<commit_message>
Update WhiteLable App to Use New Soleo API V2.0.
</commit_message>
<xml_diff>
--- a/Soleo Local Search Release SDK - iOS Release notes.docx
+++ b/Soleo Local Search Release SDK - iOS Release notes.docx
@@ -1,6 +1,6 @@
 
 <file path=word/document.xml><?xml version="1.0" encoding="utf-8"?>
-<w:document xmlns:r="http://schemas.openxmlformats.org/officeDocument/2006/relationships" xmlns:wp="http://schemas.openxmlformats.org/drawingml/2006/wordprocessingDrawing" xmlns:w="http://schemas.openxmlformats.org/wordprocessingml/2006/main" xmlns:w10="urn:schemas-microsoft-com:office:word" xmlns:w14="http://schemas.microsoft.com/office/word/2010/wordml" xmlns:wps="http://schemas.microsoft.com/office/word/2010/wordprocessingShape" xmlns:wpg="http://schemas.microsoft.com/office/word/2010/wordprocessingGroup" xmlns:mc="http://schemas.openxmlformats.org/markup-compatibility/2006" xmlns:v="urn:schemas-microsoft-com:vml" xmlns:o="urn:schemas-microsoft-com:office:office" mc:Ignorable="w14">
+<w:document xmlns:wpc="http://schemas.microsoft.com/office/word/2010/wordprocessingCanvas" xmlns:mo="http://schemas.microsoft.com/office/mac/office/2008/main" xmlns:mc="http://schemas.openxmlformats.org/markup-compatibility/2006" xmlns:mv="urn:schemas-microsoft-com:mac:vml" xmlns:o="urn:schemas-microsoft-com:office:office" xmlns:r="http://schemas.openxmlformats.org/officeDocument/2006/relationships" xmlns:m="http://schemas.openxmlformats.org/officeDocument/2006/math" xmlns:v="urn:schemas-microsoft-com:vml" xmlns:wp14="http://schemas.microsoft.com/office/word/2010/wordprocessingDrawing" xmlns:wp="http://schemas.openxmlformats.org/drawingml/2006/wordprocessingDrawing" xmlns:w10="urn:schemas-microsoft-com:office:word" xmlns:w="http://schemas.openxmlformats.org/wordprocessingml/2006/main" xmlns:w14="http://schemas.microsoft.com/office/word/2010/wordml" xmlns:w15="http://schemas.microsoft.com/office/word/2012/wordml" xmlns:wpg="http://schemas.microsoft.com/office/word/2010/wordprocessingGroup" xmlns:wpi="http://schemas.microsoft.com/office/word/2010/wordprocessingInk" xmlns:wne="http://schemas.microsoft.com/office/word/2006/wordml" xmlns:wps="http://schemas.microsoft.com/office/word/2010/wordprocessingShape" mc:Ignorable="w14 w15 wp14">
   <w:body>
     <w:p>
       <w:pPr>
@@ -13,21 +13,16 @@
       <w:pPr>
         <w:pStyle w:val="Title"/>
         <w:pBdr>
-          <w:top w:val="nil"/>
-          <w:left w:val="nil"/>
-          <w:bottom w:val="single" w:color="000000" w:sz="8" w:space="0" w:shadow="0" w:frame="0"/>
-          <w:right w:val="nil"/>
+          <w:bottom w:val="single" w:sz="8" w:space="0" w:color="000000"/>
         </w:pBdr>
         <w:spacing w:after="40"/>
         <w:jc w:val="right"/>
       </w:pPr>
       <w:r>
-        <w:rPr>
-          <w:rtl w:val="0"/>
-          <w:lang w:val="en-US"/>
-        </w:rPr>
         <w:t>Release Notes</w:t>
       </w:r>
+      <w:bookmarkStart w:id="0" w:name="_GoBack"/>
+      <w:bookmarkEnd w:id="0"/>
     </w:p>
     <w:p>
       <w:pPr>
@@ -35,94 +30,85 @@
         <w:jc w:val="right"/>
       </w:pPr>
       <w:r>
-        <w:rPr>
-          <w:rtl w:val="0"/>
-          <w:lang w:val="en-US"/>
-        </w:rPr>
         <w:t>Soleo Local Search SDK - iOS</w:t>
       </w:r>
     </w:p>
     <w:p>
       <w:pPr>
         <w:pStyle w:val="Body"/>
-        <w:bidi w:val="0"/>
-      </w:pPr>
-    </w:p>
-    <w:p>
-      <w:pPr>
-        <w:pStyle w:val="Body"/>
-        <w:bidi w:val="0"/>
-      </w:pPr>
-    </w:p>
-    <w:p>
-      <w:pPr>
-        <w:pStyle w:val="Body"/>
-        <w:bidi w:val="0"/>
+      </w:pPr>
+    </w:p>
+    <w:p>
+      <w:pPr>
+        <w:pStyle w:val="Body"/>
+      </w:pPr>
+    </w:p>
+    <w:p>
+      <w:pPr>
+        <w:pStyle w:val="Body"/>
       </w:pPr>
     </w:p>
     <w:p>
       <w:pPr>
         <w:pStyle w:val="Caption"/>
-        <w:bidi w:val="0"/>
-      </w:pPr>
-      <w:r>
-        <w:rPr>
-          <w:rtl w:val="0"/>
-        </w:rPr>
+      </w:pPr>
+      <w:r>
         <w:t>Build amazing local search solutions with the Soleo Local Search API to connect people with businesses and monetize like nowhere else.</w:t>
       </w:r>
     </w:p>
     <w:p>
       <w:pPr>
         <w:pStyle w:val="Body"/>
-        <w:bidi w:val="0"/>
-      </w:pPr>
-    </w:p>
-    <w:p>
-      <w:pPr>
-        <w:pStyle w:val="Body"/>
-        <w:bidi w:val="0"/>
-      </w:pPr>
-    </w:p>
-    <w:p>
-      <w:pPr>
-        <w:pStyle w:val="Body"/>
-        <w:bidi w:val="0"/>
-      </w:pPr>
-    </w:p>
-    <w:p>
-      <w:pPr>
-        <w:pStyle w:val="Body"/>
-        <w:bidi w:val="0"/>
+      </w:pPr>
+    </w:p>
+    <w:p>
+      <w:pPr>
+        <w:pStyle w:val="Body"/>
+      </w:pPr>
+    </w:p>
+    <w:p>
+      <w:pPr>
+        <w:pStyle w:val="Body"/>
+      </w:pPr>
+    </w:p>
+    <w:p>
+      <w:pPr>
+        <w:pStyle w:val="Body"/>
       </w:pPr>
     </w:p>
     <w:p>
       <w:pPr>
         <w:pStyle w:val="Label"/>
         <w:rPr>
-          <w:b w:val="1"/>
-          <w:bCs w:val="1"/>
-          <w:color w:val="7f7f7f"/>
-        </w:rPr>
-      </w:pPr>
-      <w:r>
-        <w:rPr>
-          <w:b w:val="1"/>
-          <w:bCs w:val="1"/>
-          <w:color w:val="7f7f7f"/>
-          <w:rtl w:val="0"/>
-          <w:lang w:val="en-US"/>
-        </w:rPr>
-        <w:t>We make local search easy by combining relevant business data with sponsored content using our proprietary Soleo Intent Engine technology.</w:t>
+          <w:b/>
+          <w:bCs/>
+          <w:color w:val="7F7F7F"/>
+        </w:rPr>
+      </w:pPr>
+      <w:r>
+        <w:rPr>
+          <w:b/>
+          <w:bCs/>
+          <w:color w:val="7F7F7F"/>
+        </w:rPr>
+        <w:t xml:space="preserve">We make local search easy by combining relevant business data with </w:t>
+      </w:r>
+      <w:r>
+        <w:rPr>
+          <w:b/>
+          <w:bCs/>
+          <w:color w:val="7F7F7F"/>
+        </w:rPr>
+        <w:t>sponsored content using our proprietary Soleo Intent Engine technology.</w:t>
       </w:r>
     </w:p>
     <w:p>
       <w:pPr>
         <w:pStyle w:val="Label"/>
         <w:rPr>
-          <w:b w:val="1"/>
-          <w:bCs w:val="1"/>
-          <w:color w:val="7f7f7f"/>
+          <w:b/>
+          <w:bCs/>
+          <w:color w:val="7F7F7F"/>
         </w:rPr>
       </w:pPr>
     </w:p>
@@ -130,18 +116,16 @@
       <w:pPr>
         <w:pStyle w:val="Label"/>
         <w:rPr>
-          <w:b w:val="1"/>
-          <w:bCs w:val="1"/>
-          <w:color w:val="7f7f7f"/>
-        </w:rPr>
-      </w:pPr>
-      <w:r>
-        <w:rPr>
-          <w:b w:val="1"/>
-          <w:bCs w:val="1"/>
-          <w:color w:val="7f7f7f"/>
-          <w:rtl w:val="0"/>
-          <w:lang w:val="en-US"/>
+          <w:b/>
+          <w:bCs/>
+          <w:color w:val="7F7F7F"/>
+        </w:rPr>
+      </w:pPr>
+      <w:r>
+        <w:rPr>
+          <w:b/>
+          <w:bCs/>
+          <w:color w:val="7F7F7F"/>
         </w:rPr>
         <w:t>Our easy-to-use, REST-based API helps deliver amazing local search experiences to users on web or mobile devices.</w:t>
       </w:r>
@@ -149,57 +133,66 @@
     <w:p>
       <w:pPr>
         <w:pStyle w:val="Body"/>
-        <w:bidi w:val="0"/>
-      </w:pPr>
-    </w:p>
-    <w:p>
-      <w:pPr>
-        <w:pStyle w:val="Body"/>
-        <w:bidi w:val="0"/>
-      </w:pPr>
-    </w:p>
-    <w:p>
-      <w:pPr>
-        <w:pStyle w:val="Body"/>
-        <w:bidi w:val="0"/>
-      </w:pPr>
-    </w:p>
-    <w:p>
-      <w:pPr>
-        <w:pStyle w:val="Body"/>
-        <w:bidi w:val="0"/>
-      </w:pPr>
-    </w:p>
-    <w:p>
-      <w:pPr>
-        <w:pStyle w:val="Body"/>
-        <w:bidi w:val="0"/>
-      </w:pPr>
-      <w:r>
-        <w:rPr>
-          <w:rFonts w:cs="Arial Unicode MS" w:eastAsia="Arial Unicode MS"/>
-          <w:rtl w:val="0"/>
-          <w:lang w:val="en-US"/>
-        </w:rPr>
-        <w:t>iOS File Base SDK and test applications are build to allow new customer and developer to Soleo Local Search API to learn and integrate their product with our systems.</w:t>
-      </w:r>
-    </w:p>
-    <w:p>
-      <w:pPr>
-        <w:pStyle w:val="Body"/>
-        <w:bidi w:val="0"/>
-      </w:pPr>
-    </w:p>
-    <w:p>
-      <w:pPr>
-        <w:pStyle w:val="Body"/>
-        <w:bidi w:val="0"/>
-      </w:pPr>
-      <w:r>
-        <w:rPr>
-          <w:rFonts w:cs="Arial Unicode MS" w:eastAsia="Arial Unicode MS"/>
-          <w:rtl w:val="0"/>
-          <w:lang w:val="en-US"/>
+      </w:pPr>
+    </w:p>
+    <w:p>
+      <w:pPr>
+        <w:pStyle w:val="Body"/>
+      </w:pPr>
+    </w:p>
+    <w:p>
+      <w:pPr>
+        <w:pStyle w:val="Body"/>
+      </w:pPr>
+    </w:p>
+    <w:p>
+      <w:pPr>
+        <w:pStyle w:val="Body"/>
+      </w:pPr>
+    </w:p>
+    <w:p>
+      <w:pPr>
+        <w:pStyle w:val="Body"/>
+      </w:pPr>
+      <w:r>
+        <w:rPr>
+          <w:rFonts w:eastAsia="Arial Unicode MS" w:cs="Arial Unicode MS"/>
+        </w:rPr>
+        <w:t xml:space="preserve">iOS File Base SDK and test applications are </w:t>
+      </w:r>
+      <w:proofErr w:type="spellStart"/>
+      <w:r>
+        <w:rPr>
+          <w:rFonts w:eastAsia="Arial Unicode MS" w:cs="Arial Unicode MS"/>
+        </w:rPr>
+        <w:t>build</w:t>
+      </w:r>
+      <w:proofErr w:type="spellEnd"/>
+      <w:r>
+        <w:rPr>
+          <w:rFonts w:eastAsia="Arial Unicode MS" w:cs="Arial Unicode MS"/>
+        </w:rPr>
+        <w:t xml:space="preserve"> to allow new cu</w:t>
+      </w:r>
+      <w:r>
+        <w:rPr>
+          <w:rFonts w:eastAsia="Arial Unicode MS" w:cs="Arial Unicode MS"/>
+        </w:rPr>
+        <w:t>stomer and developer to Soleo Local Search API to learn and integrate their product with our systems.</w:t>
+      </w:r>
+    </w:p>
+    <w:p>
+      <w:pPr>
+        <w:pStyle w:val="Body"/>
+      </w:pPr>
+    </w:p>
+    <w:p>
+      <w:pPr>
+        <w:pStyle w:val="Body"/>
+      </w:pPr>
+      <w:r>
+        <w:rPr>
+          <w:rFonts w:eastAsia="Arial Unicode MS" w:cs="Arial Unicode MS"/>
         </w:rPr>
         <w:t>The File Base SDK is simple to use and has included documentation to allow developer to customize the SDK to their needs.</w:t>
       </w:r>
@@ -207,49 +200,43 @@
     <w:p>
       <w:pPr>
         <w:pStyle w:val="Body"/>
-        <w:bidi w:val="0"/>
-      </w:pPr>
-    </w:p>
-    <w:p>
-      <w:pPr>
-        <w:pStyle w:val="Body"/>
-        <w:bidi w:val="0"/>
-      </w:pPr>
-      <w:r>
-        <w:rPr>
-          <w:rFonts w:cs="Arial Unicode MS" w:eastAsia="Arial Unicode MS"/>
-          <w:rtl w:val="0"/>
-          <w:lang w:val="en-US"/>
-        </w:rPr>
-        <w:t>The SDK includes a Sample App to show how to use the File Base SDK and include it in your projects</w:t>
-      </w:r>
-      <w:r>
-        <w:rPr>
-          <w:rFonts w:ascii="Arial Unicode MS" w:cs="Arial Unicode MS" w:hAnsi="Arial Unicode MS" w:eastAsia="Arial Unicode MS"/>
-          <w:b w:val="0"/>
-          <w:bCs w:val="0"/>
-          <w:i w:val="0"/>
-          <w:iCs w:val="0"/>
+      </w:pPr>
+    </w:p>
+    <w:p>
+      <w:pPr>
+        <w:pStyle w:val="Body"/>
+      </w:pPr>
+      <w:r>
+        <w:rPr>
+          <w:rFonts w:eastAsia="Arial Unicode MS" w:cs="Arial Unicode MS"/>
+        </w:rPr>
+        <w:t xml:space="preserve">The SDK includes a Sample App </w:t>
+      </w:r>
+      <w:r>
+        <w:rPr>
+          <w:rFonts w:eastAsia="Arial Unicode MS" w:cs="Arial Unicode MS"/>
+        </w:rPr>
+        <w:t>to show how to use the File Base SDK and include it in your projects</w:t>
+      </w:r>
+      <w:r>
+        <w:rPr>
+          <w:rFonts w:ascii="Arial Unicode MS" w:eastAsia="Arial Unicode MS" w:hAnsi="Arial Unicode MS" w:cs="Arial Unicode MS"/>
         </w:rPr>
         <w:br w:type="page"/>
       </w:r>
     </w:p>
     <w:p>
       <w:pPr>
-        <w:pStyle w:val="Heading 2"/>
-        <w:bidi w:val="0"/>
-      </w:pPr>
-      <w:r>
-        <w:rPr>
-          <w:rtl w:val="0"/>
-        </w:rPr>
+        <w:pStyle w:val="Heading2"/>
+      </w:pPr>
+      <w:r>
+        <w:lastRenderedPageBreak/>
         <w:t>Compatibility</w:t>
       </w:r>
     </w:p>
     <w:p>
       <w:pPr>
         <w:pStyle w:val="Body"/>
-        <w:bidi w:val="0"/>
       </w:pPr>
     </w:p>
     <w:p>
@@ -259,13 +246,10 @@
           <w:ilvl w:val="4"/>
           <w:numId w:val="2"/>
         </w:numPr>
-        <w:bidi w:val="0"/>
-      </w:pPr>
-      <w:r>
-        <w:rPr>
-          <w:rFonts w:cs="Arial Unicode MS" w:eastAsia="Arial Unicode MS"/>
-          <w:rtl w:val="0"/>
-          <w:lang w:val="en-US"/>
+      </w:pPr>
+      <w:r>
+        <w:rPr>
+          <w:rFonts w:eastAsia="Arial Unicode MS" w:cs="Arial Unicode MS"/>
         </w:rPr>
         <w:t xml:space="preserve">   Languages</w:t>
       </w:r>
@@ -277,21 +261,17 @@
           <w:ilvl w:val="2"/>
           <w:numId w:val="3"/>
         </w:numPr>
-        <w:bidi w:val="0"/>
-      </w:pPr>
-      <w:r>
-        <w:rPr>
-          <w:rFonts w:cs="Arial Unicode MS" w:eastAsia="Arial Unicode MS"/>
-          <w:rtl w:val="0"/>
-          <w:lang w:val="en-US"/>
-        </w:rPr>
-        <w:t>Swift -  v2,v2.1,v2.2</w:t>
-      </w:r>
-    </w:p>
-    <w:p>
-      <w:pPr>
-        <w:pStyle w:val="Body"/>
-        <w:bidi w:val="0"/>
+      </w:pPr>
+      <w:r>
+        <w:rPr>
+          <w:rFonts w:eastAsia="Arial Unicode MS" w:cs="Arial Unicode MS"/>
+        </w:rPr>
+        <w:t>Swift -  v3</w:t>
+      </w:r>
+    </w:p>
+    <w:p>
+      <w:pPr>
+        <w:pStyle w:val="Body"/>
       </w:pPr>
     </w:p>
     <w:p>
@@ -301,13 +281,10 @@
           <w:ilvl w:val="1"/>
           <w:numId w:val="4"/>
         </w:numPr>
-        <w:bidi w:val="0"/>
-      </w:pPr>
-      <w:r>
-        <w:rPr>
-          <w:rFonts w:cs="Arial Unicode MS" w:eastAsia="Arial Unicode MS"/>
-          <w:rtl w:val="0"/>
-          <w:lang w:val="en-US"/>
+      </w:pPr>
+      <w:r>
+        <w:rPr>
+          <w:rFonts w:eastAsia="Arial Unicode MS" w:cs="Arial Unicode MS"/>
         </w:rPr>
         <w:t>Operation environments</w:t>
       </w:r>
@@ -319,13 +296,10 @@
           <w:ilvl w:val="2"/>
           <w:numId w:val="4"/>
         </w:numPr>
-        <w:bidi w:val="0"/>
-      </w:pPr>
-      <w:r>
-        <w:rPr>
-          <w:rFonts w:cs="Arial Unicode MS" w:eastAsia="Arial Unicode MS"/>
-          <w:rtl w:val="0"/>
-          <w:lang w:val="en-US"/>
+      </w:pPr>
+      <w:r>
+        <w:rPr>
+          <w:rFonts w:eastAsia="Arial Unicode MS" w:cs="Arial Unicode MS"/>
         </w:rPr>
         <w:t>Apple iOS 9+</w:t>
       </w:r>
@@ -333,7 +307,6 @@
     <w:p>
       <w:pPr>
         <w:pStyle w:val="Body"/>
-        <w:bidi w:val="0"/>
       </w:pPr>
     </w:p>
     <w:p>
@@ -343,51 +316,54 @@
           <w:ilvl w:val="4"/>
           <w:numId w:val="2"/>
         </w:numPr>
-        <w:bidi w:val="0"/>
-      </w:pPr>
-      <w:r>
-        <w:rPr>
-          <w:rFonts w:cs="Arial Unicode MS" w:eastAsia="Arial Unicode MS"/>
-          <w:rtl w:val="0"/>
-          <w:lang w:val="en-US"/>
-        </w:rPr>
-        <w:t xml:space="preserve">    Xcode 7.2 + for Sample App Project</w:t>
-      </w:r>
-    </w:p>
-    <w:p>
-      <w:pPr>
-        <w:pStyle w:val="Body"/>
-        <w:bidi w:val="0"/>
-      </w:pPr>
-    </w:p>
-    <w:p>
-      <w:pPr>
-        <w:pStyle w:val="Body"/>
-        <w:bidi w:val="0"/>
-      </w:pPr>
-    </w:p>
-    <w:p>
-      <w:pPr>
-        <w:pStyle w:val="Body"/>
-        <w:bidi w:val="0"/>
-      </w:pPr>
-    </w:p>
-    <w:p>
-      <w:pPr>
-        <w:pStyle w:val="Heading 2"/>
-        <w:bidi w:val="0"/>
-      </w:pPr>
-      <w:r>
-        <w:rPr>
-          <w:rtl w:val="0"/>
-        </w:rPr>
+      </w:pPr>
+      <w:r>
+        <w:rPr>
+          <w:rFonts w:eastAsia="Arial Unicode MS" w:cs="Arial Unicode MS"/>
+        </w:rPr>
+        <w:t xml:space="preserve">    </w:t>
+      </w:r>
+      <w:proofErr w:type="spellStart"/>
+      <w:r>
+        <w:rPr>
+          <w:rFonts w:eastAsia="Arial Unicode MS" w:cs="Arial Unicode MS"/>
+        </w:rPr>
+        <w:t>Xcode</w:t>
+      </w:r>
+      <w:proofErr w:type="spellEnd"/>
+      <w:r>
+        <w:rPr>
+          <w:rFonts w:eastAsia="Arial Unicode MS" w:cs="Arial Unicode MS"/>
+        </w:rPr>
+        <w:t xml:space="preserve"> 8 + for Sample App Project</w:t>
+      </w:r>
+    </w:p>
+    <w:p>
+      <w:pPr>
+        <w:pStyle w:val="Body"/>
+      </w:pPr>
+    </w:p>
+    <w:p>
+      <w:pPr>
+        <w:pStyle w:val="Body"/>
+      </w:pPr>
+    </w:p>
+    <w:p>
+      <w:pPr>
+        <w:pStyle w:val="Body"/>
+      </w:pPr>
+    </w:p>
+    <w:p>
+      <w:pPr>
+        <w:pStyle w:val="Heading2"/>
+      </w:pPr>
+      <w:r>
         <w:t>Dependencies</w:t>
       </w:r>
     </w:p>
     <w:p>
       <w:pPr>
         <w:pStyle w:val="Body"/>
-        <w:bidi w:val="0"/>
       </w:pPr>
     </w:p>
     <w:p>
@@ -397,55 +373,38 @@
           <w:ilvl w:val="1"/>
           <w:numId w:val="5"/>
         </w:numPr>
-        <w:bidi w:val="0"/>
-      </w:pPr>
-      <w:r>
-        <w:rPr>
-          <w:rFonts w:cs="Arial Unicode MS" w:eastAsia="Arial Unicode MS"/>
-          <w:rtl w:val="0"/>
-          <w:lang w:val="en-US"/>
-        </w:rPr>
-        <w:t>SwiftyJSON :</w:t>
-      </w:r>
-      <w:r>
-        <w:rPr>
-          <w:rFonts w:cs="Arial Unicode MS" w:eastAsia="Arial Unicode MS"/>
-          <w:rtl w:val="0"/>
-          <w:lang w:val="en-US"/>
+      </w:pPr>
+      <w:proofErr w:type="spellStart"/>
+      <w:proofErr w:type="gramStart"/>
+      <w:r>
+        <w:rPr>
+          <w:rFonts w:eastAsia="Arial Unicode MS" w:cs="Arial Unicode MS"/>
+        </w:rPr>
+        <w:t>SwiftyJSON</w:t>
+      </w:r>
+      <w:proofErr w:type="spellEnd"/>
+      <w:r>
+        <w:rPr>
+          <w:rFonts w:eastAsia="Arial Unicode MS" w:cs="Arial Unicode MS"/>
+        </w:rPr>
+        <w:t xml:space="preserve"> :</w:t>
+      </w:r>
+      <w:proofErr w:type="gramEnd"/>
+      <w:r>
+        <w:rPr>
+          <w:rFonts w:eastAsia="Arial Unicode MS" w:cs="Arial Unicode MS"/>
         </w:rPr>
         <w:t xml:space="preserve"> </w:t>
       </w:r>
-      <w:r>
-        <w:rPr>
-          <w:rStyle w:val="Hyperlink.0"/>
-        </w:rPr>
-        <w:fldChar w:fldCharType="begin" w:fldLock="0"/>
-      </w:r>
-      <w:r>
-        <w:rPr>
-          <w:rStyle w:val="Hyperlink.0"/>
-        </w:rPr>
-        <w:instrText xml:space="preserve"> HYPERLINK "https://github.com/SwiftyJSON/SwiftyJSON.git"</w:instrText>
-      </w:r>
-      <w:r>
-        <w:rPr>
-          <w:rStyle w:val="Hyperlink.0"/>
-        </w:rPr>
-        <w:fldChar w:fldCharType="separate" w:fldLock="0"/>
-      </w:r>
-      <w:r>
-        <w:rPr>
-          <w:rStyle w:val="Hyperlink.0"/>
-          <w:rFonts w:cs="Arial Unicode MS" w:eastAsia="Arial Unicode MS"/>
-          <w:rtl w:val="0"/>
-          <w:lang w:val="en-US"/>
-        </w:rPr>
-        <w:t>https://github.com/SwiftyJSON/SwiftyJSON.git</w:t>
-      </w:r>
-      <w:r>
-        <w:rPr/>
-        <w:fldChar w:fldCharType="end" w:fldLock="0"/>
-      </w:r>
+      <w:hyperlink r:id="rId7" w:history="1">
+        <w:r>
+          <w:rPr>
+            <w:rStyle w:val="Hyperlink0"/>
+            <w:rFonts w:eastAsia="Arial Unicode MS" w:cs="Arial Unicode MS"/>
+          </w:rPr>
+          <w:t>https://github.com/SwiftyJSON/SwiftyJSON.git</w:t>
+        </w:r>
+      </w:hyperlink>
     </w:p>
     <w:p>
       <w:pPr>
@@ -454,115 +413,117 @@
           <w:ilvl w:val="1"/>
           <w:numId w:val="5"/>
         </w:numPr>
-        <w:bidi w:val="0"/>
-      </w:pPr>
-      <w:r>
-        <w:rPr>
-          <w:rFonts w:cs="Arial Unicode MS" w:eastAsia="Arial Unicode MS"/>
-          <w:rtl w:val="0"/>
-          <w:lang w:val="en-US"/>
+      </w:pPr>
+      <w:proofErr w:type="spellStart"/>
+      <w:proofErr w:type="gramStart"/>
+      <w:r>
+        <w:rPr>
+          <w:rFonts w:eastAsia="Arial Unicode MS" w:cs="Arial Unicode MS"/>
         </w:rPr>
         <w:t>AsyncSwift</w:t>
       </w:r>
-      <w:r>
-        <w:rPr>
-          <w:rFonts w:cs="Arial Unicode MS" w:eastAsia="Arial Unicode MS"/>
-          <w:rtl w:val="0"/>
-          <w:lang w:val="en-US"/>
-        </w:rPr>
-        <w:t xml:space="preserve"> : </w:t>
-      </w:r>
-      <w:r>
-        <w:rPr>
-          <w:rFonts w:cs="Arial Unicode MS" w:eastAsia="Arial Unicode MS"/>
-          <w:rtl w:val="0"/>
-          <w:lang w:val="en-US"/>
-        </w:rPr>
-        <w:t>git@github.com:duemunk/Async.git</w:t>
-      </w:r>
-    </w:p>
-    <w:p>
-      <w:pPr>
-        <w:pStyle w:val="Body"/>
-        <w:bidi w:val="0"/>
-      </w:pPr>
-    </w:p>
-    <w:p>
-      <w:pPr>
-        <w:pStyle w:val="Body"/>
-        <w:bidi w:val="0"/>
-      </w:pPr>
-    </w:p>
-    <w:p>
-      <w:pPr>
-        <w:pStyle w:val="Body"/>
-        <w:bidi w:val="0"/>
-      </w:pPr>
-    </w:p>
-    <w:p>
-      <w:pPr>
-        <w:pStyle w:val="Heading 2"/>
-        <w:bidi w:val="0"/>
-      </w:pPr>
-      <w:r>
-        <w:rPr>
-          <w:rtl w:val="0"/>
-        </w:rPr>
+      <w:proofErr w:type="spellEnd"/>
+      <w:r>
+        <w:rPr>
+          <w:rFonts w:eastAsia="Arial Unicode MS" w:cs="Arial Unicode MS"/>
+        </w:rPr>
+        <w:t xml:space="preserve"> :</w:t>
+      </w:r>
+      <w:proofErr w:type="gramEnd"/>
+      <w:r>
+        <w:rPr>
+          <w:rFonts w:eastAsia="Arial Unicode MS" w:cs="Arial Unicode MS"/>
+        </w:rPr>
+        <w:t xml:space="preserve"> </w:t>
+      </w:r>
+      <w:proofErr w:type="spellStart"/>
+      <w:r>
+        <w:rPr>
+          <w:rFonts w:eastAsia="Arial Unicode MS" w:cs="Arial Unicode MS"/>
+        </w:rPr>
+        <w:t>git@github.com:duemunk</w:t>
+      </w:r>
+      <w:proofErr w:type="spellEnd"/>
+      <w:r>
+        <w:rPr>
+          <w:rFonts w:eastAsia="Arial Unicode MS" w:cs="Arial Unicode MS"/>
+        </w:rPr>
+        <w:t>/</w:t>
+      </w:r>
+      <w:proofErr w:type="spellStart"/>
+      <w:r>
+        <w:rPr>
+          <w:rFonts w:eastAsia="Arial Unicode MS" w:cs="Arial Unicode MS"/>
+        </w:rPr>
+        <w:t>Async.git</w:t>
+      </w:r>
+      <w:proofErr w:type="spellEnd"/>
+    </w:p>
+    <w:p>
+      <w:pPr>
+        <w:pStyle w:val="Body"/>
+      </w:pPr>
+    </w:p>
+    <w:p>
+      <w:pPr>
+        <w:pStyle w:val="Body"/>
+      </w:pPr>
+    </w:p>
+    <w:p>
+      <w:pPr>
+        <w:pStyle w:val="Body"/>
+      </w:pPr>
+    </w:p>
+    <w:p>
+      <w:pPr>
+        <w:pStyle w:val="Heading2"/>
+      </w:pPr>
+      <w:r>
         <w:t>New Features</w:t>
       </w:r>
     </w:p>
     <w:p>
       <w:pPr>
         <w:pStyle w:val="Body"/>
-        <w:bidi w:val="0"/>
-      </w:pPr>
-    </w:p>
-    <w:p>
-      <w:pPr>
-        <w:pStyle w:val="Body"/>
-        <w:bidi w:val="0"/>
-      </w:pPr>
-    </w:p>
-    <w:p>
-      <w:pPr>
-        <w:pStyle w:val="Body"/>
-        <w:bidi w:val="0"/>
-      </w:pPr>
-    </w:p>
-    <w:p>
-      <w:pPr>
-        <w:pStyle w:val="Heading 3"/>
-        <w:bidi w:val="0"/>
-      </w:pPr>
-      <w:r>
-        <w:rPr>
-          <w:rFonts w:cs="Arial Unicode MS" w:eastAsia="Arial Unicode MS"/>
-          <w:rtl w:val="0"/>
-          <w:lang w:val="en-US"/>
+      </w:pPr>
+    </w:p>
+    <w:p>
+      <w:pPr>
+        <w:pStyle w:val="Body"/>
+      </w:pPr>
+    </w:p>
+    <w:p>
+      <w:pPr>
+        <w:pStyle w:val="Body"/>
+      </w:pPr>
+    </w:p>
+    <w:p>
+      <w:pPr>
+        <w:pStyle w:val="Heading3"/>
+      </w:pPr>
+      <w:r>
+        <w:rPr>
+          <w:rFonts w:eastAsia="Arial Unicode MS" w:cs="Arial Unicode MS"/>
         </w:rPr>
         <w:tab/>
-        <w:t>File Base SDK</w:t>
-      </w:r>
-    </w:p>
-    <w:p>
-      <w:pPr>
-        <w:pStyle w:val="Body"/>
-        <w:bidi w:val="0"/>
-      </w:pPr>
-    </w:p>
-    <w:p>
-      <w:pPr>
-        <w:pStyle w:val="Body"/>
-        <w:bidi w:val="0"/>
-      </w:pPr>
-      <w:r>
-        <w:rPr>
-          <w:rFonts w:cs="Arial Unicode MS" w:eastAsia="Arial Unicode MS"/>
-          <w:rtl w:val="0"/>
-          <w:lang w:val="en-US"/>
+        <w:t>Natural Language query format</w:t>
+      </w:r>
+    </w:p>
+    <w:p>
+      <w:pPr>
+        <w:pStyle w:val="Body"/>
+      </w:pPr>
+    </w:p>
+    <w:p>
+      <w:pPr>
+        <w:pStyle w:val="Body"/>
+      </w:pPr>
+      <w:r>
+        <w:rPr>
+          <w:rFonts w:eastAsia="Arial Unicode MS" w:cs="Arial Unicode MS"/>
         </w:rPr>
         <w:tab/>
-        <w:t>File Base SDK with source code for easy of use and customization</w:t>
+        <w:t xml:space="preserve">Added the new ability to perform Natural Language Queries </w:t>
       </w:r>
     </w:p>
     <w:p>
@@ -572,15 +533,95 @@
           <w:ilvl w:val="3"/>
           <w:numId w:val="7"/>
         </w:numPr>
-        <w:bidi w:val="0"/>
-      </w:pPr>
-      <w:r>
-        <w:rPr>
-          <w:rFonts w:cs="Arial Unicode MS" w:eastAsia="Arial Unicode MS"/>
-          <w:rtl w:val="0"/>
-          <w:lang w:val="en-US"/>
-        </w:rPr>
-        <w:t>4 File Only with all Source code included and separated for clarity</w:t>
+      </w:pPr>
+      <w:r>
+        <w:rPr>
+          <w:rFonts w:eastAsia="Arial Unicode MS" w:cs="Arial Unicode MS"/>
+        </w:rPr>
+        <w:t>Use ou</w:t>
+      </w:r>
+      <w:r>
+        <w:rPr>
+          <w:rFonts w:eastAsia="Arial Unicode MS" w:cs="Arial Unicode MS"/>
+        </w:rPr>
+        <w:t xml:space="preserve">r new </w:t>
+      </w:r>
+      <w:proofErr w:type="spellStart"/>
+      <w:r>
+        <w:rPr>
+          <w:rFonts w:eastAsia="Arial Unicode MS" w:cs="Arial Unicode MS"/>
+        </w:rPr>
+        <w:t>FreeFromQuery</w:t>
+      </w:r>
+      <w:proofErr w:type="spellEnd"/>
+      <w:r>
+        <w:rPr>
+          <w:rFonts w:eastAsia="Arial Unicode MS" w:cs="Arial Unicode MS"/>
+        </w:rPr>
+        <w:t xml:space="preserve"> Field to type anything you desire to look up in a natural way. No more </w:t>
+      </w:r>
+      <w:proofErr w:type="spellStart"/>
+      <w:r>
+        <w:rPr>
+          <w:rFonts w:eastAsia="Arial Unicode MS" w:cs="Arial Unicode MS"/>
+        </w:rPr>
+        <w:t>formate</w:t>
+      </w:r>
+      <w:proofErr w:type="spellEnd"/>
+      <w:r>
+        <w:rPr>
+          <w:rFonts w:eastAsia="Arial Unicode MS" w:cs="Arial Unicode MS"/>
+        </w:rPr>
+        <w:t xml:space="preserve"> queries</w:t>
+      </w:r>
+    </w:p>
+    <w:p>
+      <w:pPr>
+        <w:pStyle w:val="Body"/>
+      </w:pPr>
+    </w:p>
+    <w:p>
+      <w:pPr>
+        <w:pStyle w:val="Body"/>
+      </w:pPr>
+    </w:p>
+    <w:p>
+      <w:pPr>
+        <w:pStyle w:val="Body"/>
+      </w:pPr>
+    </w:p>
+    <w:p>
+      <w:pPr>
+        <w:pStyle w:val="Body"/>
+      </w:pPr>
+    </w:p>
+    <w:p>
+      <w:pPr>
+        <w:pStyle w:val="Heading3"/>
+      </w:pPr>
+      <w:r>
+        <w:rPr>
+          <w:rFonts w:eastAsia="Arial Unicode MS" w:cs="Arial Unicode MS"/>
+        </w:rPr>
+        <w:tab/>
+        <w:t>New Sort Filters</w:t>
+      </w:r>
+    </w:p>
+    <w:p>
+      <w:pPr>
+        <w:pStyle w:val="Body"/>
+      </w:pPr>
+    </w:p>
+    <w:p>
+      <w:pPr>
+        <w:pStyle w:val="Body"/>
+      </w:pPr>
+      <w:r>
+        <w:rPr>
+          <w:rFonts w:eastAsia="Arial Unicode MS" w:cs="Arial Unicode MS"/>
+        </w:rPr>
+        <w:tab/>
+        <w:t>Sort the Date result by Name, Categories and Distance</w:t>
       </w:r>
     </w:p>
     <w:p>
@@ -590,15 +631,167 @@
           <w:ilvl w:val="3"/>
           <w:numId w:val="7"/>
         </w:numPr>
-        <w:bidi w:val="0"/>
-      </w:pPr>
-      <w:r>
-        <w:rPr>
-          <w:rFonts w:cs="Arial Unicode MS" w:eastAsia="Arial Unicode MS"/>
-          <w:rtl w:val="0"/>
-          <w:lang w:val="en-US"/>
-        </w:rPr>
-        <w:t>All Usable developer Object encompass on the same File</w:t>
+      </w:pPr>
+      <w:r>
+        <w:rPr>
+          <w:rFonts w:eastAsia="Arial Unicode MS" w:cs="Arial Unicode MS"/>
+        </w:rPr>
+        <w:t xml:space="preserve">When using our new </w:t>
+      </w:r>
+      <w:proofErr w:type="spellStart"/>
+      <w:r>
+        <w:rPr>
+          <w:rFonts w:eastAsia="Arial Unicode MS" w:cs="Arial Unicode MS"/>
+        </w:rPr>
+        <w:t>FreeFormQuery</w:t>
+      </w:r>
+      <w:proofErr w:type="spellEnd"/>
+      <w:r>
+        <w:rPr>
+          <w:rFonts w:eastAsia="Arial Unicode MS" w:cs="Arial Unicode MS"/>
+        </w:rPr>
+        <w:t xml:space="preserve"> the system can sort the listing in a </w:t>
+      </w:r>
+      <w:r>
+        <w:rPr>
+          <w:rFonts w:eastAsia="Arial Unicode MS" w:cs="Arial Unicode MS"/>
+        </w:rPr>
+        <w:t>new Way:</w:t>
+      </w:r>
+    </w:p>
+    <w:p>
+      <w:pPr>
+        <w:pStyle w:val="Body"/>
+        <w:numPr>
+          <w:ilvl w:val="4"/>
+          <w:numId w:val="7"/>
+        </w:numPr>
+      </w:pPr>
+      <w:r>
+        <w:rPr>
+          <w:rFonts w:eastAsia="Arial Unicode MS" w:cs="Arial Unicode MS"/>
+        </w:rPr>
+        <w:t xml:space="preserve">By </w:t>
+      </w:r>
+      <w:proofErr w:type="gramStart"/>
+      <w:r>
+        <w:rPr>
+          <w:rFonts w:eastAsia="Arial Unicode MS" w:cs="Arial Unicode MS"/>
+        </w:rPr>
+        <w:t>Name :</w:t>
+      </w:r>
+      <w:proofErr w:type="gramEnd"/>
+      <w:r>
+        <w:rPr>
+          <w:rFonts w:eastAsia="Arial Unicode MS" w:cs="Arial Unicode MS"/>
+        </w:rPr>
+        <w:t xml:space="preserve"> Top Business Name Match on Top</w:t>
+      </w:r>
+    </w:p>
+    <w:p>
+      <w:pPr>
+        <w:pStyle w:val="Body"/>
+        <w:numPr>
+          <w:ilvl w:val="4"/>
+          <w:numId w:val="7"/>
+        </w:numPr>
+      </w:pPr>
+      <w:r>
+        <w:rPr>
+          <w:rFonts w:eastAsia="Arial Unicode MS" w:cs="Arial Unicode MS"/>
+        </w:rPr>
+        <w:t xml:space="preserve">By </w:t>
+      </w:r>
+      <w:proofErr w:type="gramStart"/>
+      <w:r>
+        <w:rPr>
+          <w:rFonts w:eastAsia="Arial Unicode MS" w:cs="Arial Unicode MS"/>
+        </w:rPr>
+        <w:t>Category :</w:t>
+      </w:r>
+      <w:proofErr w:type="gramEnd"/>
+      <w:r>
+        <w:rPr>
+          <w:rFonts w:eastAsia="Arial Unicode MS" w:cs="Arial Unicode MS"/>
+        </w:rPr>
+        <w:t xml:space="preserve"> Follow be the other categories search for the Natural Language process</w:t>
+      </w:r>
+    </w:p>
+    <w:p>
+      <w:pPr>
+        <w:pStyle w:val="Body"/>
+        <w:numPr>
+          <w:ilvl w:val="4"/>
+          <w:numId w:val="7"/>
+        </w:numPr>
+      </w:pPr>
+      <w:r>
+        <w:rPr>
+          <w:rFonts w:eastAsia="Arial Unicode MS" w:cs="Arial Unicode MS"/>
+        </w:rPr>
+        <w:t>Finalize by Sorting the Business Listing by distance inside their categories buckets.</w:t>
+      </w:r>
+      <w:r>
+        <w:rPr>
+          <w:rFonts w:ascii="Arial Unicode MS" w:eastAsia="Arial Unicode MS" w:hAnsi="Arial Unicode MS" w:cs="Arial Unicode MS"/>
+        </w:rPr>
+        <w:br w:type="page"/>
+      </w:r>
+    </w:p>
+    <w:p>
+      <w:pPr>
+        <w:pStyle w:val="Heading2"/>
+      </w:pPr>
+      <w:r>
+        <w:lastRenderedPageBreak/>
+        <w:t>Enhancements</w:t>
+      </w:r>
+    </w:p>
+    <w:p>
+      <w:pPr>
+        <w:pStyle w:val="Body"/>
+      </w:pPr>
+    </w:p>
+    <w:p>
+      <w:pPr>
+        <w:pStyle w:val="Heading3"/>
+      </w:pPr>
+      <w:r>
+        <w:rPr>
+          <w:rFonts w:eastAsia="Arial Unicode MS" w:cs="Arial Unicode MS"/>
+        </w:rPr>
+        <w:t>File Base SDK Update</w:t>
+      </w:r>
+    </w:p>
+    <w:p>
+      <w:pPr>
+        <w:pStyle w:val="Body"/>
+      </w:pPr>
+    </w:p>
+    <w:p>
+      <w:pPr>
+        <w:pStyle w:val="Body"/>
+      </w:pPr>
+      <w:r>
+        <w:rPr>
+          <w:rFonts w:eastAsia="Arial Unicode MS" w:cs="Arial Unicode MS"/>
+        </w:rPr>
+        <w:tab/>
+        <w:t xml:space="preserve">File Base SDK with source code for </w:t>
+      </w:r>
+      <w:proofErr w:type="spellStart"/>
+      <w:r>
+        <w:rPr>
+          <w:rFonts w:eastAsia="Arial Unicode MS" w:cs="Arial Unicode MS"/>
+        </w:rPr>
+        <w:t>easy</w:t>
+      </w:r>
+      <w:proofErr w:type="spellEnd"/>
+      <w:r>
+        <w:rPr>
+          <w:rFonts w:eastAsia="Arial Unicode MS" w:cs="Arial Unicode MS"/>
+        </w:rPr>
+        <w:t xml:space="preserve"> of use and customization</w:t>
       </w:r>
     </w:p>
     <w:p>
@@ -608,15 +801,12 @@
           <w:ilvl w:val="3"/>
           <w:numId w:val="7"/>
         </w:numPr>
-        <w:bidi w:val="0"/>
-      </w:pPr>
-      <w:r>
-        <w:rPr>
-          <w:rFonts w:cs="Arial Unicode MS" w:eastAsia="Arial Unicode MS"/>
-          <w:rtl w:val="0"/>
-          <w:lang w:val="en-US"/>
-        </w:rPr>
-        <w:t>Abstraction from UI to allow developer to build their own.</w:t>
+      </w:pPr>
+      <w:r>
+        <w:rPr>
+          <w:rFonts w:eastAsia="Arial Unicode MS" w:cs="Arial Unicode MS"/>
+        </w:rPr>
+        <w:t>Added new File Class for the Categories</w:t>
       </w:r>
     </w:p>
     <w:p>
@@ -626,76 +816,121 @@
           <w:ilvl w:val="3"/>
           <w:numId w:val="7"/>
         </w:numPr>
-        <w:bidi w:val="0"/>
-      </w:pPr>
-      <w:r>
-        <w:rPr>
-          <w:rFonts w:cs="Arial Unicode MS" w:eastAsia="Arial Unicode MS"/>
-          <w:rtl w:val="0"/>
-          <w:lang w:val="en-US"/>
-        </w:rPr>
-        <w:t>Full Documentation Included.</w:t>
+      </w:pPr>
+      <w:r>
+        <w:rPr>
+          <w:rFonts w:eastAsia="Arial Unicode MS" w:cs="Arial Unicode MS"/>
+        </w:rPr>
+        <w:t xml:space="preserve">Update All the code to work on </w:t>
+      </w:r>
+      <w:proofErr w:type="spellStart"/>
+      <w:r>
+        <w:rPr>
+          <w:rFonts w:eastAsia="Arial Unicode MS" w:cs="Arial Unicode MS"/>
+        </w:rPr>
+        <w:t>Xcode</w:t>
+      </w:r>
+      <w:proofErr w:type="spellEnd"/>
+      <w:r>
+        <w:rPr>
+          <w:rFonts w:eastAsia="Arial Unicode MS" w:cs="Arial Unicode MS"/>
+        </w:rPr>
+        <w:t xml:space="preserve"> 8</w:t>
+      </w:r>
+    </w:p>
+    <w:p>
+      <w:pPr>
+        <w:pStyle w:val="Body"/>
+        <w:numPr>
+          <w:ilvl w:val="3"/>
+          <w:numId w:val="7"/>
+        </w:numPr>
+      </w:pPr>
+      <w:r>
+        <w:rPr>
+          <w:rFonts w:eastAsia="Arial Unicode MS" w:cs="Arial Unicode MS"/>
+        </w:rPr>
+        <w:t>Update All the code for use Swift 3</w:t>
+      </w:r>
+    </w:p>
+    <w:p>
+      <w:pPr>
+        <w:pStyle w:val="Body"/>
+        <w:numPr>
+          <w:ilvl w:val="3"/>
+          <w:numId w:val="7"/>
+        </w:numPr>
+      </w:pPr>
+      <w:r>
+        <w:rPr>
+          <w:rFonts w:eastAsia="Arial Unicode MS" w:cs="Arial Unicode MS"/>
+        </w:rPr>
+        <w:t>Improve Business Listing Extra Details for clarity and simplicity</w:t>
+      </w:r>
+    </w:p>
+    <w:p>
+      <w:pPr>
+        <w:pStyle w:val="Body"/>
+        <w:numPr>
+          <w:ilvl w:val="3"/>
+          <w:numId w:val="7"/>
+        </w:numPr>
+      </w:pPr>
+      <w:r>
+        <w:rPr>
+          <w:rFonts w:eastAsia="Arial Unicode MS" w:cs="Arial Unicode MS"/>
+        </w:rPr>
+        <w:t>Improve</w:t>
+      </w:r>
+      <w:r>
+        <w:rPr>
+          <w:rFonts w:eastAsia="Arial Unicode MS" w:cs="Arial Unicode MS"/>
+        </w:rPr>
+        <w:t xml:space="preserve"> performance</w:t>
+      </w:r>
+      <w:r>
+        <w:rPr>
+          <w:rFonts w:eastAsia="Arial Unicode MS" w:cs="Arial Unicode MS"/>
+        </w:rPr>
         <w:tab/>
       </w:r>
     </w:p>
     <w:p>
       <w:pPr>
         <w:pStyle w:val="Body"/>
-        <w:bidi w:val="0"/>
-      </w:pPr>
-    </w:p>
-    <w:p>
-      <w:pPr>
-        <w:pStyle w:val="Body"/>
-        <w:bidi w:val="0"/>
-      </w:pPr>
-    </w:p>
-    <w:p>
-      <w:pPr>
-        <w:pStyle w:val="Body"/>
-        <w:bidi w:val="0"/>
-      </w:pPr>
-    </w:p>
-    <w:p>
-      <w:pPr>
-        <w:pStyle w:val="Body"/>
-        <w:bidi w:val="0"/>
-      </w:pPr>
-    </w:p>
-    <w:p>
-      <w:pPr>
-        <w:pStyle w:val="Heading 3"/>
-        <w:bidi w:val="0"/>
-      </w:pPr>
-      <w:r>
-        <w:rPr>
-          <w:rFonts w:cs="Arial Unicode MS" w:eastAsia="Arial Unicode MS"/>
-          <w:rtl w:val="0"/>
-          <w:lang w:val="en-US"/>
+      </w:pPr>
+    </w:p>
+    <w:p>
+      <w:pPr>
+        <w:pStyle w:val="Body"/>
+      </w:pPr>
+    </w:p>
+    <w:p>
+      <w:pPr>
+        <w:pStyle w:val="Heading3"/>
+      </w:pPr>
+      <w:r>
+        <w:rPr>
+          <w:rFonts w:eastAsia="Arial Unicode MS" w:cs="Arial Unicode MS"/>
+        </w:rPr>
+        <w:t>Example App</w:t>
+      </w:r>
+    </w:p>
+    <w:p>
+      <w:pPr>
+        <w:pStyle w:val="Body"/>
+      </w:pPr>
+    </w:p>
+    <w:p>
+      <w:pPr>
+        <w:pStyle w:val="Body"/>
+      </w:pPr>
+      <w:r>
+        <w:rPr>
+          <w:rFonts w:eastAsia="Arial Unicode MS" w:cs="Arial Unicode MS"/>
         </w:rPr>
         <w:tab/>
-        <w:t>Example App</w:t>
-      </w:r>
-    </w:p>
-    <w:p>
-      <w:pPr>
-        <w:pStyle w:val="Body"/>
-        <w:bidi w:val="0"/>
-      </w:pPr>
-    </w:p>
-    <w:p>
-      <w:pPr>
-        <w:pStyle w:val="Body"/>
-        <w:bidi w:val="0"/>
-      </w:pPr>
-      <w:r>
-        <w:rPr>
-          <w:rFonts w:cs="Arial Unicode MS" w:eastAsia="Arial Unicode MS"/>
-          <w:rtl w:val="0"/>
-          <w:lang w:val="en-US"/>
-        </w:rPr>
-        <w:tab/>
-        <w:t xml:space="preserve">Basic Example App to show developer how to add the SDK </w:t>
+        <w:t xml:space="preserve">New UI test Capabilities and data display </w:t>
       </w:r>
     </w:p>
     <w:p>
@@ -705,15 +940,12 @@
           <w:ilvl w:val="4"/>
           <w:numId w:val="2"/>
         </w:numPr>
-        <w:bidi w:val="0"/>
-      </w:pPr>
-      <w:r>
-        <w:rPr>
-          <w:rFonts w:cs="Arial Unicode MS" w:eastAsia="Arial Unicode MS"/>
-          <w:rtl w:val="0"/>
-          <w:lang w:val="en-US"/>
-        </w:rPr>
-        <w:t>Application allows user to use Location service to get User GPS information.</w:t>
+      </w:pPr>
+      <w:r>
+        <w:rPr>
+          <w:rFonts w:eastAsia="Arial Unicode MS" w:cs="Arial Unicode MS"/>
+        </w:rPr>
+        <w:t>Allow use to test with all the available search fields.</w:t>
       </w:r>
     </w:p>
     <w:p>
@@ -723,15 +955,12 @@
           <w:ilvl w:val="4"/>
           <w:numId w:val="2"/>
         </w:numPr>
-        <w:bidi w:val="0"/>
-      </w:pPr>
-      <w:r>
-        <w:rPr>
-          <w:rFonts w:cs="Arial Unicode MS" w:eastAsia="Arial Unicode MS"/>
-          <w:rtl w:val="0"/>
-          <w:lang w:val="en-US"/>
-        </w:rPr>
-        <w:t>Allows to use Business Object in different ways(Contact, Call, Navigation)</w:t>
+      </w:pPr>
+      <w:r>
+        <w:rPr>
+          <w:rFonts w:eastAsia="Arial Unicode MS" w:cs="Arial Unicode MS"/>
+        </w:rPr>
+        <w:t>Added new Sort Filters</w:t>
       </w:r>
     </w:p>
     <w:p>
@@ -741,329 +970,400 @@
           <w:ilvl w:val="4"/>
           <w:numId w:val="2"/>
         </w:numPr>
-        <w:bidi w:val="0"/>
-      </w:pPr>
-      <w:r>
-        <w:rPr>
-          <w:rFonts w:cs="Arial Unicode MS" w:eastAsia="Arial Unicode MS"/>
-          <w:rtl w:val="0"/>
-          <w:lang w:val="en-US"/>
-        </w:rPr>
-        <w:t>Multiple ways to display the data objects</w:t>
-      </w:r>
-    </w:p>
-    <w:p>
-      <w:pPr>
-        <w:pStyle w:val="Body"/>
-        <w:numPr>
-          <w:ilvl w:val="4"/>
-          <w:numId w:val="2"/>
-        </w:numPr>
-        <w:bidi w:val="0"/>
-      </w:pPr>
-      <w:r>
-        <w:rPr>
-          <w:rFonts w:cs="Arial Unicode MS" w:eastAsia="Arial Unicode MS"/>
-          <w:rtl w:val="0"/>
-          <w:lang w:val="en-US"/>
-        </w:rPr>
-        <w:t>Voice Recognition system code included but not requiere(Nuance Speech Kit).</w:t>
-      </w:r>
-    </w:p>
-    <w:p>
-      <w:pPr>
-        <w:pStyle w:val="Body"/>
-        <w:bidi w:val="0"/>
-      </w:pPr>
-      <w:r>
-        <w:rPr>
-          <w:rFonts w:ascii="Arial Unicode MS" w:cs="Arial Unicode MS" w:hAnsi="Arial Unicode MS" w:eastAsia="Arial Unicode MS"/>
-          <w:b w:val="0"/>
-          <w:bCs w:val="0"/>
-          <w:i w:val="0"/>
-          <w:iCs w:val="0"/>
+      </w:pPr>
+      <w:r>
+        <w:rPr>
+          <w:rFonts w:eastAsia="Arial Unicode MS" w:cs="Arial Unicode MS"/>
+        </w:rPr>
+        <w:t>Added Category Field to display category of Objects.</w:t>
+      </w:r>
+    </w:p>
+    <w:p>
+      <w:pPr>
+        <w:pStyle w:val="Body"/>
+      </w:pPr>
+      <w:r>
+        <w:rPr>
+          <w:rFonts w:ascii="Arial Unicode MS" w:eastAsia="Arial Unicode MS" w:hAnsi="Arial Unicode MS" w:cs="Arial Unicode MS"/>
         </w:rPr>
         <w:br w:type="page"/>
       </w:r>
     </w:p>
     <w:p>
       <w:pPr>
-        <w:pStyle w:val="Heading 2"/>
-        <w:bidi w:val="0"/>
-      </w:pPr>
-      <w:r>
-        <w:rPr>
-          <w:rtl w:val="0"/>
-        </w:rPr>
-        <w:t>Enhancements</w:t>
-      </w:r>
-    </w:p>
-    <w:p>
-      <w:pPr>
-        <w:pStyle w:val="Body"/>
-        <w:bidi w:val="0"/>
-      </w:pPr>
-    </w:p>
-    <w:p>
-      <w:pPr>
-        <w:pStyle w:val="Body"/>
-        <w:rPr>
-          <w:color w:val="6dc037"/>
-        </w:rPr>
-      </w:pPr>
-      <w:r>
-        <w:rPr>
-          <w:color w:val="6dc037"/>
-          <w:rtl w:val="0"/>
-          <w:lang w:val="en-US"/>
+        <w:pStyle w:val="Heading2"/>
+      </w:pPr>
+      <w:r>
+        <w:lastRenderedPageBreak/>
+        <w:t>Resolved Issues</w:t>
+      </w:r>
+    </w:p>
+    <w:p>
+      <w:pPr>
+        <w:pStyle w:val="Body"/>
+      </w:pPr>
+    </w:p>
+    <w:p>
+      <w:pPr>
+        <w:pStyle w:val="Body"/>
+      </w:pPr>
+    </w:p>
+    <w:p>
+      <w:pPr>
+        <w:pStyle w:val="Heading3"/>
+      </w:pPr>
+      <w:r>
+        <w:rPr>
+          <w:rFonts w:eastAsia="Arial Unicode MS" w:cs="Arial Unicode MS"/>
+        </w:rPr>
+        <w:t>Fix #1</w:t>
+      </w:r>
+    </w:p>
+    <w:p>
+      <w:pPr>
+        <w:pStyle w:val="Body"/>
+      </w:pPr>
+      <w:r>
+        <w:tab/>
+      </w:r>
+    </w:p>
+    <w:p>
+      <w:pPr>
+        <w:pStyle w:val="Body"/>
+      </w:pPr>
+      <w:r>
+        <w:rPr>
+          <w:rFonts w:eastAsia="Arial Unicode MS" w:cs="Arial Unicode MS"/>
+        </w:rPr>
+        <w:t>Issue:</w:t>
+      </w:r>
+    </w:p>
+    <w:p>
+      <w:pPr>
+        <w:pStyle w:val="Body"/>
+      </w:pPr>
+      <w:r>
+        <w:rPr>
+          <w:rFonts w:eastAsia="Arial Unicode MS" w:cs="Arial Unicode MS"/>
+        </w:rPr>
+        <w:tab/>
+        <w:t xml:space="preserve">Performing a </w:t>
+      </w:r>
+      <w:r>
+        <w:rPr>
+          <w:rFonts w:eastAsia="Arial Unicode MS" w:cs="Arial Unicode MS"/>
+        </w:rPr>
+        <w:t>bad search returns no useful information back</w:t>
+      </w:r>
+    </w:p>
+    <w:p>
+      <w:pPr>
+        <w:pStyle w:val="Body"/>
+      </w:pPr>
+    </w:p>
+    <w:p>
+      <w:pPr>
+        <w:pStyle w:val="Body"/>
+      </w:pPr>
+      <w:r>
+        <w:rPr>
+          <w:rFonts w:eastAsia="Arial Unicode MS" w:cs="Arial Unicode MS"/>
+        </w:rPr>
+        <w:t>Fix:</w:t>
+      </w:r>
+    </w:p>
+    <w:p>
+      <w:pPr>
+        <w:pStyle w:val="Body"/>
+      </w:pPr>
+      <w:r>
+        <w:rPr>
+          <w:rFonts w:eastAsia="Arial Unicode MS" w:cs="Arial Unicode MS"/>
+        </w:rPr>
+        <w:tab/>
+        <w:t>Ensure that the All error cases form the HTTP calls returns proper error codes and messages</w:t>
+      </w:r>
+    </w:p>
+    <w:p>
+      <w:pPr>
+        <w:pStyle w:val="Body"/>
+      </w:pPr>
+    </w:p>
+    <w:p>
+      <w:pPr>
+        <w:pStyle w:val="Heading3"/>
+      </w:pPr>
+      <w:r>
+        <w:rPr>
+          <w:rFonts w:eastAsia="Arial Unicode MS" w:cs="Arial Unicode MS"/>
+        </w:rPr>
+        <w:t>Fix #2</w:t>
+      </w:r>
+    </w:p>
+    <w:p>
+      <w:pPr>
+        <w:pStyle w:val="Body"/>
+      </w:pPr>
+      <w:r>
+        <w:tab/>
+      </w:r>
+    </w:p>
+    <w:p>
+      <w:pPr>
+        <w:pStyle w:val="Body"/>
+      </w:pPr>
+      <w:r>
+        <w:rPr>
+          <w:rFonts w:eastAsia="Arial Unicode MS" w:cs="Arial Unicode MS"/>
+        </w:rPr>
+        <w:t>Issue:</w:t>
+      </w:r>
+    </w:p>
+    <w:p>
+      <w:pPr>
+        <w:pStyle w:val="Body"/>
+      </w:pPr>
+      <w:r>
+        <w:rPr>
+          <w:rFonts w:eastAsia="Arial Unicode MS" w:cs="Arial Unicode MS"/>
+        </w:rPr>
+        <w:tab/>
+        <w:t xml:space="preserve">Bad HTTP request cause </w:t>
+      </w:r>
+      <w:proofErr w:type="gramStart"/>
+      <w:r>
+        <w:rPr>
+          <w:rFonts w:eastAsia="Arial Unicode MS" w:cs="Arial Unicode MS"/>
+        </w:rPr>
+        <w:t>a</w:t>
+      </w:r>
+      <w:proofErr w:type="gramEnd"/>
+      <w:r>
+        <w:rPr>
+          <w:rFonts w:eastAsia="Arial Unicode MS" w:cs="Arial Unicode MS"/>
+        </w:rPr>
+        <w:t xml:space="preserve"> un-expected nil at close</w:t>
+      </w:r>
+    </w:p>
+    <w:p>
+      <w:pPr>
+        <w:pStyle w:val="Body"/>
+      </w:pPr>
+    </w:p>
+    <w:p>
+      <w:pPr>
+        <w:pStyle w:val="Body"/>
+      </w:pPr>
+      <w:r>
+        <w:rPr>
+          <w:rFonts w:eastAsia="Arial Unicode MS" w:cs="Arial Unicode MS"/>
+        </w:rPr>
+        <w:t>Fix:</w:t>
+      </w:r>
+    </w:p>
+    <w:p>
+      <w:pPr>
+        <w:pStyle w:val="Body"/>
+      </w:pPr>
+      <w:r>
+        <w:rPr>
+          <w:rFonts w:eastAsia="Arial Unicode MS" w:cs="Arial Unicode MS"/>
+        </w:rPr>
+        <w:tab/>
+        <w:t>Ensure we create a NONE sharable URL</w:t>
+      </w:r>
+      <w:r>
+        <w:rPr>
+          <w:rFonts w:eastAsia="Arial Unicode MS" w:cs="Arial Unicode MS"/>
+        </w:rPr>
+        <w:t xml:space="preserve"> Session and ensure its validity at shutdown.</w:t>
+      </w:r>
+      <w:r>
+        <w:rPr>
+          <w:rFonts w:ascii="Arial Unicode MS" w:eastAsia="Arial Unicode MS" w:hAnsi="Arial Unicode MS" w:cs="Arial Unicode MS"/>
+        </w:rPr>
+        <w:br w:type="page"/>
+      </w:r>
+    </w:p>
+    <w:p>
+      <w:pPr>
+        <w:pStyle w:val="HeadingRed"/>
+      </w:pPr>
+      <w:r>
+        <w:lastRenderedPageBreak/>
+        <w:t>Know Issues and Problems</w:t>
+      </w:r>
+    </w:p>
+    <w:p>
+      <w:pPr>
+        <w:pStyle w:val="Body"/>
+      </w:pPr>
+    </w:p>
+    <w:p>
+      <w:pPr>
+        <w:pStyle w:val="Default"/>
+        <w:spacing w:before="120" w:after="120"/>
+      </w:pPr>
+      <w:r>
+        <w:rPr>
+          <w:color w:val="6DC037"/>
         </w:rPr>
         <w:t>NONE</w:t>
       </w:r>
     </w:p>
-    <w:p>
-      <w:pPr>
-        <w:pStyle w:val="Body"/>
-        <w:bidi w:val="0"/>
-      </w:pPr>
-    </w:p>
-    <w:p>
-      <w:pPr>
-        <w:pStyle w:val="Body"/>
-        <w:bidi w:val="0"/>
-      </w:pPr>
-      <w:r>
-        <w:rPr>
-          <w:rFonts w:ascii="Arial Unicode MS" w:cs="Arial Unicode MS" w:hAnsi="Arial Unicode MS" w:eastAsia="Arial Unicode MS"/>
-          <w:b w:val="0"/>
-          <w:bCs w:val="0"/>
-          <w:i w:val="0"/>
-          <w:iCs w:val="0"/>
-        </w:rPr>
-        <w:br w:type="page"/>
-      </w:r>
-    </w:p>
-    <w:p>
-      <w:pPr>
-        <w:pStyle w:val="Heading 2"/>
-        <w:bidi w:val="0"/>
-      </w:pPr>
-      <w:r>
-        <w:rPr>
-          <w:rtl w:val="0"/>
-        </w:rPr>
-        <w:t>Resolved Issues</w:t>
-      </w:r>
-    </w:p>
-    <w:p>
-      <w:pPr>
-        <w:pStyle w:val="Body"/>
-        <w:bidi w:val="0"/>
-      </w:pPr>
-    </w:p>
-    <w:p>
-      <w:pPr>
-        <w:pStyle w:val="Body"/>
-        <w:bidi w:val="0"/>
-      </w:pPr>
-    </w:p>
-    <w:p>
-      <w:pPr>
-        <w:pStyle w:val="Body"/>
-      </w:pPr>
-      <w:r>
-        <w:rPr>
-          <w:color w:val="6dc037"/>
-          <w:rtl w:val="0"/>
-          <w:lang w:val="en-US"/>
-        </w:rPr>
-        <w:t>NONE</w:t>
-      </w:r>
-      <w:r>
-        <w:rPr>
-          <w:rFonts w:ascii="Arial Unicode MS" w:cs="Arial Unicode MS" w:hAnsi="Arial Unicode MS" w:eastAsia="Arial Unicode MS"/>
-          <w:b w:val="0"/>
-          <w:bCs w:val="0"/>
-          <w:i w:val="0"/>
-          <w:iCs w:val="0"/>
-          <w:color w:val="6dc037"/>
-        </w:rPr>
-        <w:br w:type="page"/>
-      </w:r>
-    </w:p>
-    <w:p>
-      <w:pPr>
-        <w:pStyle w:val="Heading Red"/>
-        <w:bidi w:val="0"/>
-      </w:pPr>
-      <w:r>
-        <w:rPr>
-          <w:rtl w:val="0"/>
-        </w:rPr>
-        <w:t>Know Issues and Problems</w:t>
-      </w:r>
-    </w:p>
-    <w:p>
-      <w:pPr>
-        <w:pStyle w:val="Body"/>
-        <w:bidi w:val="0"/>
-      </w:pPr>
-    </w:p>
-    <w:p>
-      <w:pPr>
-        <w:pStyle w:val="Default"/>
-        <w:bidi w:val="0"/>
-        <w:spacing w:before="120" w:after="120"/>
-        <w:ind w:left="0" w:right="0" w:firstLine="0"/>
-        <w:jc w:val="left"/>
-        <w:rPr>
-          <w:rtl w:val="0"/>
-        </w:rPr>
-      </w:pPr>
-      <w:r>
-        <w:rPr>
-          <w:color w:val="6dc037"/>
-          <w:rtl w:val="0"/>
-          <w:lang w:val="en-US"/>
-        </w:rPr>
-        <w:t>NONE</w:t>
-      </w:r>
-    </w:p>
     <w:sectPr>
-      <w:headerReference w:type="default" r:id="rId4"/>
-      <w:footerReference w:type="default" r:id="rId5"/>
-      <w:pgSz w:w="12240" w:h="15840" w:orient="portrait"/>
-      <w:pgMar w:top="1440" w:right="1440" w:bottom="1440" w:left="1440" w:header="720" w:footer="864"/>
-      <w:bidi w:val="0"/>
+      <w:headerReference w:type="default" r:id="rId8"/>
+      <w:footerReference w:type="default" r:id="rId9"/>
+      <w:pgSz w:w="12240" w:h="15840"/>
+      <w:pgMar w:top="1440" w:right="1440" w:bottom="1440" w:left="1440" w:header="720" w:footer="864" w:gutter="0"/>
+      <w:cols w:space="720"/>
     </w:sectPr>
   </w:body>
 </w:document>
 </file>
 
+<file path=word/endnotes.xml><?xml version="1.0" encoding="utf-8"?>
+<w:endnotes xmlns:wpc="http://schemas.microsoft.com/office/word/2010/wordprocessingCanvas" xmlns:mo="http://schemas.microsoft.com/office/mac/office/2008/main" xmlns:mc="http://schemas.openxmlformats.org/markup-compatibility/2006" xmlns:mv="urn:schemas-microsoft-com:mac:vml" xmlns:o="urn:schemas-microsoft-com:office:office" xmlns:r="http://schemas.openxmlformats.org/officeDocument/2006/relationships" xmlns:m="http://schemas.openxmlformats.org/officeDocument/2006/math" xmlns:v="urn:schemas-microsoft-com:vml" xmlns:wp14="http://schemas.microsoft.com/office/word/2010/wordprocessingDrawing" xmlns:wp="http://schemas.openxmlformats.org/drawingml/2006/wordprocessingDrawing" xmlns:w10="urn:schemas-microsoft-com:office:word" xmlns:w="http://schemas.openxmlformats.org/wordprocessingml/2006/main" xmlns:w14="http://schemas.microsoft.com/office/word/2010/wordml" xmlns:w15="http://schemas.microsoft.com/office/word/2012/wordml" xmlns:wpg="http://schemas.microsoft.com/office/word/2010/wordprocessingGroup" xmlns:wpi="http://schemas.microsoft.com/office/word/2010/wordprocessingInk" xmlns:wne="http://schemas.microsoft.com/office/word/2006/wordml" xmlns:wps="http://schemas.microsoft.com/office/word/2010/wordprocessingShape" mc:Ignorable="w14 w15 wp14">
+  <w:endnote w:type="separator" w:id="-1">
+    <w:p>
+      <w:r>
+        <w:separator/>
+      </w:r>
+    </w:p>
+  </w:endnote>
+  <w:endnote w:type="continuationSeparator" w:id="0">
+    <w:p>
+      <w:r>
+        <w:continuationSeparator/>
+      </w:r>
+    </w:p>
+  </w:endnote>
+</w:endnotes>
+</file>
+
 <file path=word/footer1.xml><?xml version="1.0" encoding="utf-8"?>
-<w:ftr xmlns:r="http://schemas.openxmlformats.org/officeDocument/2006/relationships" xmlns:wp="http://schemas.openxmlformats.org/drawingml/2006/wordprocessingDrawing" xmlns:w="http://schemas.openxmlformats.org/wordprocessingml/2006/main" xmlns:w10="urn:schemas-microsoft-com:office:word" xmlns:w14="http://schemas.microsoft.com/office/word/2010/wordml" xmlns:wps="http://schemas.microsoft.com/office/word/2010/wordprocessingShape" xmlns:wpg="http://schemas.microsoft.com/office/word/2010/wordprocessingGroup" xmlns:mc="http://schemas.openxmlformats.org/markup-compatibility/2006" xmlns:v="urn:schemas-microsoft-com:vml" xmlns:o="urn:schemas-microsoft-com:office:office" mc:Ignorable="w14">
+<w:ftr xmlns:wpc="http://schemas.microsoft.com/office/word/2010/wordprocessingCanvas" xmlns:mo="http://schemas.microsoft.com/office/mac/office/2008/main" xmlns:mc="http://schemas.openxmlformats.org/markup-compatibility/2006" xmlns:mv="urn:schemas-microsoft-com:mac:vml" xmlns:o="urn:schemas-microsoft-com:office:office" xmlns:r="http://schemas.openxmlformats.org/officeDocument/2006/relationships" xmlns:m="http://schemas.openxmlformats.org/officeDocument/2006/math" xmlns:v="urn:schemas-microsoft-com:vml" xmlns:wp14="http://schemas.microsoft.com/office/word/2010/wordprocessingDrawing" xmlns:wp="http://schemas.openxmlformats.org/drawingml/2006/wordprocessingDrawing" xmlns:w10="urn:schemas-microsoft-com:office:word" xmlns:w="http://schemas.openxmlformats.org/wordprocessingml/2006/main" xmlns:w14="http://schemas.microsoft.com/office/word/2010/wordml" xmlns:w15="http://schemas.microsoft.com/office/word/2012/wordml" xmlns:wpg="http://schemas.microsoft.com/office/word/2010/wordprocessingGroup" xmlns:wpi="http://schemas.microsoft.com/office/word/2010/wordprocessingInk" xmlns:wne="http://schemas.microsoft.com/office/word/2006/wordml" xmlns:wps="http://schemas.microsoft.com/office/word/2010/wordprocessingShape" mc:Ignorable="w14 w15 wp14">
   <w:p>
     <w:pPr>
-      <w:pStyle w:val="Header &amp; Footer"/>
+      <w:pStyle w:val="HeaderFooter"/>
       <w:tabs>
+        <w:tab w:val="clear" w:pos="9020"/>
         <w:tab w:val="center" w:pos="4680"/>
         <w:tab w:val="right" w:pos="9360"/>
-        <w:tab w:val="clear" w:pos="9020"/>
       </w:tabs>
-      <w:jc w:val="left"/>
     </w:pPr>
     <w:r>
-      <w:rPr>
-        <w:rtl w:val="0"/>
-        <w:lang w:val="en-US"/>
-      </w:rPr>
       <w:t xml:space="preserve">Copyright </w:t>
     </w:r>
     <w:r>
       <w:rPr>
-        <w:rtl w:val="0"/>
         <w:lang w:val="de-DE"/>
       </w:rPr>
       <w:t xml:space="preserve">© </w:t>
     </w:r>
     <w:r>
-      <w:rPr>
-        <w:rtl w:val="0"/>
-        <w:lang w:val="en-US"/>
-      </w:rPr>
       <w:t>2016 SOLEO Communications.</w:t>
-      <w:tab/>
+    </w:r>
+    <w:r>
       <w:tab/>
     </w:r>
     <w:r>
-      <w:rPr>
-        <w:rtl w:val="0"/>
-        <w:lang w:val="en-US"/>
-      </w:rPr>
+      <w:tab/>
       <w:t xml:space="preserve">Page </w:t>
     </w:r>
     <w:r>
-      <w:rPr/>
-      <w:fldChar w:fldCharType="begin" w:fldLock="0"/>
+      <w:fldChar w:fldCharType="begin"/>
     </w:r>
     <w:r>
       <w:instrText xml:space="preserve"> PAGE </w:instrText>
     </w:r>
     <w:r>
-      <w:rPr/>
-      <w:fldChar w:fldCharType="separate" w:fldLock="0"/>
-    </w:r>
-    <w:r>
-      <w:t>5</w:t>
-    </w:r>
-    <w:r>
-      <w:rPr/>
-      <w:fldChar w:fldCharType="end" w:fldLock="0"/>
+      <w:fldChar w:fldCharType="separate"/>
     </w:r>
     <w:r>
       <w:rPr>
-        <w:rtl w:val="0"/>
-        <w:lang w:val="en-US"/>
+        <w:noProof/>
       </w:rPr>
+      <w:t>1</w:t>
+    </w:r>
+    <w:r>
+      <w:fldChar w:fldCharType="end"/>
+    </w:r>
+    <w:r>
       <w:t xml:space="preserve"> of </w:t>
     </w:r>
     <w:r>
-      <w:rPr/>
-      <w:fldChar w:fldCharType="begin" w:fldLock="0"/>
+      <w:fldChar w:fldCharType="begin"/>
     </w:r>
     <w:r>
       <w:instrText xml:space="preserve"> NUMPAGES </w:instrText>
     </w:r>
     <w:r>
-      <w:rPr/>
-      <w:fldChar w:fldCharType="separate" w:fldLock="0"/>
+      <w:fldChar w:fldCharType="separate"/>
     </w:r>
     <w:r>
+      <w:rPr>
+        <w:noProof/>
+      </w:rPr>
       <w:t>5</w:t>
     </w:r>
     <w:r>
-      <w:rPr/>
-      <w:fldChar w:fldCharType="end" w:fldLock="0"/>
+      <w:fldChar w:fldCharType="end"/>
     </w:r>
   </w:p>
   <w:p>
     <w:pPr>
-      <w:pStyle w:val="Header &amp; Footer"/>
+      <w:pStyle w:val="HeaderFooter"/>
       <w:tabs>
+        <w:tab w:val="clear" w:pos="9020"/>
         <w:tab w:val="center" w:pos="4680"/>
         <w:tab w:val="right" w:pos="9360"/>
-        <w:tab w:val="clear" w:pos="9020"/>
       </w:tabs>
-      <w:jc w:val="left"/>
     </w:pPr>
     <w:r>
-      <w:rPr>
-        <w:rtl w:val="0"/>
-        <w:lang w:val="en-US"/>
-      </w:rPr>
       <w:t xml:space="preserve"> All rights reserved.</w:t>
     </w:r>
   </w:p>
 </w:ftr>
 </file>
 
+<file path=word/footnotes.xml><?xml version="1.0" encoding="utf-8"?>
+<w:footnotes xmlns:wpc="http://schemas.microsoft.com/office/word/2010/wordprocessingCanvas" xmlns:mo="http://schemas.microsoft.com/office/mac/office/2008/main" xmlns:mc="http://schemas.openxmlformats.org/markup-compatibility/2006" xmlns:mv="urn:schemas-microsoft-com:mac:vml" xmlns:o="urn:schemas-microsoft-com:office:office" xmlns:r="http://schemas.openxmlformats.org/officeDocument/2006/relationships" xmlns:m="http://schemas.openxmlformats.org/officeDocument/2006/math" xmlns:v="urn:schemas-microsoft-com:vml" xmlns:wp14="http://schemas.microsoft.com/office/word/2010/wordprocessingDrawing" xmlns:wp="http://schemas.openxmlformats.org/drawingml/2006/wordprocessingDrawing" xmlns:w10="urn:schemas-microsoft-com:office:word" xmlns:w="http://schemas.openxmlformats.org/wordprocessingml/2006/main" xmlns:w14="http://schemas.microsoft.com/office/word/2010/wordml" xmlns:w15="http://schemas.microsoft.com/office/word/2012/wordml" xmlns:wpg="http://schemas.microsoft.com/office/word/2010/wordprocessingGroup" xmlns:wpi="http://schemas.microsoft.com/office/word/2010/wordprocessingInk" xmlns:wne="http://schemas.microsoft.com/office/word/2006/wordml" xmlns:wps="http://schemas.microsoft.com/office/word/2010/wordprocessingShape" mc:Ignorable="w14 w15 wp14">
+  <w:footnote w:type="separator" w:id="-1">
+    <w:p>
+      <w:r>
+        <w:separator/>
+      </w:r>
+    </w:p>
+  </w:footnote>
+  <w:footnote w:type="continuationSeparator" w:id="0">
+    <w:p>
+      <w:r>
+        <w:continuationSeparator/>
+      </w:r>
+    </w:p>
+  </w:footnote>
+</w:footnotes>
+</file>
+
 <file path=word/header1.xml><?xml version="1.0" encoding="utf-8"?>
-<w:hdr xmlns:r="http://schemas.openxmlformats.org/officeDocument/2006/relationships" xmlns:wp="http://schemas.openxmlformats.org/drawingml/2006/wordprocessingDrawing" xmlns:w="http://schemas.openxmlformats.org/wordprocessingml/2006/main" xmlns:w10="urn:schemas-microsoft-com:office:word" xmlns:w14="http://schemas.microsoft.com/office/word/2010/wordml" xmlns:wps="http://schemas.microsoft.com/office/word/2010/wordprocessingShape" xmlns:wpg="http://schemas.microsoft.com/office/word/2010/wordprocessingGroup" xmlns:mc="http://schemas.openxmlformats.org/markup-compatibility/2006" xmlns:v="urn:schemas-microsoft-com:vml" xmlns:o="urn:schemas-microsoft-com:office:office" mc:Ignorable="w14">
+<w:hdr xmlns:wpc="http://schemas.microsoft.com/office/word/2010/wordprocessingCanvas" xmlns:mo="http://schemas.microsoft.com/office/mac/office/2008/main" xmlns:mc="http://schemas.openxmlformats.org/markup-compatibility/2006" xmlns:mv="urn:schemas-microsoft-com:mac:vml" xmlns:o="urn:schemas-microsoft-com:office:office" xmlns:r="http://schemas.openxmlformats.org/officeDocument/2006/relationships" xmlns:m="http://schemas.openxmlformats.org/officeDocument/2006/math" xmlns:v="urn:schemas-microsoft-com:vml" xmlns:wp14="http://schemas.microsoft.com/office/word/2010/wordprocessingDrawing" xmlns:wp="http://schemas.openxmlformats.org/drawingml/2006/wordprocessingDrawing" xmlns:w10="urn:schemas-microsoft-com:office:word" xmlns:w="http://schemas.openxmlformats.org/wordprocessingml/2006/main" xmlns:w14="http://schemas.microsoft.com/office/word/2010/wordml" xmlns:w15="http://schemas.microsoft.com/office/word/2012/wordml" xmlns:wpg="http://schemas.microsoft.com/office/word/2010/wordprocessingGroup" xmlns:wpi="http://schemas.microsoft.com/office/word/2010/wordprocessingInk" xmlns:wne="http://schemas.microsoft.com/office/word/2006/wordml" xmlns:wps="http://schemas.microsoft.com/office/word/2010/wordprocessingShape" mc:Ignorable="w14 w15 wp14">
   <w:p>
     <w:pPr>
-      <w:pStyle w:val="Header &amp; Footer"/>
+      <w:pStyle w:val="HeaderFooter"/>
       <w:tabs>
+        <w:tab w:val="clear" w:pos="9020"/>
         <w:tab w:val="center" w:pos="4680"/>
         <w:tab w:val="right" w:pos="9360"/>
-        <w:tab w:val="clear" w:pos="9020"/>
       </w:tabs>
-      <w:jc w:val="left"/>
     </w:pPr>
     <w:r>
       <w:rPr>
-        <w:color w:val="ff9200"/>
+        <w:noProof/>
+        <w:color w:val="FF9200"/>
       </w:rPr>
       <w:drawing>
-        <wp:inline distT="0" distB="0" distL="0" distR="0">
+        <wp:inline distT="0" distB="0" distL="0" distR="0" wp14:anchorId="5EBD9A19" wp14:editId="2ACD969D">
           <wp:extent cx="1892400" cy="309920"/>
           <wp:effectExtent l="0" t="0" r="0" b="0"/>
           <wp:docPr id="1073741825" name="officeArt object"/>
@@ -1107,16 +1407,16 @@
     </w:r>
     <w:r>
       <w:rPr>
-        <w:color w:val="ff9200"/>
+        <w:color w:val="FF9200"/>
       </w:rPr>
       <w:tab/>
     </w:r>
     <w:r>
       <w:rPr>
-        <w:color w:val="000000"/>
+        <w:noProof/>
       </w:rPr>
       <w:drawing>
-        <wp:inline distT="0" distB="0" distL="0" distR="0">
+        <wp:inline distT="0" distB="0" distL="0" distR="0" wp14:anchorId="2C17BD3C" wp14:editId="25C3631E">
           <wp:extent cx="328881" cy="328881"/>
           <wp:effectExtent l="0" t="0" r="0" b="0"/>
           <wp:docPr id="1073741826" name="officeArt object"/>
@@ -1160,59 +1460,42 @@
     </w:r>
     <w:r>
       <w:rPr>
-        <w:color w:val="ff9200"/>
+        <w:color w:val="FF9200"/>
       </w:rPr>
       <w:tab/>
     </w:r>
     <w:r>
-      <w:rPr>
-        <w:color w:val="000000"/>
-      </w:rPr>
-      <w:fldChar w:fldCharType="begin" w:fldLock="0"/>
+      <w:fldChar w:fldCharType="begin" w:fldLock="1"/>
     </w:r>
     <w:r>
-      <w:rPr>
-        <w:color w:val="000000"/>
-      </w:rPr>
       <w:instrText xml:space="preserve"> DATE \@ "dddd, MMMM d, y" </w:instrText>
     </w:r>
     <w:r>
-      <w:rPr>
-        <w:color w:val="000000"/>
-      </w:rPr>
-      <w:fldChar w:fldCharType="separate" w:fldLock="0"/>
+      <w:fldChar w:fldCharType="separate"/>
     </w:r>
     <w:r>
-      <w:rPr>
-        <w:color w:val="000000"/>
-        <w:rtl w:val="0"/>
-        <w:lang w:val="en-US"/>
-      </w:rPr>
-      <w:t>Friday, April 1, 2016</w:t>
+      <w:t>Friday, October 26</w:t>
     </w:r>
     <w:r>
-      <w:rPr>
-        <w:color w:val="000000"/>
-      </w:rPr>
-      <w:fldChar w:fldCharType="end" w:fldLock="1"/>
+      <w:t>, 2016</w:t>
+    </w:r>
+    <w:r>
+      <w:fldChar w:fldCharType="end"/>
     </w:r>
   </w:p>
 </w:hdr>
 </file>
 
 <file path=word/numbering.xml><?xml version="1.0" encoding="utf-8"?>
-<w:numbering xmlns:w="http://schemas.openxmlformats.org/wordprocessingml/2006/main" xmlns:wp="http://schemas.openxmlformats.org/drawingml/2006/wordprocessingDrawing" xmlns:w14="http://schemas.microsoft.com/office/word/2010/wordml" xmlns:r="http://schemas.openxmlformats.org/officeDocument/2006/relationships" xmlns:v="urn:schemas-microsoft-com:vml" xmlns:o="urn:schemas-microsoft-com:office:office">
+<w:numbering xmlns:wpc="http://schemas.microsoft.com/office/word/2010/wordprocessingCanvas" xmlns:mo="http://schemas.microsoft.com/office/mac/office/2008/main" xmlns:mc="http://schemas.openxmlformats.org/markup-compatibility/2006" xmlns:mv="urn:schemas-microsoft-com:mac:vml" xmlns:o="urn:schemas-microsoft-com:office:office" xmlns:r="http://schemas.openxmlformats.org/officeDocument/2006/relationships" xmlns:m="http://schemas.openxmlformats.org/officeDocument/2006/math" xmlns:v="urn:schemas-microsoft-com:vml" xmlns:wp14="http://schemas.microsoft.com/office/word/2010/wordprocessingDrawing" xmlns:wp="http://schemas.openxmlformats.org/drawingml/2006/wordprocessingDrawing" xmlns:w10="urn:schemas-microsoft-com:office:word" xmlns:w="http://schemas.openxmlformats.org/wordprocessingml/2006/main" xmlns:w14="http://schemas.microsoft.com/office/word/2010/wordml" xmlns:w15="http://schemas.microsoft.com/office/word/2012/wordml" xmlns:wpg="http://schemas.microsoft.com/office/word/2010/wordprocessingGroup" xmlns:wpi="http://schemas.microsoft.com/office/word/2010/wordprocessingInk" xmlns:wne="http://schemas.microsoft.com/office/word/2006/wordml" xmlns:wps="http://schemas.microsoft.com/office/word/2010/wordprocessingShape" mc:Ignorable="w14 w15 wp14">
   <w:abstractNum w:abstractNumId="0">
+    <w:nsid w:val="27AB1525"/>
     <w:multiLevelType w:val="hybridMultilevel"/>
-    <w:numStyleLink w:val="Bullet"/>
-  </w:abstractNum>
-  <w:abstractNum w:abstractNumId="1">
-    <w:multiLevelType w:val="hybridMultilevel"/>
+    <w:tmpl w:val="A94EAF52"/>
     <w:styleLink w:val="Bullet"/>
-    <w:lvl w:ilvl="0">
+    <w:lvl w:ilvl="0" w:tplc="5EA8E3E8">
       <w:start w:val="1"/>
       <w:numFmt w:val="bullet"/>
-      <w:suff w:val="tab"/>
       <w:lvlText w:val="•"/>
       <w:lvlJc w:val="left"/>
       <w:pPr>
@@ -1235,10 +1518,9 @@
         <w:vertAlign w:val="baseline"/>
       </w:rPr>
     </w:lvl>
-    <w:lvl w:ilvl="1">
+    <w:lvl w:ilvl="1" w:tplc="C72A29D6">
       <w:start w:val="1"/>
       <w:numFmt w:val="bullet"/>
-      <w:suff w:val="tab"/>
       <w:lvlText w:val="•"/>
       <w:lvlJc w:val="left"/>
       <w:pPr>
@@ -1261,10 +1543,9 @@
         <w:vertAlign w:val="baseline"/>
       </w:rPr>
     </w:lvl>
-    <w:lvl w:ilvl="2">
+    <w:lvl w:ilvl="2" w:tplc="7FD454BE">
       <w:start w:val="1"/>
       <w:numFmt w:val="bullet"/>
-      <w:suff w:val="tab"/>
       <w:lvlText w:val="•"/>
       <w:lvlJc w:val="left"/>
       <w:pPr>
@@ -1287,10 +1568,9 @@
         <w:vertAlign w:val="baseline"/>
       </w:rPr>
     </w:lvl>
-    <w:lvl w:ilvl="3">
+    <w:lvl w:ilvl="3" w:tplc="7ED2C128">
       <w:start w:val="1"/>
       <w:numFmt w:val="bullet"/>
-      <w:suff w:val="tab"/>
       <w:lvlText w:val="•"/>
       <w:lvlJc w:val="left"/>
       <w:pPr>
@@ -1313,10 +1593,9 @@
         <w:vertAlign w:val="baseline"/>
       </w:rPr>
     </w:lvl>
-    <w:lvl w:ilvl="4">
+    <w:lvl w:ilvl="4" w:tplc="CBC84C80">
       <w:start w:val="1"/>
       <w:numFmt w:val="bullet"/>
-      <w:suff w:val="tab"/>
       <w:lvlText w:val="•"/>
       <w:lvlJc w:val="left"/>
       <w:pPr>
@@ -1339,10 +1618,9 @@
         <w:vertAlign w:val="baseline"/>
       </w:rPr>
     </w:lvl>
-    <w:lvl w:ilvl="5">
+    <w:lvl w:ilvl="5" w:tplc="5A562752">
       <w:start w:val="1"/>
       <w:numFmt w:val="bullet"/>
-      <w:suff w:val="tab"/>
       <w:lvlText w:val="•"/>
       <w:lvlJc w:val="left"/>
       <w:pPr>
@@ -1365,10 +1643,9 @@
         <w:vertAlign w:val="baseline"/>
       </w:rPr>
     </w:lvl>
-    <w:lvl w:ilvl="6">
+    <w:lvl w:ilvl="6" w:tplc="02163CBE">
       <w:start w:val="1"/>
       <w:numFmt w:val="bullet"/>
-      <w:suff w:val="tab"/>
       <w:lvlText w:val="•"/>
       <w:lvlJc w:val="left"/>
       <w:pPr>
@@ -1391,10 +1668,9 @@
         <w:vertAlign w:val="baseline"/>
       </w:rPr>
     </w:lvl>
-    <w:lvl w:ilvl="7">
+    <w:lvl w:ilvl="7" w:tplc="BF5CB4A0">
       <w:start w:val="1"/>
       <w:numFmt w:val="bullet"/>
-      <w:suff w:val="tab"/>
       <w:lvlText w:val="•"/>
       <w:lvlJc w:val="left"/>
       <w:pPr>
@@ -1417,10 +1693,9 @@
         <w:vertAlign w:val="baseline"/>
       </w:rPr>
     </w:lvl>
-    <w:lvl w:ilvl="8">
+    <w:lvl w:ilvl="8" w:tplc="D4E01726">
       <w:start w:val="1"/>
       <w:numFmt w:val="bullet"/>
-      <w:suff w:val="tab"/>
       <w:lvlText w:val="•"/>
       <w:lvlJc w:val="left"/>
       <w:pPr>
@@ -1444,12 +1719,13 @@
       </w:rPr>
     </w:lvl>
   </w:abstractNum>
-  <w:abstractNum w:abstractNumId="2">
+  <w:abstractNum w:abstractNumId="1">
+    <w:nsid w:val="31BA7359"/>
     <w:multiLevelType w:val="hybridMultilevel"/>
-    <w:lvl w:ilvl="0">
+    <w:tmpl w:val="BF5233C2"/>
+    <w:lvl w:ilvl="0" w:tplc="F8B84D18">
       <w:start w:val="1"/>
       <w:numFmt w:val="bullet"/>
-      <w:suff w:val="tab"/>
       <w:lvlText w:val="•"/>
       <w:lvlJc w:val="left"/>
       <w:pPr>
@@ -1472,10 +1748,9 @@
         <w:vertAlign w:val="baseline"/>
       </w:rPr>
     </w:lvl>
-    <w:lvl w:ilvl="1">
+    <w:lvl w:ilvl="1" w:tplc="24ECE666">
       <w:start w:val="1"/>
       <w:numFmt w:val="bullet"/>
-      <w:suff w:val="tab"/>
       <w:lvlText w:val="•"/>
       <w:lvlJc w:val="left"/>
       <w:pPr>
@@ -1498,10 +1773,9 @@
         <w:vertAlign w:val="baseline"/>
       </w:rPr>
     </w:lvl>
-    <w:lvl w:ilvl="2">
+    <w:lvl w:ilvl="2" w:tplc="6E868F90">
       <w:start w:val="1"/>
       <w:numFmt w:val="bullet"/>
-      <w:suff w:val="tab"/>
       <w:lvlText w:val="•"/>
       <w:lvlJc w:val="left"/>
       <w:pPr>
@@ -1524,10 +1798,9 @@
         <w:vertAlign w:val="baseline"/>
       </w:rPr>
     </w:lvl>
-    <w:lvl w:ilvl="3">
+    <w:lvl w:ilvl="3" w:tplc="1E2CDA66">
       <w:start w:val="1"/>
       <w:numFmt w:val="bullet"/>
-      <w:suff w:val="tab"/>
       <w:lvlText w:val="•"/>
       <w:lvlJc w:val="left"/>
       <w:pPr>
@@ -1550,10 +1823,9 @@
         <w:vertAlign w:val="baseline"/>
       </w:rPr>
     </w:lvl>
-    <w:lvl w:ilvl="4">
+    <w:lvl w:ilvl="4" w:tplc="F808F31C">
       <w:start w:val="1"/>
       <w:numFmt w:val="bullet"/>
-      <w:suff w:val="tab"/>
       <w:lvlText w:val="•"/>
       <w:lvlJc w:val="left"/>
       <w:pPr>
@@ -1576,10 +1848,9 @@
         <w:vertAlign w:val="baseline"/>
       </w:rPr>
     </w:lvl>
-    <w:lvl w:ilvl="5">
+    <w:lvl w:ilvl="5" w:tplc="0AAE2FFE">
       <w:start w:val="1"/>
       <w:numFmt w:val="bullet"/>
-      <w:suff w:val="tab"/>
       <w:lvlText w:val="•"/>
       <w:lvlJc w:val="left"/>
       <w:pPr>
@@ -1602,10 +1873,9 @@
         <w:vertAlign w:val="baseline"/>
       </w:rPr>
     </w:lvl>
-    <w:lvl w:ilvl="6">
+    <w:lvl w:ilvl="6" w:tplc="A02C5176">
       <w:start w:val="1"/>
       <w:numFmt w:val="bullet"/>
-      <w:suff w:val="tab"/>
       <w:lvlText w:val="•"/>
       <w:lvlJc w:val="left"/>
       <w:pPr>
@@ -1628,10 +1898,9 @@
         <w:vertAlign w:val="baseline"/>
       </w:rPr>
     </w:lvl>
-    <w:lvl w:ilvl="7">
+    <w:lvl w:ilvl="7" w:tplc="7AD6FC44">
       <w:start w:val="1"/>
       <w:numFmt w:val="bullet"/>
-      <w:suff w:val="tab"/>
       <w:lvlText w:val="•"/>
       <w:lvlJc w:val="left"/>
       <w:pPr>
@@ -1654,10 +1923,9 @@
         <w:vertAlign w:val="baseline"/>
       </w:rPr>
     </w:lvl>
-    <w:lvl w:ilvl="8">
+    <w:lvl w:ilvl="8" w:tplc="6CF43E46">
       <w:start w:val="1"/>
       <w:numFmt w:val="bullet"/>
-      <w:suff w:val="tab"/>
       <w:lvlText w:val="•"/>
       <w:lvlJc w:val="left"/>
       <w:pPr>
@@ -1681,17 +1949,20 @@
       </w:rPr>
     </w:lvl>
   </w:abstractNum>
+  <w:abstractNum w:abstractNumId="2">
+    <w:nsid w:val="41AE7FB8"/>
+    <w:multiLevelType w:val="hybridMultilevel"/>
+    <w:tmpl w:val="4C7E152C"/>
+    <w:numStyleLink w:val="BulletBig"/>
+  </w:abstractNum>
   <w:abstractNum w:abstractNumId="3">
+    <w:nsid w:val="6C334131"/>
     <w:multiLevelType w:val="hybridMultilevel"/>
-    <w:numStyleLink w:val="Bullet Big"/>
-  </w:abstractNum>
-  <w:abstractNum w:abstractNumId="4">
-    <w:multiLevelType w:val="hybridMultilevel"/>
-    <w:styleLink w:val="Bullet Big"/>
-    <w:lvl w:ilvl="0">
+    <w:tmpl w:val="4C7E152C"/>
+    <w:styleLink w:val="BulletBig"/>
+    <w:lvl w:ilvl="0" w:tplc="ABEAA54E">
       <w:start w:val="1"/>
       <w:numFmt w:val="bullet"/>
-      <w:suff w:val="tab"/>
       <w:lvlText w:val="•"/>
       <w:lvlJc w:val="left"/>
       <w:pPr>
@@ -1716,10 +1987,9 @@
         <w:vertAlign w:val="baseline"/>
       </w:rPr>
     </w:lvl>
-    <w:lvl w:ilvl="1">
+    <w:lvl w:ilvl="1" w:tplc="18025E0E">
       <w:start w:val="1"/>
       <w:numFmt w:val="bullet"/>
-      <w:suff w:val="tab"/>
       <w:lvlText w:val="•"/>
       <w:lvlJc w:val="left"/>
       <w:pPr>
@@ -1744,10 +2014,9 @@
         <w:vertAlign w:val="baseline"/>
       </w:rPr>
     </w:lvl>
-    <w:lvl w:ilvl="2">
+    <w:lvl w:ilvl="2" w:tplc="992CA950">
       <w:start w:val="1"/>
       <w:numFmt w:val="bullet"/>
-      <w:suff w:val="tab"/>
       <w:lvlText w:val="•"/>
       <w:lvlJc w:val="left"/>
       <w:pPr>
@@ -1772,10 +2041,9 @@
         <w:vertAlign w:val="baseline"/>
       </w:rPr>
     </w:lvl>
-    <w:lvl w:ilvl="3">
+    <w:lvl w:ilvl="3" w:tplc="D942661C">
       <w:start w:val="1"/>
       <w:numFmt w:val="bullet"/>
-      <w:suff w:val="tab"/>
       <w:lvlText w:val="•"/>
       <w:lvlJc w:val="left"/>
       <w:pPr>
@@ -1800,10 +2068,9 @@
         <w:vertAlign w:val="baseline"/>
       </w:rPr>
     </w:lvl>
-    <w:lvl w:ilvl="4">
+    <w:lvl w:ilvl="4" w:tplc="983222C8">
       <w:start w:val="1"/>
       <w:numFmt w:val="bullet"/>
-      <w:suff w:val="tab"/>
       <w:lvlText w:val="•"/>
       <w:lvlJc w:val="left"/>
       <w:pPr>
@@ -1828,10 +2095,9 @@
         <w:vertAlign w:val="baseline"/>
       </w:rPr>
     </w:lvl>
-    <w:lvl w:ilvl="5">
+    <w:lvl w:ilvl="5" w:tplc="DE46BEB2">
       <w:start w:val="1"/>
       <w:numFmt w:val="bullet"/>
-      <w:suff w:val="tab"/>
       <w:lvlText w:val="•"/>
       <w:lvlJc w:val="left"/>
       <w:pPr>
@@ -1856,10 +2122,9 @@
         <w:vertAlign w:val="baseline"/>
       </w:rPr>
     </w:lvl>
-    <w:lvl w:ilvl="6">
+    <w:lvl w:ilvl="6" w:tplc="4FBE9C44">
       <w:start w:val="1"/>
       <w:numFmt w:val="bullet"/>
-      <w:suff w:val="tab"/>
       <w:lvlText w:val="•"/>
       <w:lvlJc w:val="left"/>
       <w:pPr>
@@ -1884,10 +2149,9 @@
         <w:vertAlign w:val="baseline"/>
       </w:rPr>
     </w:lvl>
-    <w:lvl w:ilvl="7">
+    <w:lvl w:ilvl="7" w:tplc="82DA83A2">
       <w:start w:val="1"/>
       <w:numFmt w:val="bullet"/>
-      <w:suff w:val="tab"/>
       <w:lvlText w:val="•"/>
       <w:lvlJc w:val="left"/>
       <w:pPr>
@@ -1912,10 +2176,9 @@
         <w:vertAlign w:val="baseline"/>
       </w:rPr>
     </w:lvl>
-    <w:lvl w:ilvl="8">
+    <w:lvl w:ilvl="8" w:tplc="76FC051C">
       <w:start w:val="1"/>
       <w:numFmt w:val="bullet"/>
-      <w:suff w:val="tab"/>
       <w:lvlText w:val="•"/>
       <w:lvlJc w:val="left"/>
       <w:pPr>
@@ -1941,22 +2204,27 @@
       </w:rPr>
     </w:lvl>
   </w:abstractNum>
+  <w:abstractNum w:abstractNumId="4">
+    <w:nsid w:val="708E5A36"/>
+    <w:multiLevelType w:val="hybridMultilevel"/>
+    <w:tmpl w:val="A94EAF52"/>
+    <w:numStyleLink w:val="Bullet"/>
+  </w:abstractNum>
   <w:num w:numId="1">
+    <w:abstractNumId w:val="0"/>
+  </w:num>
+  <w:num w:numId="2">
+    <w:abstractNumId w:val="4"/>
+  </w:num>
+  <w:num w:numId="3">
     <w:abstractNumId w:val="1"/>
   </w:num>
-  <w:num w:numId="2">
-    <w:abstractNumId w:val="0"/>
-  </w:num>
-  <w:num w:numId="3">
-    <w:abstractNumId w:val="2"/>
-  </w:num>
   <w:num w:numId="4">
-    <w:abstractNumId w:val="2"/>
+    <w:abstractNumId w:val="1"/>
     <w:lvlOverride w:ilvl="0">
-      <w:lvl w:ilvl="0">
+      <w:lvl w:ilvl="0" w:tplc="F8B84D18">
         <w:start w:val="1"/>
         <w:numFmt w:val="bullet"/>
-        <w:suff w:val="tab"/>
         <w:lvlText w:val="•"/>
         <w:lvlJc w:val="left"/>
         <w:pPr>
@@ -1981,10 +2249,9 @@
       </w:lvl>
     </w:lvlOverride>
     <w:lvlOverride w:ilvl="1">
-      <w:lvl w:ilvl="1">
+      <w:lvl w:ilvl="1" w:tplc="24ECE666">
         <w:start w:val="1"/>
         <w:numFmt w:val="bullet"/>
-        <w:suff w:val="tab"/>
         <w:lvlText w:val="•"/>
         <w:lvlJc w:val="left"/>
         <w:pPr>
@@ -2009,10 +2276,9 @@
       </w:lvl>
     </w:lvlOverride>
     <w:lvlOverride w:ilvl="2">
-      <w:lvl w:ilvl="2">
+      <w:lvl w:ilvl="2" w:tplc="6E868F90">
         <w:start w:val="1"/>
         <w:numFmt w:val="bullet"/>
-        <w:suff w:val="tab"/>
         <w:lvlText w:val="•"/>
         <w:lvlJc w:val="left"/>
         <w:pPr>
@@ -2037,10 +2303,9 @@
       </w:lvl>
     </w:lvlOverride>
     <w:lvlOverride w:ilvl="3">
-      <w:lvl w:ilvl="3">
+      <w:lvl w:ilvl="3" w:tplc="1E2CDA66">
         <w:start w:val="1"/>
         <w:numFmt w:val="bullet"/>
-        <w:suff w:val="tab"/>
         <w:lvlText w:val="•"/>
         <w:lvlJc w:val="left"/>
         <w:pPr>
@@ -2065,10 +2330,9 @@
       </w:lvl>
     </w:lvlOverride>
     <w:lvlOverride w:ilvl="4">
-      <w:lvl w:ilvl="4">
+      <w:lvl w:ilvl="4" w:tplc="F808F31C">
         <w:start w:val="1"/>
         <w:numFmt w:val="bullet"/>
-        <w:suff w:val="tab"/>
         <w:lvlText w:val="•"/>
         <w:lvlJc w:val="left"/>
         <w:pPr>
@@ -2093,10 +2357,9 @@
       </w:lvl>
     </w:lvlOverride>
     <w:lvlOverride w:ilvl="5">
-      <w:lvl w:ilvl="5">
+      <w:lvl w:ilvl="5" w:tplc="0AAE2FFE">
         <w:start w:val="1"/>
         <w:numFmt w:val="bullet"/>
-        <w:suff w:val="tab"/>
         <w:lvlText w:val="•"/>
         <w:lvlJc w:val="left"/>
         <w:pPr>
@@ -2121,10 +2384,9 @@
       </w:lvl>
     </w:lvlOverride>
     <w:lvlOverride w:ilvl="6">
-      <w:lvl w:ilvl="6">
+      <w:lvl w:ilvl="6" w:tplc="A02C5176">
         <w:start w:val="1"/>
         <w:numFmt w:val="bullet"/>
-        <w:suff w:val="tab"/>
         <w:lvlText w:val="•"/>
         <w:lvlJc w:val="left"/>
         <w:pPr>
@@ -2149,10 +2411,9 @@
       </w:lvl>
     </w:lvlOverride>
     <w:lvlOverride w:ilvl="7">
-      <w:lvl w:ilvl="7">
+      <w:lvl w:ilvl="7" w:tplc="7AD6FC44">
         <w:start w:val="1"/>
         <w:numFmt w:val="bullet"/>
-        <w:suff w:val="tab"/>
         <w:lvlText w:val="•"/>
         <w:lvlJc w:val="left"/>
         <w:pPr>
@@ -2177,10 +2438,9 @@
       </w:lvl>
     </w:lvlOverride>
     <w:lvlOverride w:ilvl="8">
-      <w:lvl w:ilvl="8">
+      <w:lvl w:ilvl="8" w:tplc="6CF43E46">
         <w:start w:val="1"/>
         <w:numFmt w:val="bullet"/>
-        <w:suff w:val="tab"/>
         <w:lvlText w:val="•"/>
         <w:lvlJc w:val="left"/>
         <w:pPr>
@@ -2206,12 +2466,11 @@
     </w:lvlOverride>
   </w:num>
   <w:num w:numId="5">
-    <w:abstractNumId w:val="2"/>
+    <w:abstractNumId w:val="1"/>
     <w:lvlOverride w:ilvl="0">
-      <w:lvl w:ilvl="0">
+      <w:lvl w:ilvl="0" w:tplc="F8B84D18">
         <w:start w:val="1"/>
         <w:numFmt w:val="bullet"/>
-        <w:suff w:val="tab"/>
         <w:lvlText w:val="•"/>
         <w:lvlJc w:val="left"/>
         <w:pPr>
@@ -2236,10 +2495,9 @@
       </w:lvl>
     </w:lvlOverride>
     <w:lvlOverride w:ilvl="1">
-      <w:lvl w:ilvl="1">
+      <w:lvl w:ilvl="1" w:tplc="24ECE666">
         <w:start w:val="1"/>
         <w:numFmt w:val="bullet"/>
-        <w:suff w:val="tab"/>
         <w:lvlText w:val="•"/>
         <w:lvlJc w:val="left"/>
         <w:pPr>
@@ -2264,10 +2522,9 @@
       </w:lvl>
     </w:lvlOverride>
     <w:lvlOverride w:ilvl="2">
-      <w:lvl w:ilvl="2">
+      <w:lvl w:ilvl="2" w:tplc="6E868F90">
         <w:start w:val="1"/>
         <w:numFmt w:val="bullet"/>
-        <w:suff w:val="tab"/>
         <w:lvlText w:val="•"/>
         <w:lvlJc w:val="left"/>
         <w:pPr>
@@ -2292,10 +2549,9 @@
       </w:lvl>
     </w:lvlOverride>
     <w:lvlOverride w:ilvl="3">
-      <w:lvl w:ilvl="3">
+      <w:lvl w:ilvl="3" w:tplc="1E2CDA66">
         <w:start w:val="1"/>
         <w:numFmt w:val="bullet"/>
-        <w:suff w:val="tab"/>
         <w:lvlText w:val="•"/>
         <w:lvlJc w:val="left"/>
         <w:pPr>
@@ -2320,10 +2576,9 @@
       </w:lvl>
     </w:lvlOverride>
     <w:lvlOverride w:ilvl="4">
-      <w:lvl w:ilvl="4">
+      <w:lvl w:ilvl="4" w:tplc="F808F31C">
         <w:start w:val="1"/>
         <w:numFmt w:val="bullet"/>
-        <w:suff w:val="tab"/>
         <w:lvlText w:val="•"/>
         <w:lvlJc w:val="left"/>
         <w:pPr>
@@ -2348,10 +2603,9 @@
       </w:lvl>
     </w:lvlOverride>
     <w:lvlOverride w:ilvl="5">
-      <w:lvl w:ilvl="5">
+      <w:lvl w:ilvl="5" w:tplc="0AAE2FFE">
         <w:start w:val="1"/>
         <w:numFmt w:val="bullet"/>
-        <w:suff w:val="tab"/>
         <w:lvlText w:val="•"/>
         <w:lvlJc w:val="left"/>
         <w:pPr>
@@ -2376,10 +2630,9 @@
       </w:lvl>
     </w:lvlOverride>
     <w:lvlOverride w:ilvl="6">
-      <w:lvl w:ilvl="6">
+      <w:lvl w:ilvl="6" w:tplc="A02C5176">
         <w:start w:val="1"/>
         <w:numFmt w:val="bullet"/>
-        <w:suff w:val="tab"/>
         <w:lvlText w:val="•"/>
         <w:lvlJc w:val="left"/>
         <w:pPr>
@@ -2404,10 +2657,9 @@
       </w:lvl>
     </w:lvlOverride>
     <w:lvlOverride w:ilvl="7">
-      <w:lvl w:ilvl="7">
+      <w:lvl w:ilvl="7" w:tplc="7AD6FC44">
         <w:start w:val="1"/>
         <w:numFmt w:val="bullet"/>
-        <w:suff w:val="tab"/>
         <w:lvlText w:val="•"/>
         <w:lvlJc w:val="left"/>
         <w:pPr>
@@ -2432,10 +2684,9 @@
       </w:lvl>
     </w:lvlOverride>
     <w:lvlOverride w:ilvl="8">
-      <w:lvl w:ilvl="8">
+      <w:lvl w:ilvl="8" w:tplc="6CF43E46">
         <w:start w:val="1"/>
         <w:numFmt w:val="bullet"/>
-        <w:suff w:val="tab"/>
         <w:lvlText w:val="•"/>
         <w:lvlJc w:val="left"/>
         <w:pPr>
@@ -2461,57 +2712,26 @@
     </w:lvlOverride>
   </w:num>
   <w:num w:numId="6">
-    <w:abstractNumId w:val="4"/>
+    <w:abstractNumId w:val="3"/>
   </w:num>
   <w:num w:numId="7">
-    <w:abstractNumId w:val="3"/>
+    <w:abstractNumId w:val="2"/>
   </w:num>
 </w:numbering>
 </file>
 
 <file path=word/styles.xml><?xml version="1.0" encoding="utf-8"?>
-<w:styles xmlns:w="http://schemas.openxmlformats.org/wordprocessingml/2006/main" xmlns:mc="http://schemas.openxmlformats.org/markup-compatibility/2006" xmlns:w14="http://schemas.microsoft.com/office/word/2010/wordml" mc:Ignorable="w14">
+<w:styles xmlns:mc="http://schemas.openxmlformats.org/markup-compatibility/2006" xmlns:r="http://schemas.openxmlformats.org/officeDocument/2006/relationships" xmlns:w="http://schemas.openxmlformats.org/wordprocessingml/2006/main" xmlns:w14="http://schemas.microsoft.com/office/word/2010/wordml" xmlns:w15="http://schemas.microsoft.com/office/word/2012/wordml" mc:Ignorable="w14 w15">
   <w:docDefaults>
     <w:rPrDefault>
       <w:rPr>
-        <w:rFonts w:ascii="Times New Roman" w:cs="Times New Roman" w:hAnsi="Times New Roman" w:eastAsia="Arial Unicode MS"/>
-        <w:b w:val="0"/>
-        <w:bCs w:val="0"/>
-        <w:i w:val="0"/>
-        <w:iCs w:val="0"/>
-        <w:caps w:val="0"/>
-        <w:smallCaps w:val="0"/>
-        <w:strike w:val="0"/>
-        <w:dstrike w:val="0"/>
-        <w:outline w:val="0"/>
-        <w:emboss w:val="0"/>
-        <w:imprint w:val="0"/>
-        <w:vanish w:val="0"/>
-        <w:color w:val="auto"/>
-        <w:spacing w:val="0"/>
-        <w:w w:val="100"/>
-        <w:kern w:val="0"/>
-        <w:position w:val="0"/>
-        <w:sz w:val="20"/>
-        <w:szCs w:val="20"/>
-        <w:u w:val="none" w:color="auto"/>
+        <w:rFonts w:ascii="Times New Roman" w:eastAsia="Arial Unicode MS" w:hAnsi="Times New Roman" w:cs="Times New Roman"/>
         <w:bdr w:val="nil"/>
-        <w:vertAlign w:val="baseline"/>
-        <w:lang/>
+        <w:lang w:val="en-US" w:eastAsia="en-US" w:bidi="ar-SA"/>
       </w:rPr>
     </w:rPrDefault>
     <w:pPrDefault>
       <w:pPr>
-        <w:keepNext w:val="0"/>
-        <w:keepLines w:val="0"/>
-        <w:pageBreakBefore w:val="0"/>
-        <w:framePr w:anchorLock="0" w:w="0" w:h="0" w:vSpace="0" w:hSpace="0" w:xAlign="left" w:y="0" w:hRule="exact" w:vAnchor="margin"/>
-        <w:widowControl w:val="1"/>
-        <w:numPr>
-          <w:ilvl w:val="0"/>
-          <w:numId w:val="0"/>
-        </w:numPr>
-        <w:suppressLineNumbers w:val="0"/>
         <w:pBdr>
           <w:top w:val="nil"/>
           <w:left w:val="nil"/>
@@ -2520,28 +2740,461 @@
           <w:between w:val="nil"/>
           <w:bar w:val="nil"/>
         </w:pBdr>
-        <w:shd w:val="clear" w:color="auto" w:fill="auto"/>
-        <w:suppressAutoHyphens w:val="0"/>
-        <w:spacing w:before="0" w:beforeAutospacing="0" w:after="0" w:afterAutospacing="0" w:line="240" w:lineRule="auto"/>
-        <w:ind w:left="0" w:right="0" w:firstLine="0"/>
-        <w:jc w:val="left"/>
-        <w:outlineLvl w:val="9"/>
       </w:pPr>
     </w:pPrDefault>
   </w:docDefaults>
+  <w:latentStyles w:defLockedState="0" w:defUIPriority="99" w:defSemiHidden="0" w:defUnhideWhenUsed="0" w:defQFormat="0" w:count="382">
+    <w:lsdException w:name="Normal" w:uiPriority="0" w:qFormat="1"/>
+    <w:lsdException w:name="heading 1" w:uiPriority="9" w:qFormat="1"/>
+    <w:lsdException w:name="heading 2" w:semiHidden="1" w:uiPriority="9" w:unhideWhenUsed="1" w:qFormat="1"/>
+    <w:lsdException w:name="heading 3" w:semiHidden="1" w:uiPriority="9" w:unhideWhenUsed="1" w:qFormat="1"/>
+    <w:lsdException w:name="heading 4" w:semiHidden="1" w:uiPriority="9" w:unhideWhenUsed="1" w:qFormat="1"/>
+    <w:lsdException w:name="heading 5" w:semiHidden="1" w:uiPriority="9" w:unhideWhenUsed="1" w:qFormat="1"/>
+    <w:lsdException w:name="heading 6" w:semiHidden="1" w:uiPriority="9" w:unhideWhenUsed="1" w:qFormat="1"/>
+    <w:lsdException w:name="heading 7" w:semiHidden="1" w:uiPriority="9" w:unhideWhenUsed="1" w:qFormat="1"/>
+    <w:lsdException w:name="heading 8" w:semiHidden="1" w:uiPriority="9" w:unhideWhenUsed="1" w:qFormat="1"/>
+    <w:lsdException w:name="heading 9" w:semiHidden="1" w:uiPriority="9" w:unhideWhenUsed="1" w:qFormat="1"/>
+    <w:lsdException w:name="index 1" w:semiHidden="1" w:unhideWhenUsed="1"/>
+    <w:lsdException w:name="index 2" w:semiHidden="1" w:unhideWhenUsed="1"/>
+    <w:lsdException w:name="index 3" w:semiHidden="1" w:unhideWhenUsed="1"/>
+    <w:lsdException w:name="index 4" w:semiHidden="1" w:unhideWhenUsed="1"/>
+    <w:lsdException w:name="index 5" w:semiHidden="1" w:unhideWhenUsed="1"/>
+    <w:lsdException w:name="index 6" w:semiHidden="1" w:unhideWhenUsed="1"/>
+    <w:lsdException w:name="index 7" w:semiHidden="1" w:unhideWhenUsed="1"/>
+    <w:lsdException w:name="index 8" w:semiHidden="1" w:unhideWhenUsed="1"/>
+    <w:lsdException w:name="index 9" w:semiHidden="1" w:unhideWhenUsed="1"/>
+    <w:lsdException w:name="toc 1" w:semiHidden="1" w:uiPriority="39" w:unhideWhenUsed="1"/>
+    <w:lsdException w:name="toc 2" w:semiHidden="1" w:uiPriority="39" w:unhideWhenUsed="1"/>
+    <w:lsdException w:name="toc 3" w:semiHidden="1" w:uiPriority="39" w:unhideWhenUsed="1"/>
+    <w:lsdException w:name="toc 4" w:semiHidden="1" w:uiPriority="39" w:unhideWhenUsed="1"/>
+    <w:lsdException w:name="toc 5" w:semiHidden="1" w:uiPriority="39" w:unhideWhenUsed="1"/>
+    <w:lsdException w:name="toc 6" w:semiHidden="1" w:uiPriority="39" w:unhideWhenUsed="1"/>
+    <w:lsdException w:name="toc 7" w:semiHidden="1" w:uiPriority="39" w:unhideWhenUsed="1"/>
+    <w:lsdException w:name="toc 8" w:semiHidden="1" w:uiPriority="39" w:unhideWhenUsed="1"/>
+    <w:lsdException w:name="toc 9" w:semiHidden="1" w:uiPriority="39" w:unhideWhenUsed="1"/>
+    <w:lsdException w:name="Normal Indent" w:semiHidden="1" w:unhideWhenUsed="1"/>
+    <w:lsdException w:name="footnote text" w:semiHidden="1" w:unhideWhenUsed="1"/>
+    <w:lsdException w:name="annotation text" w:semiHidden="1" w:unhideWhenUsed="1"/>
+    <w:lsdException w:name="header" w:semiHidden="1" w:unhideWhenUsed="1"/>
+    <w:lsdException w:name="footer" w:semiHidden="1" w:unhideWhenUsed="1"/>
+    <w:lsdException w:name="index heading" w:semiHidden="1" w:unhideWhenUsed="1"/>
+    <w:lsdException w:name="caption" w:semiHidden="1" w:uiPriority="35" w:unhideWhenUsed="1" w:qFormat="1"/>
+    <w:lsdException w:name="table of figures" w:semiHidden="1" w:unhideWhenUsed="1"/>
+    <w:lsdException w:name="envelope address" w:semiHidden="1" w:unhideWhenUsed="1"/>
+    <w:lsdException w:name="envelope return" w:semiHidden="1" w:unhideWhenUsed="1"/>
+    <w:lsdException w:name="footnote reference" w:semiHidden="1" w:unhideWhenUsed="1"/>
+    <w:lsdException w:name="annotation reference" w:semiHidden="1" w:unhideWhenUsed="1"/>
+    <w:lsdException w:name="line number" w:semiHidden="1" w:unhideWhenUsed="1"/>
+    <w:lsdException w:name="page number" w:semiHidden="1" w:unhideWhenUsed="1"/>
+    <w:lsdException w:name="endnote reference" w:semiHidden="1" w:unhideWhenUsed="1"/>
+    <w:lsdException w:name="endnote text" w:semiHidden="1" w:unhideWhenUsed="1"/>
+    <w:lsdException w:name="table of authorities" w:semiHidden="1" w:unhideWhenUsed="1"/>
+    <w:lsdException w:name="macro" w:semiHidden="1" w:unhideWhenUsed="1"/>
+    <w:lsdException w:name="toa heading" w:semiHidden="1" w:unhideWhenUsed="1"/>
+    <w:lsdException w:name="List" w:semiHidden="1" w:unhideWhenUsed="1"/>
+    <w:lsdException w:name="List Bullet" w:semiHidden="1" w:unhideWhenUsed="1"/>
+    <w:lsdException w:name="List Number" w:semiHidden="1" w:unhideWhenUsed="1"/>
+    <w:lsdException w:name="List 2" w:semiHidden="1" w:unhideWhenUsed="1"/>
+    <w:lsdException w:name="List 3" w:semiHidden="1" w:unhideWhenUsed="1"/>
+    <w:lsdException w:name="List 4" w:semiHidden="1" w:unhideWhenUsed="1"/>
+    <w:lsdException w:name="List 5" w:semiHidden="1" w:unhideWhenUsed="1"/>
+    <w:lsdException w:name="List Bullet 2" w:semiHidden="1" w:unhideWhenUsed="1"/>
+    <w:lsdException w:name="List Bullet 3" w:semiHidden="1" w:unhideWhenUsed="1"/>
+    <w:lsdException w:name="List Bullet 4" w:semiHidden="1" w:unhideWhenUsed="1"/>
+    <w:lsdException w:name="List Bullet 5" w:semiHidden="1" w:unhideWhenUsed="1"/>
+    <w:lsdException w:name="List Number 2" w:semiHidden="1" w:unhideWhenUsed="1"/>
+    <w:lsdException w:name="List Number 3" w:semiHidden="1" w:unhideWhenUsed="1"/>
+    <w:lsdException w:name="List Number 4" w:semiHidden="1" w:unhideWhenUsed="1"/>
+    <w:lsdException w:name="List Number 5" w:semiHidden="1" w:unhideWhenUsed="1"/>
+    <w:lsdException w:name="Title" w:uiPriority="10" w:qFormat="1"/>
+    <w:lsdException w:name="Closing" w:semiHidden="1" w:unhideWhenUsed="1"/>
+    <w:lsdException w:name="Signature" w:semiHidden="1" w:unhideWhenUsed="1"/>
+    <w:lsdException w:name="Default Paragraph Font" w:semiHidden="1" w:uiPriority="1" w:unhideWhenUsed="1"/>
+    <w:lsdException w:name="Body Text" w:semiHidden="1" w:unhideWhenUsed="1"/>
+    <w:lsdException w:name="Body Text Indent" w:semiHidden="1" w:unhideWhenUsed="1"/>
+    <w:lsdException w:name="List Continue" w:semiHidden="1" w:unhideWhenUsed="1"/>
+    <w:lsdException w:name="List Continue 2" w:semiHidden="1" w:unhideWhenUsed="1"/>
+    <w:lsdException w:name="List Continue 3" w:semiHidden="1" w:unhideWhenUsed="1"/>
+    <w:lsdException w:name="List Continue 4" w:semiHidden="1" w:unhideWhenUsed="1"/>
+    <w:lsdException w:name="List Continue 5" w:semiHidden="1" w:unhideWhenUsed="1"/>
+    <w:lsdException w:name="Message Header" w:semiHidden="1" w:unhideWhenUsed="1"/>
+    <w:lsdException w:name="Subtitle" w:uiPriority="11" w:qFormat="1"/>
+    <w:lsdException w:name="Salutation" w:semiHidden="1" w:unhideWhenUsed="1"/>
+    <w:lsdException w:name="Date" w:semiHidden="1" w:unhideWhenUsed="1"/>
+    <w:lsdException w:name="Body Text First Indent" w:semiHidden="1" w:unhideWhenUsed="1"/>
+    <w:lsdException w:name="Body Text First Indent 2" w:semiHidden="1" w:unhideWhenUsed="1"/>
+    <w:lsdException w:name="Note Heading" w:semiHidden="1" w:unhideWhenUsed="1"/>
+    <w:lsdException w:name="Body Text 2" w:semiHidden="1" w:unhideWhenUsed="1"/>
+    <w:lsdException w:name="Body Text 3" w:semiHidden="1" w:unhideWhenUsed="1"/>
+    <w:lsdException w:name="Body Text Indent 2" w:semiHidden="1" w:unhideWhenUsed="1"/>
+    <w:lsdException w:name="Body Text Indent 3" w:semiHidden="1" w:unhideWhenUsed="1"/>
+    <w:lsdException w:name="Block Text" w:semiHidden="1" w:unhideWhenUsed="1"/>
+    <w:lsdException w:name="Hyperlink" w:semiHidden="1" w:unhideWhenUsed="1"/>
+    <w:lsdException w:name="FollowedHyperlink" w:semiHidden="1" w:unhideWhenUsed="1"/>
+    <w:lsdException w:name="Strong" w:uiPriority="22" w:qFormat="1"/>
+    <w:lsdException w:name="Emphasis" w:uiPriority="20" w:qFormat="1"/>
+    <w:lsdException w:name="Document Map" w:semiHidden="1" w:unhideWhenUsed="1"/>
+    <w:lsdException w:name="Plain Text" w:semiHidden="1" w:unhideWhenUsed="1"/>
+    <w:lsdException w:name="E-mail Signature" w:semiHidden="1" w:unhideWhenUsed="1"/>
+    <w:lsdException w:name="HTML Top of Form" w:semiHidden="1" w:unhideWhenUsed="1"/>
+    <w:lsdException w:name="HTML Bottom of Form" w:semiHidden="1" w:unhideWhenUsed="1"/>
+    <w:lsdException w:name="Normal (Web)" w:semiHidden="1" w:unhideWhenUsed="1"/>
+    <w:lsdException w:name="HTML Acronym" w:semiHidden="1" w:unhideWhenUsed="1"/>
+    <w:lsdException w:name="HTML Address" w:semiHidden="1" w:unhideWhenUsed="1"/>
+    <w:lsdException w:name="HTML Cite" w:semiHidden="1" w:unhideWhenUsed="1"/>
+    <w:lsdException w:name="HTML Code" w:semiHidden="1" w:unhideWhenUsed="1"/>
+    <w:lsdException w:name="HTML Definition" w:semiHidden="1" w:unhideWhenUsed="1"/>
+    <w:lsdException w:name="HTML Keyboard" w:semiHidden="1" w:unhideWhenUsed="1"/>
+    <w:lsdException w:name="HTML Preformatted" w:semiHidden="1" w:unhideWhenUsed="1"/>
+    <w:lsdException w:name="HTML Sample" w:semiHidden="1" w:unhideWhenUsed="1"/>
+    <w:lsdException w:name="HTML Typewriter" w:semiHidden="1" w:unhideWhenUsed="1"/>
+    <w:lsdException w:name="HTML Variable" w:semiHidden="1" w:unhideWhenUsed="1"/>
+    <w:lsdException w:name="Normal Table" w:semiHidden="1" w:unhideWhenUsed="1"/>
+    <w:lsdException w:name="annotation subject" w:semiHidden="1" w:unhideWhenUsed="1"/>
+    <w:lsdException w:name="No List" w:semiHidden="1" w:unhideWhenUsed="1"/>
+    <w:lsdException w:name="Outline List 1" w:semiHidden="1" w:unhideWhenUsed="1"/>
+    <w:lsdException w:name="Outline List 2" w:semiHidden="1" w:unhideWhenUsed="1"/>
+    <w:lsdException w:name="Outline List 3" w:semiHidden="1" w:unhideWhenUsed="1"/>
+    <w:lsdException w:name="Table Simple 1" w:semiHidden="1" w:unhideWhenUsed="1"/>
+    <w:lsdException w:name="Table Simple 2" w:semiHidden="1" w:unhideWhenUsed="1"/>
+    <w:lsdException w:name="Table Simple 3" w:semiHidden="1" w:unhideWhenUsed="1"/>
+    <w:lsdException w:name="Table Classic 1" w:semiHidden="1" w:unhideWhenUsed="1"/>
+    <w:lsdException w:name="Table Classic 2" w:semiHidden="1" w:unhideWhenUsed="1"/>
+    <w:lsdException w:name="Table Classic 3" w:semiHidden="1" w:unhideWhenUsed="1"/>
+    <w:lsdException w:name="Table Classic 4" w:semiHidden="1" w:unhideWhenUsed="1"/>
+    <w:lsdException w:name="Table Colorful 1" w:semiHidden="1" w:unhideWhenUsed="1"/>
+    <w:lsdException w:name="Table Colorful 2" w:semiHidden="1" w:unhideWhenUsed="1"/>
+    <w:lsdException w:name="Table Colorful 3" w:semiHidden="1" w:unhideWhenUsed="1"/>
+    <w:lsdException w:name="Table Columns 1" w:semiHidden="1" w:unhideWhenUsed="1"/>
+    <w:lsdException w:name="Table Columns 2" w:semiHidden="1" w:unhideWhenUsed="1"/>
+    <w:lsdException w:name="Table Columns 3" w:semiHidden="1" w:unhideWhenUsed="1"/>
+    <w:lsdException w:name="Table Columns 4" w:semiHidden="1" w:unhideWhenUsed="1"/>
+    <w:lsdException w:name="Table Columns 5" w:semiHidden="1" w:unhideWhenUsed="1"/>
+    <w:lsdException w:name="Table Grid 1" w:semiHidden="1" w:unhideWhenUsed="1"/>
+    <w:lsdException w:name="Table Grid 2" w:semiHidden="1" w:unhideWhenUsed="1"/>
+    <w:lsdException w:name="Table Grid 3" w:semiHidden="1" w:unhideWhenUsed="1"/>
+    <w:lsdException w:name="Table Grid 4" w:semiHidden="1" w:unhideWhenUsed="1"/>
+    <w:lsdException w:name="Table Grid 5" w:semiHidden="1" w:unhideWhenUsed="1"/>
+    <w:lsdException w:name="Table Grid 6" w:semiHidden="1" w:unhideWhenUsed="1"/>
+    <w:lsdException w:name="Table Grid 7" w:semiHidden="1" w:unhideWhenUsed="1"/>
+    <w:lsdException w:name="Table Grid 8" w:semiHidden="1" w:unhideWhenUsed="1"/>
+    <w:lsdException w:name="Table List 1" w:semiHidden="1" w:unhideWhenUsed="1"/>
+    <w:lsdException w:name="Table List 2" w:semiHidden="1" w:unhideWhenUsed="1"/>
+    <w:lsdException w:name="Table List 3" w:semiHidden="1" w:unhideWhenUsed="1"/>
+    <w:lsdException w:name="Table List 4" w:semiHidden="1" w:unhideWhenUsed="1"/>
+    <w:lsdException w:name="Table List 5" w:semiHidden="1" w:unhideWhenUsed="1"/>
+    <w:lsdException w:name="Table List 6" w:semiHidden="1" w:unhideWhenUsed="1"/>
+    <w:lsdException w:name="Table List 7" w:semiHidden="1" w:unhideWhenUsed="1"/>
+    <w:lsdException w:name="Table List 8" w:semiHidden="1" w:unhideWhenUsed="1"/>
+    <w:lsdException w:name="Table 3D effects 1" w:semiHidden="1" w:unhideWhenUsed="1"/>
+    <w:lsdException w:name="Table 3D effects 2" w:semiHidden="1" w:unhideWhenUsed="1"/>
+    <w:lsdException w:name="Table 3D effects 3" w:semiHidden="1" w:unhideWhenUsed="1"/>
+    <w:lsdException w:name="Table Contemporary" w:semiHidden="1" w:unhideWhenUsed="1"/>
+    <w:lsdException w:name="Table Elegant" w:semiHidden="1" w:unhideWhenUsed="1"/>
+    <w:lsdException w:name="Table Professional" w:semiHidden="1" w:unhideWhenUsed="1"/>
+    <w:lsdException w:name="Table Subtle 1" w:semiHidden="1" w:unhideWhenUsed="1"/>
+    <w:lsdException w:name="Table Subtle 2" w:semiHidden="1" w:unhideWhenUsed="1"/>
+    <w:lsdException w:name="Table Web 1" w:semiHidden="1" w:unhideWhenUsed="1"/>
+    <w:lsdException w:name="Table Web 2" w:semiHidden="1" w:unhideWhenUsed="1"/>
+    <w:lsdException w:name="Table Web 3" w:semiHidden="1" w:unhideWhenUsed="1"/>
+    <w:lsdException w:name="Balloon Text" w:semiHidden="1" w:unhideWhenUsed="1"/>
+    <w:lsdException w:name="Table Grid" w:uiPriority="39"/>
+    <w:lsdException w:name="Table Theme" w:semiHidden="1" w:unhideWhenUsed="1"/>
+    <w:lsdException w:name="Note Level 1" w:semiHidden="1" w:unhideWhenUsed="1"/>
+    <w:lsdException w:name="Note Level 2" w:semiHidden="1" w:unhideWhenUsed="1"/>
+    <w:lsdException w:name="Note Level 3" w:semiHidden="1" w:unhideWhenUsed="1"/>
+    <w:lsdException w:name="Note Level 4" w:semiHidden="1" w:unhideWhenUsed="1"/>
+    <w:lsdException w:name="Note Level 5" w:semiHidden="1" w:unhideWhenUsed="1"/>
+    <w:lsdException w:name="Note Level 6" w:semiHidden="1" w:unhideWhenUsed="1"/>
+    <w:lsdException w:name="Note Level 7" w:semiHidden="1" w:unhideWhenUsed="1"/>
+    <w:lsdException w:name="Note Level 8" w:semiHidden="1" w:unhideWhenUsed="1"/>
+    <w:lsdException w:name="Note Level 9" w:semiHidden="1" w:unhideWhenUsed="1"/>
+    <w:lsdException w:name="Placeholder Text" w:semiHidden="1"/>
+    <w:lsdException w:name="No Spacing" w:uiPriority="1" w:qFormat="1"/>
+    <w:lsdException w:name="Light Shading" w:uiPriority="60"/>
+    <w:lsdException w:name="Light List" w:uiPriority="61"/>
+    <w:lsdException w:name="Light Grid" w:uiPriority="62"/>
+    <w:lsdException w:name="Medium Shading 1" w:uiPriority="63"/>
+    <w:lsdException w:name="Medium Shading 2" w:uiPriority="64"/>
+    <w:lsdException w:name="Medium List 1" w:uiPriority="65"/>
+    <w:lsdException w:name="Medium List 2" w:uiPriority="66"/>
+    <w:lsdException w:name="Medium Grid 1" w:uiPriority="67"/>
+    <w:lsdException w:name="Medium Grid 2" w:uiPriority="68"/>
+    <w:lsdException w:name="Medium Grid 3" w:uiPriority="69"/>
+    <w:lsdException w:name="Dark List" w:uiPriority="70"/>
+    <w:lsdException w:name="Colorful Shading" w:uiPriority="71"/>
+    <w:lsdException w:name="Colorful List" w:uiPriority="72"/>
+    <w:lsdException w:name="Colorful Grid" w:uiPriority="73"/>
+    <w:lsdException w:name="Light Shading Accent 1" w:uiPriority="60"/>
+    <w:lsdException w:name="Light List Accent 1" w:uiPriority="61"/>
+    <w:lsdException w:name="Light Grid Accent 1" w:uiPriority="62"/>
+    <w:lsdException w:name="Medium Shading 1 Accent 1" w:uiPriority="63"/>
+    <w:lsdException w:name="Medium Shading 2 Accent 1" w:uiPriority="64"/>
+    <w:lsdException w:name="Medium List 1 Accent 1" w:uiPriority="65"/>
+    <w:lsdException w:name="Revision" w:semiHidden="1"/>
+    <w:lsdException w:name="List Paragraph" w:uiPriority="34" w:qFormat="1"/>
+    <w:lsdException w:name="Quote" w:uiPriority="29" w:qFormat="1"/>
+    <w:lsdException w:name="Intense Quote" w:uiPriority="30" w:qFormat="1"/>
+    <w:lsdException w:name="Medium List 2 Accent 1" w:uiPriority="66"/>
+    <w:lsdException w:name="Medium Grid 1 Accent 1" w:uiPriority="67"/>
+    <w:lsdException w:name="Medium Grid 2 Accent 1" w:uiPriority="68"/>
+    <w:lsdException w:name="Medium Grid 3 Accent 1" w:uiPriority="69"/>
+    <w:lsdException w:name="Dark List Accent 1" w:uiPriority="70"/>
+    <w:lsdException w:name="Colorful Shading Accent 1" w:uiPriority="71"/>
+    <w:lsdException w:name="Colorful List Accent 1" w:uiPriority="72"/>
+    <w:lsdException w:name="Colorful Grid Accent 1" w:uiPriority="73"/>
+    <w:lsdException w:name="Light Shading Accent 2" w:uiPriority="60"/>
+    <w:lsdException w:name="Light List Accent 2" w:uiPriority="61"/>
+    <w:lsdException w:name="Light Grid Accent 2" w:uiPriority="62"/>
+    <w:lsdException w:name="Medium Shading 1 Accent 2" w:uiPriority="63"/>
+    <w:lsdException w:name="Medium Shading 2 Accent 2" w:uiPriority="64"/>
+    <w:lsdException w:name="Medium List 1 Accent 2" w:uiPriority="65"/>
+    <w:lsdException w:name="Medium List 2 Accent 2" w:uiPriority="66"/>
+    <w:lsdException w:name="Medium Grid 1 Accent 2" w:uiPriority="67"/>
+    <w:lsdException w:name="Medium Grid 2 Accent 2" w:uiPriority="68"/>
+    <w:lsdException w:name="Medium Grid 3 Accent 2" w:uiPriority="69"/>
+    <w:lsdException w:name="Dark List Accent 2" w:uiPriority="70"/>
+    <w:lsdException w:name="Colorful Shading Accent 2" w:uiPriority="71"/>
+    <w:lsdException w:name="Colorful List Accent 2" w:uiPriority="72"/>
+    <w:lsdException w:name="Colorful Grid Accent 2" w:uiPriority="73"/>
+    <w:lsdException w:name="Light Shading Accent 3" w:uiPriority="60"/>
+    <w:lsdException w:name="Light List Accent 3" w:uiPriority="61"/>
+    <w:lsdException w:name="Light Grid Accent 3" w:uiPriority="62"/>
+    <w:lsdException w:name="Medium Shading 1 Accent 3" w:uiPriority="63"/>
+    <w:lsdException w:name="Medium Shading 2 Accent 3" w:uiPriority="64"/>
+    <w:lsdException w:name="Medium List 1 Accent 3" w:uiPriority="65"/>
+    <w:lsdException w:name="Medium List 2 Accent 3" w:uiPriority="66"/>
+    <w:lsdException w:name="Medium Grid 1 Accent 3" w:uiPriority="67"/>
+    <w:lsdException w:name="Medium Grid 2 Accent 3" w:uiPriority="68"/>
+    <w:lsdException w:name="Medium Grid 3 Accent 3" w:uiPriority="69"/>
+    <w:lsdException w:name="Dark List Accent 3" w:uiPriority="70"/>
+    <w:lsdException w:name="Colorful Shading Accent 3" w:uiPriority="71"/>
+    <w:lsdException w:name="Colorful List Accent 3" w:uiPriority="72"/>
+    <w:lsdException w:name="Colorful Grid Accent 3" w:uiPriority="73"/>
+    <w:lsdException w:name="Light Shading Accent 4" w:uiPriority="60"/>
+    <w:lsdException w:name="Light List Accent 4" w:uiPriority="61"/>
+    <w:lsdException w:name="Light Grid Accent 4" w:uiPriority="62"/>
+    <w:lsdException w:name="Medium Shading 1 Accent 4" w:uiPriority="63"/>
+    <w:lsdException w:name="Medium Shading 2 Accent 4" w:uiPriority="64"/>
+    <w:lsdException w:name="Medium List 1 Accent 4" w:uiPriority="65"/>
+    <w:lsdException w:name="Medium List 2 Accent 4" w:uiPriority="66"/>
+    <w:lsdException w:name="Medium Grid 1 Accent 4" w:uiPriority="67"/>
+    <w:lsdException w:name="Medium Grid 2 Accent 4" w:uiPriority="68"/>
+    <w:lsdException w:name="Medium Grid 3 Accent 4" w:uiPriority="69"/>
+    <w:lsdException w:name="Dark List Accent 4" w:uiPriority="70"/>
+    <w:lsdException w:name="Colorful Shading Accent 4" w:uiPriority="71"/>
+    <w:lsdException w:name="Colorful List Accent 4" w:uiPriority="72"/>
+    <w:lsdException w:name="Colorful Grid Accent 4" w:uiPriority="73"/>
+    <w:lsdException w:name="Light Shading Accent 5" w:uiPriority="60"/>
+    <w:lsdException w:name="Light List Accent 5" w:uiPriority="61"/>
+    <w:lsdException w:name="Light Grid Accent 5" w:uiPriority="62"/>
+    <w:lsdException w:name="Medium Shading 1 Accent 5" w:uiPriority="63"/>
+    <w:lsdException w:name="Medium Shading 2 Accent 5" w:uiPriority="64"/>
+    <w:lsdException w:name="Medium List 1 Accent 5" w:uiPriority="65"/>
+    <w:lsdException w:name="Medium List 2 Accent 5" w:uiPriority="66"/>
+    <w:lsdException w:name="Medium Grid 1 Accent 5" w:uiPriority="67"/>
+    <w:lsdException w:name="Medium Grid 2 Accent 5" w:uiPriority="68"/>
+    <w:lsdException w:name="Medium Grid 3 Accent 5" w:uiPriority="69"/>
+    <w:lsdException w:name="Dark List Accent 5" w:uiPriority="70"/>
+    <w:lsdException w:name="Colorful Shading Accent 5" w:uiPriority="71"/>
+    <w:lsdException w:name="Colorful List Accent 5" w:uiPriority="72"/>
+    <w:lsdException w:name="Colorful Grid Accent 5" w:uiPriority="73"/>
+    <w:lsdException w:name="Light Shading Accent 6" w:uiPriority="60"/>
+    <w:lsdException w:name="Light List Accent 6" w:uiPriority="61"/>
+    <w:lsdException w:name="Light Grid Accent 6" w:uiPriority="62"/>
+    <w:lsdException w:name="Medium Shading 1 Accent 6" w:uiPriority="63"/>
+    <w:lsdException w:name="Medium Shading 2 Accent 6" w:uiPriority="64"/>
+    <w:lsdException w:name="Medium List 1 Accent 6" w:uiPriority="65"/>
+    <w:lsdException w:name="Medium List 2 Accent 6" w:uiPriority="66"/>
+    <w:lsdException w:name="Medium Grid 1 Accent 6" w:uiPriority="67"/>
+    <w:lsdException w:name="Medium Grid 2 Accent 6" w:uiPriority="68"/>
+    <w:lsdException w:name="Medium Grid 3 Accent 6" w:uiPriority="69"/>
+    <w:lsdException w:name="Dark List Accent 6" w:uiPriority="70"/>
+    <w:lsdException w:name="Colorful Shading Accent 6" w:uiPriority="71"/>
+    <w:lsdException w:name="Colorful List Accent 6" w:uiPriority="72"/>
+    <w:lsdException w:name="Colorful Grid Accent 6" w:uiPriority="73"/>
+    <w:lsdException w:name="Subtle Emphasis" w:uiPriority="19" w:qFormat="1"/>
+    <w:lsdException w:name="Intense Emphasis" w:uiPriority="21" w:qFormat="1"/>
+    <w:lsdException w:name="Subtle Reference" w:uiPriority="31" w:qFormat="1"/>
+    <w:lsdException w:name="Intense Reference" w:uiPriority="32" w:qFormat="1"/>
+    <w:lsdException w:name="Book Title" w:uiPriority="33" w:qFormat="1"/>
+    <w:lsdException w:name="Bibliography" w:semiHidden="1" w:uiPriority="37" w:unhideWhenUsed="1"/>
+    <w:lsdException w:name="TOC Heading" w:semiHidden="1" w:uiPriority="39" w:unhideWhenUsed="1" w:qFormat="1"/>
+    <w:lsdException w:name="Plain Table 1" w:uiPriority="41"/>
+    <w:lsdException w:name="Plain Table 2" w:uiPriority="42"/>
+    <w:lsdException w:name="Plain Table 3" w:uiPriority="43"/>
+    <w:lsdException w:name="Plain Table 4" w:uiPriority="44"/>
+    <w:lsdException w:name="Plain Table 5" w:uiPriority="45"/>
+    <w:lsdException w:name="Grid Table Light" w:uiPriority="40"/>
+    <w:lsdException w:name="Grid Table 1 Light" w:uiPriority="46"/>
+    <w:lsdException w:name="Grid Table 2" w:uiPriority="47"/>
+    <w:lsdException w:name="Grid Table 3" w:uiPriority="48"/>
+    <w:lsdException w:name="Grid Table 4" w:uiPriority="49"/>
+    <w:lsdException w:name="Grid Table 5 Dark" w:uiPriority="50"/>
+    <w:lsdException w:name="Grid Table 6 Colorful" w:uiPriority="51"/>
+    <w:lsdException w:name="Grid Table 7 Colorful" w:uiPriority="52"/>
+    <w:lsdException w:name="Grid Table 1 Light Accent 1" w:uiPriority="46"/>
+    <w:lsdException w:name="Grid Table 2 Accent 1" w:uiPriority="47"/>
+    <w:lsdException w:name="Grid Table 3 Accent 1" w:uiPriority="48"/>
+    <w:lsdException w:name="Grid Table 4 Accent 1" w:uiPriority="49"/>
+    <w:lsdException w:name="Grid Table 5 Dark Accent 1" w:uiPriority="50"/>
+    <w:lsdException w:name="Grid Table 6 Colorful Accent 1" w:uiPriority="51"/>
+    <w:lsdException w:name="Grid Table 7 Colorful Accent 1" w:uiPriority="52"/>
+    <w:lsdException w:name="Grid Table 1 Light Accent 2" w:uiPriority="46"/>
+    <w:lsdException w:name="Grid Table 2 Accent 2" w:uiPriority="47"/>
+    <w:lsdException w:name="Grid Table 3 Accent 2" w:uiPriority="48"/>
+    <w:lsdException w:name="Grid Table 4 Accent 2" w:uiPriority="49"/>
+    <w:lsdException w:name="Grid Table 5 Dark Accent 2" w:uiPriority="50"/>
+    <w:lsdException w:name="Grid Table 6 Colorful Accent 2" w:uiPriority="51"/>
+    <w:lsdException w:name="Grid Table 7 Colorful Accent 2" w:uiPriority="52"/>
+    <w:lsdException w:name="Grid Table 1 Light Accent 3" w:uiPriority="46"/>
+    <w:lsdException w:name="Grid Table 2 Accent 3" w:uiPriority="47"/>
+    <w:lsdException w:name="Grid Table 3 Accent 3" w:uiPriority="48"/>
+    <w:lsdException w:name="Grid Table 4 Accent 3" w:uiPriority="49"/>
+    <w:lsdException w:name="Grid Table 5 Dark Accent 3" w:uiPriority="50"/>
+    <w:lsdException w:name="Grid Table 6 Colorful Accent 3" w:uiPriority="51"/>
+    <w:lsdException w:name="Grid Table 7 Colorful Accent 3" w:uiPriority="52"/>
+    <w:lsdException w:name="Grid Table 1 Light Accent 4" w:uiPriority="46"/>
+    <w:lsdException w:name="Grid Table 2 Accent 4" w:uiPriority="47"/>
+    <w:lsdException w:name="Grid Table 3 Accent 4" w:uiPriority="48"/>
+    <w:lsdException w:name="Grid Table 4 Accent 4" w:uiPriority="49"/>
+    <w:lsdException w:name="Grid Table 5 Dark Accent 4" w:uiPriority="50"/>
+    <w:lsdException w:name="Grid Table 6 Colorful Accent 4" w:uiPriority="51"/>
+    <w:lsdException w:name="Grid Table 7 Colorful Accent 4" w:uiPriority="52"/>
+    <w:lsdException w:name="Grid Table 1 Light Accent 5" w:uiPriority="46"/>
+    <w:lsdException w:name="Grid Table 2 Accent 5" w:uiPriority="47"/>
+    <w:lsdException w:name="Grid Table 3 Accent 5" w:uiPriority="48"/>
+    <w:lsdException w:name="Grid Table 4 Accent 5" w:uiPriority="49"/>
+    <w:lsdException w:name="Grid Table 5 Dark Accent 5" w:uiPriority="50"/>
+    <w:lsdException w:name="Grid Table 6 Colorful Accent 5" w:uiPriority="51"/>
+    <w:lsdException w:name="Grid Table 7 Colorful Accent 5" w:uiPriority="52"/>
+    <w:lsdException w:name="Grid Table 1 Light Accent 6" w:uiPriority="46"/>
+    <w:lsdException w:name="Grid Table 2 Accent 6" w:uiPriority="47"/>
+    <w:lsdException w:name="Grid Table 3 Accent 6" w:uiPriority="48"/>
+    <w:lsdException w:name="Grid Table 4 Accent 6" w:uiPriority="49"/>
+    <w:lsdException w:name="Grid Table 5 Dark Accent 6" w:uiPriority="50"/>
+    <w:lsdException w:name="Grid Table 6 Colorful Accent 6" w:uiPriority="51"/>
+    <w:lsdException w:name="Grid Table 7 Colorful Accent 6" w:uiPriority="52"/>
+    <w:lsdException w:name="List Table 1 Light" w:uiPriority="46"/>
+    <w:lsdException w:name="List Table 2" w:uiPriority="47"/>
+    <w:lsdException w:name="List Table 3" w:uiPriority="48"/>
+    <w:lsdException w:name="List Table 4" w:uiPriority="49"/>
+    <w:lsdException w:name="List Table 5 Dark" w:uiPriority="50"/>
+    <w:lsdException w:name="List Table 6 Colorful" w:uiPriority="51"/>
+    <w:lsdException w:name="List Table 7 Colorful" w:uiPriority="52"/>
+    <w:lsdException w:name="List Table 1 Light Accent 1" w:uiPriority="46"/>
+    <w:lsdException w:name="List Table 2 Accent 1" w:uiPriority="47"/>
+    <w:lsdException w:name="List Table 3 Accent 1" w:uiPriority="48"/>
+    <w:lsdException w:name="List Table 4 Accent 1" w:uiPriority="49"/>
+    <w:lsdException w:name="List Table 5 Dark Accent 1" w:uiPriority="50"/>
+    <w:lsdException w:name="List Table 6 Colorful Accent 1" w:uiPriority="51"/>
+    <w:lsdException w:name="List Table 7 Colorful Accent 1" w:uiPriority="52"/>
+    <w:lsdException w:name="List Table 1 Light Accent 2" w:uiPriority="46"/>
+    <w:lsdException w:name="List Table 2 Accent 2" w:uiPriority="47"/>
+    <w:lsdException w:name="List Table 3 Accent 2" w:uiPriority="48"/>
+    <w:lsdException w:name="List Table 4 Accent 2" w:uiPriority="49"/>
+    <w:lsdException w:name="List Table 5 Dark Accent 2" w:uiPriority="50"/>
+    <w:lsdException w:name="List Table 6 Colorful Accent 2" w:uiPriority="51"/>
+    <w:lsdException w:name="List Table 7 Colorful Accent 2" w:uiPriority="52"/>
+    <w:lsdException w:name="List Table 1 Light Accent 3" w:uiPriority="46"/>
+    <w:lsdException w:name="List Table 2 Accent 3" w:uiPriority="47"/>
+    <w:lsdException w:name="List Table 3 Accent 3" w:uiPriority="48"/>
+    <w:lsdException w:name="List Table 4 Accent 3" w:uiPriority="49"/>
+    <w:lsdException w:name="List Table 5 Dark Accent 3" w:uiPriority="50"/>
+    <w:lsdException w:name="List Table 6 Colorful Accent 3" w:uiPriority="51"/>
+    <w:lsdException w:name="List Table 7 Colorful Accent 3" w:uiPriority="52"/>
+    <w:lsdException w:name="List Table 1 Light Accent 4" w:uiPriority="46"/>
+    <w:lsdException w:name="List Table 2 Accent 4" w:uiPriority="47"/>
+    <w:lsdException w:name="List Table 3 Accent 4" w:uiPriority="48"/>
+    <w:lsdException w:name="List Table 4 Accent 4" w:uiPriority="49"/>
+    <w:lsdException w:name="List Table 5 Dark Accent 4" w:uiPriority="50"/>
+    <w:lsdException w:name="List Table 6 Colorful Accent 4" w:uiPriority="51"/>
+    <w:lsdException w:name="List Table 7 Colorful Accent 4" w:uiPriority="52"/>
+    <w:lsdException w:name="List Table 1 Light Accent 5" w:uiPriority="46"/>
+    <w:lsdException w:name="List Table 2 Accent 5" w:uiPriority="47"/>
+    <w:lsdException w:name="List Table 3 Accent 5" w:uiPriority="48"/>
+    <w:lsdException w:name="List Table 4 Accent 5" w:uiPriority="49"/>
+    <w:lsdException w:name="List Table 5 Dark Accent 5" w:uiPriority="50"/>
+    <w:lsdException w:name="List Table 6 Colorful Accent 5" w:uiPriority="51"/>
+    <w:lsdException w:name="List Table 7 Colorful Accent 5" w:uiPriority="52"/>
+    <w:lsdException w:name="List Table 1 Light Accent 6" w:uiPriority="46"/>
+    <w:lsdException w:name="List Table 2 Accent 6" w:uiPriority="47"/>
+    <w:lsdException w:name="List Table 3 Accent 6" w:uiPriority="48"/>
+    <w:lsdException w:name="List Table 4 Accent 6" w:uiPriority="49"/>
+    <w:lsdException w:name="List Table 5 Dark Accent 6" w:uiPriority="50"/>
+    <w:lsdException w:name="List Table 6 Colorful Accent 6" w:uiPriority="51"/>
+    <w:lsdException w:name="List Table 7 Colorful Accent 6" w:uiPriority="52"/>
+    <w:lsdException w:name="Mention" w:semiHidden="1" w:unhideWhenUsed="1"/>
+    <w:lsdException w:name="Smart Hyperlink" w:semiHidden="1" w:unhideWhenUsed="1"/>
+  </w:latentStyles>
   <w:style w:type="paragraph" w:default="1" w:styleId="Normal">
     <w:name w:val="Normal"/>
-    <w:next w:val="Normal"/>
-    <w:pPr/>
     <w:rPr>
       <w:sz w:val="24"/>
       <w:szCs w:val="24"/>
-      <w:lang w:val="en-US" w:eastAsia="en-US" w:bidi="ar-SA"/>
     </w:rPr>
   </w:style>
-  <w:style w:type="character" w:default="1" w:styleId="Default Paragraph Font">
+  <w:style w:type="paragraph" w:styleId="Heading2">
+    <w:name w:val="heading 2"/>
+    <w:next w:val="Body"/>
+    <w:pPr>
+      <w:keepNext/>
+      <w:outlineLvl w:val="1"/>
+    </w:pPr>
+    <w:rPr>
+      <w:rFonts w:ascii="Helvetica" w:hAnsi="Helvetica" w:cs="Arial Unicode MS"/>
+      <w:b/>
+      <w:bCs/>
+      <w:color w:val="000000"/>
+      <w:sz w:val="32"/>
+      <w:szCs w:val="32"/>
+    </w:rPr>
+  </w:style>
+  <w:style w:type="paragraph" w:styleId="Heading3">
+    <w:name w:val="heading 3"/>
+    <w:next w:val="Body"/>
+    <w:pPr>
+      <w:keepNext/>
+      <w:pBdr>
+        <w:top w:val="single" w:sz="4" w:space="0" w:color="515151"/>
+      </w:pBdr>
+      <w:spacing w:before="360" w:after="40" w:line="288" w:lineRule="auto"/>
+      <w:outlineLvl w:val="2"/>
+    </w:pPr>
+    <w:rPr>
+      <w:rFonts w:ascii="Helvetica Light" w:eastAsia="Helvetica Light" w:hAnsi="Helvetica Light" w:cs="Helvetica Light"/>
+      <w:color w:val="000000"/>
+      <w:spacing w:val="5"/>
+      <w:sz w:val="28"/>
+      <w:szCs w:val="28"/>
+    </w:rPr>
+  </w:style>
+  <w:style w:type="character" w:default="1" w:styleId="DefaultParagraphFont">
     <w:name w:val="Default Paragraph Font"/>
-    <w:next w:val="Default Paragraph Font"/>
+    <w:uiPriority w:val="1"/>
+    <w:semiHidden/>
+    <w:unhideWhenUsed/>
+  </w:style>
+  <w:style w:type="table" w:default="1" w:styleId="TableNormal">
+    <w:name w:val="Normal Table"/>
+    <w:uiPriority w:val="99"/>
+    <w:semiHidden/>
+    <w:unhideWhenUsed/>
+    <w:tblPr>
+      <w:tblInd w:w="0" w:type="dxa"/>
+      <w:tblCellMar>
+        <w:top w:w="0" w:type="dxa"/>
+        <w:left w:w="108" w:type="dxa"/>
+        <w:bottom w:w="0" w:type="dxa"/>
+        <w:right w:w="108" w:type="dxa"/>
+      </w:tblCellMar>
+    </w:tblPr>
+  </w:style>
+  <w:style w:type="numbering" w:default="1" w:styleId="NoList">
+    <w:name w:val="No List"/>
+    <w:uiPriority w:val="99"/>
+    <w:semiHidden/>
+    <w:unhideWhenUsed/>
   </w:style>
   <w:style w:type="character" w:styleId="Hyperlink">
     <w:name w:val="Hyperlink"/>
@@ -2549,307 +3202,90 @@
       <w:u w:val="single"/>
     </w:rPr>
   </w:style>
-  <w:style w:type="table" w:default="1" w:styleId="Table Normal">
-    <w:name w:val="Table Normal"/>
-    <w:next w:val="Table Normal"/>
-    <w:pPr/>
-    <w:tblPr>
-      <w:tblInd w:w="0" w:type="dxa"/>
-    </w:tblPr>
-    <w:trPr/>
-    <w:tcPr/>
-    <w:tblStylePr w:type="firstRow"/>
-    <w:tblStylePr w:type="lastRow"/>
-    <w:tblStylePr w:type="firstCol"/>
-    <w:tblStylePr w:type="lastCol"/>
-    <w:tblStylePr w:type="band1Vert"/>
-    <w:tblStylePr w:type="band2Vert"/>
-    <w:tblStylePr w:type="band1Horz"/>
-    <w:tblStylePr w:type="band2Horz"/>
-    <w:tblStylePr w:type="neCell"/>
-    <w:tblStylePr w:type="nwCell"/>
-    <w:tblStylePr w:type="seCell"/>
-    <w:tblStylePr w:type="swCell"/>
-  </w:style>
-  <w:style w:type="numbering" w:default="1" w:styleId="No List">
-    <w:name w:val="No List"/>
-    <w:next w:val="No List"/>
-    <w:pPr/>
-  </w:style>
-  <w:style w:type="paragraph" w:styleId="Header &amp; Footer">
+  <w:style w:type="paragraph" w:customStyle="1" w:styleId="HeaderFooter">
     <w:name w:val="Header &amp; Footer"/>
-    <w:next w:val="Header &amp; Footer"/>
     <w:pPr>
-      <w:keepNext w:val="0"/>
-      <w:keepLines w:val="0"/>
-      <w:pageBreakBefore w:val="0"/>
-      <w:widowControl w:val="1"/>
-      <w:shd w:val="clear" w:color="auto" w:fill="auto"/>
       <w:tabs>
         <w:tab w:val="right" w:pos="9020"/>
       </w:tabs>
-      <w:suppressAutoHyphens w:val="0"/>
-      <w:bidi w:val="0"/>
-      <w:spacing w:before="0" w:after="0" w:line="240" w:lineRule="auto"/>
-      <w:ind w:left="0" w:right="0" w:firstLine="0"/>
-      <w:jc w:val="left"/>
-      <w:outlineLvl w:val="9"/>
     </w:pPr>
     <w:rPr>
-      <w:rFonts w:ascii="Helvetica" w:cs="Arial Unicode MS" w:hAnsi="Helvetica" w:eastAsia="Arial Unicode MS"/>
-      <w:b w:val="0"/>
-      <w:bCs w:val="0"/>
-      <w:i w:val="0"/>
-      <w:iCs w:val="0"/>
-      <w:caps w:val="0"/>
-      <w:smallCaps w:val="0"/>
-      <w:strike w:val="0"/>
-      <w:dstrike w:val="0"/>
-      <w:outline w:val="0"/>
+      <w:rFonts w:ascii="Helvetica" w:hAnsi="Helvetica" w:cs="Arial Unicode MS"/>
       <w:color w:val="000000"/>
-      <w:spacing w:val="0"/>
-      <w:kern w:val="0"/>
-      <w:position w:val="0"/>
       <w:sz w:val="24"/>
       <w:szCs w:val="24"/>
-      <w:u w:val="none"/>
-      <w:vertAlign w:val="baseline"/>
     </w:rPr>
   </w:style>
   <w:style w:type="paragraph" w:styleId="Title">
     <w:name w:val="Title"/>
     <w:next w:val="Body"/>
     <w:pPr>
-      <w:keepNext w:val="1"/>
-      <w:keepLines w:val="0"/>
-      <w:pageBreakBefore w:val="0"/>
-      <w:widowControl w:val="1"/>
-      <w:shd w:val="clear" w:color="auto" w:fill="auto"/>
-      <w:suppressAutoHyphens w:val="0"/>
-      <w:bidi w:val="0"/>
-      <w:spacing w:before="0" w:after="0" w:line="240" w:lineRule="auto"/>
-      <w:ind w:left="0" w:right="0" w:firstLine="0"/>
-      <w:jc w:val="left"/>
-      <w:outlineLvl w:val="9"/>
+      <w:keepNext/>
     </w:pPr>
     <w:rPr>
-      <w:rFonts w:ascii="Helvetica" w:cs="Helvetica" w:hAnsi="Helvetica" w:eastAsia="Helvetica"/>
-      <w:b w:val="1"/>
-      <w:bCs w:val="1"/>
-      <w:i w:val="0"/>
-      <w:iCs w:val="0"/>
-      <w:caps w:val="0"/>
-      <w:smallCaps w:val="0"/>
-      <w:strike w:val="0"/>
-      <w:dstrike w:val="0"/>
-      <w:outline w:val="0"/>
+      <w:rFonts w:ascii="Helvetica" w:eastAsia="Helvetica" w:hAnsi="Helvetica" w:cs="Helvetica"/>
+      <w:b/>
+      <w:bCs/>
       <w:color w:val="000000"/>
-      <w:spacing w:val="0"/>
-      <w:kern w:val="0"/>
-      <w:position w:val="0"/>
       <w:sz w:val="60"/>
       <w:szCs w:val="60"/>
-      <w:u w:val="none"/>
-      <w:vertAlign w:val="baseline"/>
     </w:rPr>
   </w:style>
-  <w:style w:type="paragraph" w:styleId="Body">
+  <w:style w:type="paragraph" w:customStyle="1" w:styleId="Body">
     <w:name w:val="Body"/>
-    <w:next w:val="Body"/>
-    <w:pPr>
-      <w:keepNext w:val="0"/>
-      <w:keepLines w:val="0"/>
-      <w:pageBreakBefore w:val="0"/>
-      <w:widowControl w:val="1"/>
-      <w:shd w:val="clear" w:color="auto" w:fill="auto"/>
-      <w:suppressAutoHyphens w:val="0"/>
-      <w:bidi w:val="0"/>
-      <w:spacing w:before="0" w:after="0" w:line="240" w:lineRule="auto"/>
-      <w:ind w:left="0" w:right="0" w:firstLine="0"/>
-      <w:jc w:val="left"/>
-      <w:outlineLvl w:val="9"/>
-    </w:pPr>
     <w:rPr>
-      <w:rFonts w:ascii="Helvetica" w:cs="Helvetica" w:hAnsi="Helvetica" w:eastAsia="Helvetica"/>
-      <w:b w:val="0"/>
-      <w:bCs w:val="0"/>
-      <w:i w:val="0"/>
-      <w:iCs w:val="0"/>
-      <w:caps w:val="0"/>
-      <w:smallCaps w:val="0"/>
-      <w:strike w:val="0"/>
-      <w:dstrike w:val="0"/>
-      <w:outline w:val="0"/>
+      <w:rFonts w:ascii="Helvetica" w:eastAsia="Helvetica" w:hAnsi="Helvetica" w:cs="Helvetica"/>
       <w:color w:val="000000"/>
-      <w:spacing w:val="0"/>
-      <w:kern w:val="0"/>
-      <w:position w:val="0"/>
       <w:sz w:val="22"/>
       <w:szCs w:val="22"/>
-      <w:u w:val="none"/>
-      <w:vertAlign w:val="baseline"/>
     </w:rPr>
   </w:style>
   <w:style w:type="paragraph" w:styleId="Subtitle">
     <w:name w:val="Subtitle"/>
     <w:next w:val="Body"/>
     <w:pPr>
-      <w:keepNext w:val="1"/>
-      <w:keepLines w:val="0"/>
-      <w:pageBreakBefore w:val="0"/>
-      <w:widowControl w:val="1"/>
-      <w:shd w:val="clear" w:color="auto" w:fill="auto"/>
-      <w:suppressAutoHyphens w:val="0"/>
-      <w:bidi w:val="0"/>
-      <w:spacing w:before="0" w:after="0" w:line="240" w:lineRule="auto"/>
-      <w:ind w:left="0" w:right="0" w:firstLine="0"/>
-      <w:jc w:val="left"/>
-      <w:outlineLvl w:val="9"/>
+      <w:keepNext/>
     </w:pPr>
     <w:rPr>
-      <w:rFonts w:ascii="Helvetica" w:cs="Arial Unicode MS" w:hAnsi="Helvetica" w:eastAsia="Arial Unicode MS"/>
-      <w:b w:val="0"/>
-      <w:bCs w:val="0"/>
-      <w:i w:val="0"/>
-      <w:iCs w:val="0"/>
-      <w:caps w:val="0"/>
-      <w:smallCaps w:val="0"/>
-      <w:strike w:val="0"/>
-      <w:dstrike w:val="0"/>
-      <w:outline w:val="0"/>
+      <w:rFonts w:ascii="Helvetica" w:hAnsi="Helvetica" w:cs="Arial Unicode MS"/>
       <w:color w:val="000000"/>
-      <w:spacing w:val="0"/>
-      <w:kern w:val="0"/>
-      <w:position w:val="0"/>
       <w:sz w:val="40"/>
       <w:szCs w:val="40"/>
-      <w:u w:val="none"/>
-      <w:vertAlign w:val="baseline"/>
-      <w:lang w:val="en-US"/>
     </w:rPr>
   </w:style>
   <w:style w:type="paragraph" w:styleId="Caption">
-    <w:name w:val="Caption"/>
-    <w:next w:val="Caption"/>
+    <w:name w:val="caption"/>
     <w:pPr>
-      <w:keepNext w:val="0"/>
-      <w:keepLines w:val="0"/>
-      <w:pageBreakBefore w:val="0"/>
-      <w:widowControl w:val="1"/>
-      <w:shd w:val="clear" w:color="auto" w:fill="auto"/>
       <w:tabs>
         <w:tab w:val="left" w:pos="1150"/>
       </w:tabs>
-      <w:suppressAutoHyphens w:val="0"/>
-      <w:bidi w:val="0"/>
-      <w:spacing w:before="0" w:after="0" w:line="240" w:lineRule="auto"/>
-      <w:ind w:left="0" w:right="0" w:firstLine="0"/>
-      <w:jc w:val="left"/>
-      <w:outlineLvl w:val="9"/>
     </w:pPr>
     <w:rPr>
-      <w:rFonts w:ascii="Helvetica" w:cs="Arial Unicode MS" w:hAnsi="Helvetica" w:eastAsia="Arial Unicode MS"/>
-      <w:b w:val="1"/>
-      <w:bCs w:val="1"/>
-      <w:i w:val="0"/>
-      <w:iCs w:val="0"/>
-      <w:caps w:val="1"/>
-      <w:strike w:val="0"/>
-      <w:dstrike w:val="0"/>
-      <w:outline w:val="0"/>
+      <w:rFonts w:ascii="Helvetica" w:hAnsi="Helvetica" w:cs="Arial Unicode MS"/>
+      <w:b/>
+      <w:bCs/>
+      <w:caps/>
       <w:color w:val="000000"/>
-      <w:spacing w:val="0"/>
-      <w:kern w:val="0"/>
-      <w:position w:val="0"/>
-      <w:sz w:val="20"/>
-      <w:szCs w:val="20"/>
-      <w:u w:val="none"/>
-      <w:vertAlign w:val="baseline"/>
-      <w:lang w:val="en-US"/>
     </w:rPr>
   </w:style>
-  <w:style w:type="paragraph" w:styleId="Label">
+  <w:style w:type="paragraph" w:customStyle="1" w:styleId="Label">
     <w:name w:val="Label"/>
-    <w:next w:val="Label"/>
     <w:pPr>
-      <w:keepNext w:val="0"/>
-      <w:keepLines w:val="0"/>
-      <w:pageBreakBefore w:val="0"/>
-      <w:widowControl w:val="1"/>
-      <w:shd w:val="clear" w:color="auto" w:fill="auto"/>
-      <w:suppressAutoHyphens w:val="0"/>
-      <w:bidi w:val="0"/>
-      <w:spacing w:before="0" w:after="0" w:line="240" w:lineRule="auto"/>
-      <w:ind w:left="0" w:right="0" w:firstLine="0"/>
       <w:jc w:val="center"/>
-      <w:outlineLvl w:val="9"/>
     </w:pPr>
     <w:rPr>
-      <w:rFonts w:ascii="Helvetica" w:cs="Arial Unicode MS" w:hAnsi="Helvetica" w:eastAsia="Arial Unicode MS"/>
-      <w:b w:val="0"/>
-      <w:bCs w:val="0"/>
-      <w:i w:val="0"/>
-      <w:iCs w:val="0"/>
-      <w:caps w:val="0"/>
-      <w:smallCaps w:val="0"/>
-      <w:strike w:val="0"/>
-      <w:dstrike w:val="0"/>
-      <w:outline w:val="0"/>
-      <w:color w:val="fefefe"/>
-      <w:spacing w:val="0"/>
-      <w:kern w:val="0"/>
-      <w:position w:val="0"/>
+      <w:rFonts w:ascii="Helvetica" w:hAnsi="Helvetica" w:cs="Arial Unicode MS"/>
+      <w:color w:val="FEFEFE"/>
       <w:sz w:val="24"/>
       <w:szCs w:val="24"/>
-      <w:u w:val="none"/>
-      <w:vertAlign w:val="baseline"/>
-      <w:lang w:val="en-US"/>
-      <w14:shadow w14:sx="100000" w14:sy="100000" w14:kx="0" w14:ky="0" w14:algn="tl" w14:blurRad="50800" w14:dist="35997" w14:dir="2700000">
+      <w14:shadow w14:blurRad="50800" w14:dist="35991" w14:dir="2700000" w14:sx="100000" w14:sy="100000" w14:kx="0" w14:ky="0" w14:algn="tl">
         <w14:srgbClr w14:val="000000">
           <w14:alpha w14:val="68965"/>
         </w14:srgbClr>
       </w14:shadow>
     </w:rPr>
   </w:style>
-  <w:style w:type="paragraph" w:styleId="Heading 2">
-    <w:name w:val="Heading 2"/>
-    <w:next w:val="Body"/>
-    <w:pPr>
-      <w:keepNext w:val="1"/>
-      <w:keepLines w:val="0"/>
-      <w:pageBreakBefore w:val="0"/>
-      <w:widowControl w:val="1"/>
-      <w:shd w:val="clear" w:color="auto" w:fill="auto"/>
-      <w:suppressAutoHyphens w:val="0"/>
-      <w:bidi w:val="0"/>
-      <w:spacing w:before="0" w:after="0" w:line="240" w:lineRule="auto"/>
-      <w:ind w:left="0" w:right="0" w:firstLine="0"/>
-      <w:jc w:val="left"/>
-      <w:outlineLvl w:val="1"/>
-    </w:pPr>
-    <w:rPr>
-      <w:rFonts w:ascii="Helvetica" w:cs="Arial Unicode MS" w:hAnsi="Helvetica" w:eastAsia="Arial Unicode MS"/>
-      <w:b w:val="1"/>
-      <w:bCs w:val="1"/>
-      <w:i w:val="0"/>
-      <w:iCs w:val="0"/>
-      <w:caps w:val="0"/>
-      <w:smallCaps w:val="0"/>
-      <w:strike w:val="0"/>
-      <w:dstrike w:val="0"/>
-      <w:outline w:val="0"/>
-      <w:color w:val="000000"/>
-      <w:spacing w:val="0"/>
-      <w:kern w:val="0"/>
-      <w:position w:val="0"/>
-      <w:sz w:val="32"/>
-      <w:szCs w:val="32"/>
-      <w:u w:val="none"/>
-      <w:vertAlign w:val="baseline"/>
-      <w:lang w:val="en-US"/>
-    </w:rPr>
-  </w:style>
-  <w:style w:type="numbering" w:styleId="Bullet">
+  <w:style w:type="numbering" w:customStyle="1" w:styleId="Bullet">
     <w:name w:val="Bullet"/>
     <w:pPr>
       <w:numPr>
@@ -2857,58 +3293,14 @@
       </w:numPr>
     </w:pPr>
   </w:style>
-  <w:style w:type="character" w:styleId="Hyperlink.0">
+  <w:style w:type="character" w:customStyle="1" w:styleId="Hyperlink0">
     <w:name w:val="Hyperlink.0"/>
     <w:basedOn w:val="Hyperlink"/>
-    <w:next w:val="Hyperlink.0"/>
     <w:rPr>
       <w:u w:val="single"/>
     </w:rPr>
   </w:style>
-  <w:style w:type="paragraph" w:styleId="Heading 3">
-    <w:name w:val="Heading 3"/>
-    <w:next w:val="Body"/>
-    <w:pPr>
-      <w:keepNext w:val="1"/>
-      <w:keepLines w:val="0"/>
-      <w:pageBreakBefore w:val="0"/>
-      <w:widowControl w:val="1"/>
-      <w:pBdr>
-        <w:top w:val="single" w:color="515151" w:sz="4" w:space="0" w:shadow="0" w:frame="0"/>
-        <w:left w:val="nil"/>
-        <w:bottom w:val="nil"/>
-        <w:right w:val="nil"/>
-      </w:pBdr>
-      <w:shd w:val="clear" w:color="auto" w:fill="auto"/>
-      <w:suppressAutoHyphens w:val="0"/>
-      <w:bidi w:val="0"/>
-      <w:spacing w:before="360" w:after="40" w:line="288" w:lineRule="auto"/>
-      <w:ind w:left="0" w:right="0" w:firstLine="0"/>
-      <w:jc w:val="left"/>
-      <w:outlineLvl w:val="2"/>
-    </w:pPr>
-    <w:rPr>
-      <w:rFonts w:ascii="Helvetica Light" w:cs="Helvetica Light" w:hAnsi="Helvetica Light" w:eastAsia="Helvetica Light"/>
-      <w:b w:val="0"/>
-      <w:bCs w:val="0"/>
-      <w:i w:val="0"/>
-      <w:iCs w:val="0"/>
-      <w:caps w:val="0"/>
-      <w:smallCaps w:val="0"/>
-      <w:strike w:val="0"/>
-      <w:dstrike w:val="0"/>
-      <w:outline w:val="0"/>
-      <w:color w:val="000000"/>
-      <w:spacing w:val="5"/>
-      <w:kern w:val="0"/>
-      <w:position w:val="0"/>
-      <w:sz w:val="28"/>
-      <w:szCs w:val="28"/>
-      <w:u w:val="none"/>
-      <w:vertAlign w:val="baseline"/>
-    </w:rPr>
-  </w:style>
-  <w:style w:type="numbering" w:styleId="Bullet Big">
+  <w:style w:type="numbering" w:customStyle="1" w:styleId="BulletBig">
     <w:name w:val="Bullet Big"/>
     <w:pPr>
       <w:numPr>
@@ -2916,87 +3308,86 @@
       </w:numPr>
     </w:pPr>
   </w:style>
-  <w:style w:type="paragraph" w:styleId="Heading Red">
+  <w:style w:type="paragraph" w:customStyle="1" w:styleId="HeadingRed">
     <w:name w:val="Heading Red"/>
     <w:next w:val="Body"/>
     <w:pPr>
-      <w:keepNext w:val="1"/>
-      <w:keepLines w:val="0"/>
-      <w:pageBreakBefore w:val="0"/>
-      <w:widowControl w:val="1"/>
-      <w:shd w:val="clear" w:color="auto" w:fill="auto"/>
-      <w:suppressAutoHyphens w:val="0"/>
-      <w:bidi w:val="0"/>
-      <w:spacing w:before="0" w:after="0" w:line="240" w:lineRule="auto"/>
-      <w:ind w:left="0" w:right="0" w:firstLine="0"/>
-      <w:jc w:val="left"/>
+      <w:keepNext/>
       <w:outlineLvl w:val="1"/>
     </w:pPr>
     <w:rPr>
-      <w:rFonts w:ascii="Helvetica" w:cs="Arial Unicode MS" w:hAnsi="Helvetica" w:eastAsia="Arial Unicode MS"/>
-      <w:b w:val="1"/>
-      <w:bCs w:val="1"/>
-      <w:i w:val="0"/>
-      <w:iCs w:val="0"/>
-      <w:caps w:val="0"/>
-      <w:smallCaps w:val="0"/>
-      <w:strike w:val="0"/>
-      <w:dstrike w:val="0"/>
-      <w:outline w:val="0"/>
-      <w:color w:val="c82505"/>
-      <w:spacing w:val="0"/>
-      <w:kern w:val="0"/>
-      <w:position w:val="0"/>
+      <w:rFonts w:ascii="Helvetica" w:hAnsi="Helvetica" w:cs="Arial Unicode MS"/>
+      <w:b/>
+      <w:bCs/>
+      <w:color w:val="C82505"/>
       <w:sz w:val="32"/>
       <w:szCs w:val="32"/>
-      <w:u w:val="none"/>
-      <w:vertAlign w:val="baseline"/>
-      <w:lang w:val="en-US"/>
     </w:rPr>
   </w:style>
-  <w:style w:type="paragraph" w:styleId="Default">
+  <w:style w:type="paragraph" w:customStyle="1" w:styleId="Default">
     <w:name w:val="Default"/>
-    <w:next w:val="Default"/>
-    <w:pPr>
-      <w:keepNext w:val="0"/>
-      <w:keepLines w:val="0"/>
-      <w:pageBreakBefore w:val="0"/>
-      <w:widowControl w:val="1"/>
-      <w:shd w:val="clear" w:color="auto" w:fill="auto"/>
-      <w:suppressAutoHyphens w:val="0"/>
-      <w:bidi w:val="0"/>
-      <w:spacing w:before="0" w:after="0" w:line="240" w:lineRule="auto"/>
-      <w:ind w:left="0" w:right="0" w:firstLine="0"/>
-      <w:jc w:val="left"/>
-      <w:outlineLvl w:val="9"/>
-    </w:pPr>
     <w:rPr>
-      <w:rFonts w:ascii="Helvetica" w:cs="Arial Unicode MS" w:hAnsi="Helvetica" w:eastAsia="Arial Unicode MS"/>
-      <w:b w:val="0"/>
-      <w:bCs w:val="0"/>
-      <w:i w:val="0"/>
-      <w:iCs w:val="0"/>
-      <w:caps w:val="0"/>
-      <w:smallCaps w:val="0"/>
-      <w:strike w:val="0"/>
-      <w:dstrike w:val="0"/>
-      <w:outline w:val="0"/>
+      <w:rFonts w:ascii="Helvetica" w:hAnsi="Helvetica" w:cs="Arial Unicode MS"/>
       <w:color w:val="000000"/>
-      <w:spacing w:val="0"/>
-      <w:kern w:val="0"/>
-      <w:position w:val="0"/>
       <w:sz w:val="22"/>
       <w:szCs w:val="22"/>
-      <w:u w:val="none"/>
-      <w:vertAlign w:val="baseline"/>
-      <w:lang w:val="en-US"/>
+    </w:rPr>
+  </w:style>
+  <w:style w:type="paragraph" w:styleId="Header">
+    <w:name w:val="header"/>
+    <w:basedOn w:val="Normal"/>
+    <w:link w:val="HeaderChar"/>
+    <w:uiPriority w:val="99"/>
+    <w:unhideWhenUsed/>
+    <w:rsid w:val="00242E10"/>
+    <w:pPr>
+      <w:tabs>
+        <w:tab w:val="center" w:pos="4680"/>
+        <w:tab w:val="right" w:pos="9360"/>
+      </w:tabs>
+    </w:pPr>
+  </w:style>
+  <w:style w:type="character" w:customStyle="1" w:styleId="HeaderChar">
+    <w:name w:val="Header Char"/>
+    <w:basedOn w:val="DefaultParagraphFont"/>
+    <w:link w:val="Header"/>
+    <w:uiPriority w:val="99"/>
+    <w:rsid w:val="00242E10"/>
+    <w:rPr>
+      <w:sz w:val="24"/>
+      <w:szCs w:val="24"/>
+    </w:rPr>
+  </w:style>
+  <w:style w:type="paragraph" w:styleId="Footer">
+    <w:name w:val="footer"/>
+    <w:basedOn w:val="Normal"/>
+    <w:link w:val="FooterChar"/>
+    <w:uiPriority w:val="99"/>
+    <w:unhideWhenUsed/>
+    <w:rsid w:val="00242E10"/>
+    <w:pPr>
+      <w:tabs>
+        <w:tab w:val="center" w:pos="4680"/>
+        <w:tab w:val="right" w:pos="9360"/>
+      </w:tabs>
+    </w:pPr>
+  </w:style>
+  <w:style w:type="character" w:customStyle="1" w:styleId="FooterChar">
+    <w:name w:val="Footer Char"/>
+    <w:basedOn w:val="DefaultParagraphFont"/>
+    <w:link w:val="Footer"/>
+    <w:uiPriority w:val="99"/>
+    <w:rsid w:val="00242E10"/>
+    <w:rPr>
+      <w:sz w:val="24"/>
+      <w:szCs w:val="24"/>
     </w:rPr>
   </w:style>
 </w:styles>
 </file>
 
 <file path=word/theme/theme1.xml><?xml version="1.0" encoding="utf-8"?>
-<a:theme xmlns:a="http://schemas.openxmlformats.org/drawingml/2006/main" xmlns:r="http://schemas.openxmlformats.org/officeDocument/2006/relationships" name="Blank">
+<a:theme xmlns:a="http://schemas.openxmlformats.org/drawingml/2006/main" name="Blank">
   <a:themeElements>
     <a:clrScheme name="Blank">
       <a:dk1>
@@ -3122,7 +3513,7 @@
       <a:effectStyleLst>
         <a:effectStyle>
           <a:effectLst>
-            <a:outerShdw sx="100000" sy="100000" kx="0" ky="0" algn="b" rotWithShape="0" blurRad="38100" dist="25400" dir="5400000">
+            <a:outerShdw blurRad="38100" dist="25400" dir="5400000" rotWithShape="0">
               <a:srgbClr val="000000">
                 <a:alpha val="50000"/>
               </a:srgbClr>
@@ -3131,7 +3522,7 @@
         </a:effectStyle>
         <a:effectStyle>
           <a:effectLst>
-            <a:outerShdw sx="100000" sy="100000" kx="0" ky="0" algn="b" rotWithShape="0" blurRad="38100" dist="25400" dir="5400000">
+            <a:outerShdw blurRad="38100" dist="25400" dir="5400000" rotWithShape="0">
               <a:srgbClr val="000000">
                 <a:alpha val="50000"/>
               </a:srgbClr>
@@ -3140,7 +3531,7 @@
         </a:effectStyle>
         <a:effectStyle>
           <a:effectLst>
-            <a:outerShdw sx="100000" sy="100000" kx="0" ky="0" algn="b" rotWithShape="0" blurRad="38100" dist="25400" dir="5400000">
+            <a:outerShdw blurRad="38100" dist="25400" dir="5400000" rotWithShape="0">
               <a:srgbClr val="000000">
                 <a:alpha val="50000"/>
               </a:srgbClr>
@@ -3204,8 +3595,8 @@
     <a:spDef>
       <a:spPr>
         <a:blipFill rotWithShape="1">
-          <a:blip r:embed="rId1"/>
-          <a:srcRect l="0" t="0" r="0" b="0"/>
+          <a:blip xmlns:r="http://schemas.openxmlformats.org/officeDocument/2006/relationships" r:embed="rId1"/>
+          <a:srcRect/>
           <a:tile tx="0" ty="0" sx="100000" sy="100000" flip="none" algn="tl"/>
         </a:blipFill>
         <a:ln w="12700" cap="flat">
@@ -3213,7 +3604,7 @@
           <a:miter lim="400000"/>
         </a:ln>
         <a:effectLst>
-          <a:outerShdw sx="100000" sy="100000" kx="0" ky="0" algn="b" rotWithShape="0" blurRad="38100" dist="25400" dir="5400000">
+          <a:outerShdw blurRad="38100" dist="25400" dir="5400000" rotWithShape="0">
             <a:srgbClr val="000000">
               <a:alpha val="50000"/>
             </a:srgbClr>
@@ -3221,7 +3612,7 @@
         </a:effectLst>
         <a:sp3d/>
       </a:spPr>
-      <a:bodyPr rot="0" spcFirstLastPara="1" vertOverflow="overflow" horzOverflow="overflow" vert="horz" wrap="square" lIns="50800" tIns="50800" rIns="50800" bIns="50800" numCol="1" spcCol="38100" rtlCol="0" anchor="ctr" upright="0">
+      <a:bodyPr rot="0" spcFirstLastPara="1" vertOverflow="overflow" horzOverflow="overflow" vert="horz" wrap="square" lIns="50800" tIns="50800" rIns="50800" bIns="50800" numCol="1" spcCol="38100" rtlCol="0" anchor="ctr">
         <a:spAutoFit/>
       </a:bodyPr>
       <a:lstStyle>
@@ -3240,7 +3631,7 @@
           <a:buFontTx/>
           <a:buNone/>
           <a:tabLst/>
-          <a:defRPr b="0" baseline="0" cap="none" i="0" spc="0" strike="noStrike" sz="1200" u="none" kumimoji="0" normalizeH="0">
+          <a:defRPr kumimoji="0" sz="1200" b="0" i="0" u="none" strike="noStrike" cap="none" spc="0" normalizeH="0" baseline="0">
             <a:ln>
               <a:noFill/>
             </a:ln>
@@ -3248,7 +3639,7 @@
               <a:srgbClr val="FFFFFF"/>
             </a:solidFill>
             <a:effectLst>
-              <a:outerShdw sx="100000" sy="100000" kx="0" ky="0" algn="b" rotWithShape="0" blurRad="25400" dist="23998" dir="2700000">
+              <a:outerShdw blurRad="25400" dist="23998" dir="2700000" rotWithShape="0">
                 <a:srgbClr val="000000">
                   <a:alpha val="31034"/>
                 </a:srgbClr>
@@ -3276,7 +3667,7 @@
           <a:buFontTx/>
           <a:buNone/>
           <a:tabLst/>
-          <a:defRPr b="0" baseline="0" cap="none" i="0" spc="0" strike="noStrike" sz="1800" u="none" kumimoji="0" normalizeH="0">
+          <a:defRPr kumimoji="0" sz="1800" b="0" i="0" u="none" strike="noStrike" cap="none" spc="0" normalizeH="0" baseline="0">
             <a:ln>
               <a:noFill/>
             </a:ln>
@@ -3302,7 +3693,7 @@
           <a:buFontTx/>
           <a:buNone/>
           <a:tabLst/>
-          <a:defRPr b="0" baseline="0" cap="none" i="0" spc="0" strike="noStrike" sz="1800" u="none" kumimoji="0" normalizeH="0">
+          <a:defRPr kumimoji="0" sz="1800" b="0" i="0" u="none" strike="noStrike" cap="none" spc="0" normalizeH="0" baseline="0">
             <a:ln>
               <a:noFill/>
             </a:ln>
@@ -3328,7 +3719,7 @@
           <a:buFontTx/>
           <a:buNone/>
           <a:tabLst/>
-          <a:defRPr b="0" baseline="0" cap="none" i="0" spc="0" strike="noStrike" sz="1800" u="none" kumimoji="0" normalizeH="0">
+          <a:defRPr kumimoji="0" sz="1800" b="0" i="0" u="none" strike="noStrike" cap="none" spc="0" normalizeH="0" baseline="0">
             <a:ln>
               <a:noFill/>
             </a:ln>
@@ -3354,7 +3745,7 @@
           <a:buFontTx/>
           <a:buNone/>
           <a:tabLst/>
-          <a:defRPr b="0" baseline="0" cap="none" i="0" spc="0" strike="noStrike" sz="1800" u="none" kumimoji="0" normalizeH="0">
+          <a:defRPr kumimoji="0" sz="1800" b="0" i="0" u="none" strike="noStrike" cap="none" spc="0" normalizeH="0" baseline="0">
             <a:ln>
               <a:noFill/>
             </a:ln>
@@ -3380,7 +3771,7 @@
           <a:buFontTx/>
           <a:buNone/>
           <a:tabLst/>
-          <a:defRPr b="0" baseline="0" cap="none" i="0" spc="0" strike="noStrike" sz="1800" u="none" kumimoji="0" normalizeH="0">
+          <a:defRPr kumimoji="0" sz="1800" b="0" i="0" u="none" strike="noStrike" cap="none" spc="0" normalizeH="0" baseline="0">
             <a:ln>
               <a:noFill/>
             </a:ln>
@@ -3406,7 +3797,7 @@
           <a:buFontTx/>
           <a:buNone/>
           <a:tabLst/>
-          <a:defRPr b="0" baseline="0" cap="none" i="0" spc="0" strike="noStrike" sz="1800" u="none" kumimoji="0" normalizeH="0">
+          <a:defRPr kumimoji="0" sz="1800" b="0" i="0" u="none" strike="noStrike" cap="none" spc="0" normalizeH="0" baseline="0">
             <a:ln>
               <a:noFill/>
             </a:ln>
@@ -3432,7 +3823,7 @@
           <a:buFontTx/>
           <a:buNone/>
           <a:tabLst/>
-          <a:defRPr b="0" baseline="0" cap="none" i="0" spc="0" strike="noStrike" sz="1800" u="none" kumimoji="0" normalizeH="0">
+          <a:defRPr kumimoji="0" sz="1800" b="0" i="0" u="none" strike="noStrike" cap="none" spc="0" normalizeH="0" baseline="0">
             <a:ln>
               <a:noFill/>
             </a:ln>
@@ -3458,7 +3849,7 @@
           <a:buFontTx/>
           <a:buNone/>
           <a:tabLst/>
-          <a:defRPr b="0" baseline="0" cap="none" i="0" spc="0" strike="noStrike" sz="1800" u="none" kumimoji="0" normalizeH="0">
+          <a:defRPr kumimoji="0" sz="1800" b="0" i="0" u="none" strike="noStrike" cap="none" spc="0" normalizeH="0" baseline="0">
             <a:ln>
               <a:noFill/>
             </a:ln>
@@ -3484,7 +3875,7 @@
           <a:buFontTx/>
           <a:buNone/>
           <a:tabLst/>
-          <a:defRPr b="0" baseline="0" cap="none" i="0" spc="0" strike="noStrike" sz="1800" u="none" kumimoji="0" normalizeH="0">
+          <a:defRPr kumimoji="0" sz="1800" b="0" i="0" u="none" strike="noStrike" cap="none" spc="0" normalizeH="0" baseline="0">
             <a:ln>
               <a:noFill/>
             </a:ln>
@@ -3497,9 +3888,15 @@
         </a:lvl9pPr>
       </a:lstStyle>
       <a:style>
-        <a:lnRef idx="0"/>
-        <a:fillRef idx="0"/>
-        <a:effectRef idx="0"/>
+        <a:lnRef idx="0">
+          <a:scrgbClr r="0" g="0" b="0"/>
+        </a:lnRef>
+        <a:fillRef idx="0">
+          <a:scrgbClr r="0" g="0" b="0"/>
+        </a:fillRef>
+        <a:effectRef idx="0">
+          <a:scrgbClr r="0" g="0" b="0"/>
+        </a:effectRef>
         <a:fontRef idx="none"/>
       </a:style>
     </a:spDef>
@@ -3516,7 +3913,7 @@
         <a:effectLst/>
         <a:sp3d/>
       </a:spPr>
-      <a:bodyPr rot="0" spcFirstLastPara="1" vertOverflow="overflow" horzOverflow="overflow" vert="horz" wrap="square" lIns="91439" tIns="45719" rIns="91439" bIns="45719" numCol="1" spcCol="38100" rtlCol="0" anchor="t" upright="0">
+      <a:bodyPr rot="0" spcFirstLastPara="1" vertOverflow="overflow" horzOverflow="overflow" vert="horz" wrap="square" lIns="91439" tIns="45719" rIns="91439" bIns="45719" numCol="1" spcCol="38100" rtlCol="0" anchor="t">
         <a:noAutofit/>
       </a:bodyPr>
       <a:lstStyle>
@@ -3535,7 +3932,7 @@
           <a:buFontTx/>
           <a:buNone/>
           <a:tabLst/>
-          <a:defRPr b="0" baseline="0" cap="none" i="0" spc="0" strike="noStrike" sz="1800" u="none" kumimoji="0" normalizeH="0">
+          <a:defRPr kumimoji="0" sz="1800" b="0" i="0" u="none" strike="noStrike" cap="none" spc="0" normalizeH="0" baseline="0">
             <a:ln>
               <a:noFill/>
             </a:ln>
@@ -3561,7 +3958,7 @@
           <a:buFontTx/>
           <a:buNone/>
           <a:tabLst/>
-          <a:defRPr b="0" baseline="0" cap="none" i="0" spc="0" strike="noStrike" sz="1800" u="none" kumimoji="0" normalizeH="0">
+          <a:defRPr kumimoji="0" sz="1800" b="0" i="0" u="none" strike="noStrike" cap="none" spc="0" normalizeH="0" baseline="0">
             <a:ln>
               <a:noFill/>
             </a:ln>
@@ -3587,7 +3984,7 @@
           <a:buFontTx/>
           <a:buNone/>
           <a:tabLst/>
-          <a:defRPr b="0" baseline="0" cap="none" i="0" spc="0" strike="noStrike" sz="1800" u="none" kumimoji="0" normalizeH="0">
+          <a:defRPr kumimoji="0" sz="1800" b="0" i="0" u="none" strike="noStrike" cap="none" spc="0" normalizeH="0" baseline="0">
             <a:ln>
               <a:noFill/>
             </a:ln>
@@ -3613,7 +4010,7 @@
           <a:buFontTx/>
           <a:buNone/>
           <a:tabLst/>
-          <a:defRPr b="0" baseline="0" cap="none" i="0" spc="0" strike="noStrike" sz="1800" u="none" kumimoji="0" normalizeH="0">
+          <a:defRPr kumimoji="0" sz="1800" b="0" i="0" u="none" strike="noStrike" cap="none" spc="0" normalizeH="0" baseline="0">
             <a:ln>
               <a:noFill/>
             </a:ln>
@@ -3639,7 +4036,7 @@
           <a:buFontTx/>
           <a:buNone/>
           <a:tabLst/>
-          <a:defRPr b="0" baseline="0" cap="none" i="0" spc="0" strike="noStrike" sz="1800" u="none" kumimoji="0" normalizeH="0">
+          <a:defRPr kumimoji="0" sz="1800" b="0" i="0" u="none" strike="noStrike" cap="none" spc="0" normalizeH="0" baseline="0">
             <a:ln>
               <a:noFill/>
             </a:ln>
@@ -3665,7 +4062,7 @@
           <a:buFontTx/>
           <a:buNone/>
           <a:tabLst/>
-          <a:defRPr b="0" baseline="0" cap="none" i="0" spc="0" strike="noStrike" sz="1800" u="none" kumimoji="0" normalizeH="0">
+          <a:defRPr kumimoji="0" sz="1800" b="0" i="0" u="none" strike="noStrike" cap="none" spc="0" normalizeH="0" baseline="0">
             <a:ln>
               <a:noFill/>
             </a:ln>
@@ -3691,7 +4088,7 @@
           <a:buFontTx/>
           <a:buNone/>
           <a:tabLst/>
-          <a:defRPr b="0" baseline="0" cap="none" i="0" spc="0" strike="noStrike" sz="1800" u="none" kumimoji="0" normalizeH="0">
+          <a:defRPr kumimoji="0" sz="1800" b="0" i="0" u="none" strike="noStrike" cap="none" spc="0" normalizeH="0" baseline="0">
             <a:ln>
               <a:noFill/>
             </a:ln>
@@ -3717,7 +4114,7 @@
           <a:buFontTx/>
           <a:buNone/>
           <a:tabLst/>
-          <a:defRPr b="0" baseline="0" cap="none" i="0" spc="0" strike="noStrike" sz="1800" u="none" kumimoji="0" normalizeH="0">
+          <a:defRPr kumimoji="0" sz="1800" b="0" i="0" u="none" strike="noStrike" cap="none" spc="0" normalizeH="0" baseline="0">
             <a:ln>
               <a:noFill/>
             </a:ln>
@@ -3743,7 +4140,7 @@
           <a:buFontTx/>
           <a:buNone/>
           <a:tabLst/>
-          <a:defRPr b="0" baseline="0" cap="none" i="0" spc="0" strike="noStrike" sz="1800" u="none" kumimoji="0" normalizeH="0">
+          <a:defRPr kumimoji="0" sz="1800" b="0" i="0" u="none" strike="noStrike" cap="none" spc="0" normalizeH="0" baseline="0">
             <a:ln>
               <a:noFill/>
             </a:ln>
@@ -3769,7 +4166,7 @@
           <a:buFontTx/>
           <a:buNone/>
           <a:tabLst/>
-          <a:defRPr b="0" baseline="0" cap="none" i="0" spc="0" strike="noStrike" sz="1800" u="none" kumimoji="0" normalizeH="0">
+          <a:defRPr kumimoji="0" sz="1800" b="0" i="0" u="none" strike="noStrike" cap="none" spc="0" normalizeH="0" baseline="0">
             <a:ln>
               <a:noFill/>
             </a:ln>
@@ -3782,9 +4179,15 @@
         </a:lvl9pPr>
       </a:lstStyle>
       <a:style>
-        <a:lnRef idx="0"/>
-        <a:fillRef idx="0"/>
-        <a:effectRef idx="0"/>
+        <a:lnRef idx="0">
+          <a:scrgbClr r="0" g="0" b="0"/>
+        </a:lnRef>
+        <a:fillRef idx="0">
+          <a:scrgbClr r="0" g="0" b="0"/>
+        </a:fillRef>
+        <a:effectRef idx="0">
+          <a:scrgbClr r="0" g="0" b="0"/>
+        </a:effectRef>
         <a:fontRef idx="none"/>
       </a:style>
     </a:lnDef>
@@ -3798,7 +4201,7 @@
         <a:effectLst/>
         <a:sp3d/>
       </a:spPr>
-      <a:bodyPr rot="0" spcFirstLastPara="1" vertOverflow="overflow" horzOverflow="overflow" vert="horz" wrap="square" lIns="50800" tIns="50800" rIns="50800" bIns="50800" numCol="1" spcCol="38100" rtlCol="0" anchor="t" upright="0">
+      <a:bodyPr rot="0" spcFirstLastPara="1" vertOverflow="overflow" horzOverflow="overflow" vert="horz" wrap="square" lIns="50800" tIns="50800" rIns="50800" bIns="50800" numCol="1" spcCol="38100" rtlCol="0" anchor="t">
         <a:spAutoFit/>
       </a:bodyPr>
       <a:lstStyle>
@@ -3817,7 +4220,7 @@
           <a:buFontTx/>
           <a:buNone/>
           <a:tabLst/>
-          <a:defRPr b="0" baseline="0" cap="none" i="0" spc="0" strike="noStrike" sz="1100" u="none" kumimoji="0" normalizeH="0">
+          <a:defRPr kumimoji="0" sz="1100" b="0" i="0" u="none" strike="noStrike" cap="none" spc="0" normalizeH="0" baseline="0">
             <a:ln>
               <a:noFill/>
             </a:ln>
@@ -3847,7 +4250,7 @@
           <a:buFontTx/>
           <a:buNone/>
           <a:tabLst/>
-          <a:defRPr b="0" baseline="0" cap="none" i="0" spc="0" strike="noStrike" sz="1800" u="none" kumimoji="0" normalizeH="0">
+          <a:defRPr kumimoji="0" sz="1800" b="0" i="0" u="none" strike="noStrike" cap="none" spc="0" normalizeH="0" baseline="0">
             <a:ln>
               <a:noFill/>
             </a:ln>
@@ -3873,7 +4276,7 @@
           <a:buFontTx/>
           <a:buNone/>
           <a:tabLst/>
-          <a:defRPr b="0" baseline="0" cap="none" i="0" spc="0" strike="noStrike" sz="1800" u="none" kumimoji="0" normalizeH="0">
+          <a:defRPr kumimoji="0" sz="1800" b="0" i="0" u="none" strike="noStrike" cap="none" spc="0" normalizeH="0" baseline="0">
             <a:ln>
               <a:noFill/>
             </a:ln>
@@ -3899,7 +4302,7 @@
           <a:buFontTx/>
           <a:buNone/>
           <a:tabLst/>
-          <a:defRPr b="0" baseline="0" cap="none" i="0" spc="0" strike="noStrike" sz="1800" u="none" kumimoji="0" normalizeH="0">
+          <a:defRPr kumimoji="0" sz="1800" b="0" i="0" u="none" strike="noStrike" cap="none" spc="0" normalizeH="0" baseline="0">
             <a:ln>
               <a:noFill/>
             </a:ln>
@@ -3925,7 +4328,7 @@
           <a:buFontTx/>
           <a:buNone/>
           <a:tabLst/>
-          <a:defRPr b="0" baseline="0" cap="none" i="0" spc="0" strike="noStrike" sz="1800" u="none" kumimoji="0" normalizeH="0">
+          <a:defRPr kumimoji="0" sz="1800" b="0" i="0" u="none" strike="noStrike" cap="none" spc="0" normalizeH="0" baseline="0">
             <a:ln>
               <a:noFill/>
             </a:ln>
@@ -3951,7 +4354,7 @@
           <a:buFontTx/>
           <a:buNone/>
           <a:tabLst/>
-          <a:defRPr b="0" baseline="0" cap="none" i="0" spc="0" strike="noStrike" sz="1800" u="none" kumimoji="0" normalizeH="0">
+          <a:defRPr kumimoji="0" sz="1800" b="0" i="0" u="none" strike="noStrike" cap="none" spc="0" normalizeH="0" baseline="0">
             <a:ln>
               <a:noFill/>
             </a:ln>
@@ -3977,7 +4380,7 @@
           <a:buFontTx/>
           <a:buNone/>
           <a:tabLst/>
-          <a:defRPr b="0" baseline="0" cap="none" i="0" spc="0" strike="noStrike" sz="1800" u="none" kumimoji="0" normalizeH="0">
+          <a:defRPr kumimoji="0" sz="1800" b="0" i="0" u="none" strike="noStrike" cap="none" spc="0" normalizeH="0" baseline="0">
             <a:ln>
               <a:noFill/>
             </a:ln>
@@ -4003,7 +4406,7 @@
           <a:buFontTx/>
           <a:buNone/>
           <a:tabLst/>
-          <a:defRPr b="0" baseline="0" cap="none" i="0" spc="0" strike="noStrike" sz="1800" u="none" kumimoji="0" normalizeH="0">
+          <a:defRPr kumimoji="0" sz="1800" b="0" i="0" u="none" strike="noStrike" cap="none" spc="0" normalizeH="0" baseline="0">
             <a:ln>
               <a:noFill/>
             </a:ln>
@@ -4029,7 +4432,7 @@
           <a:buFontTx/>
           <a:buNone/>
           <a:tabLst/>
-          <a:defRPr b="0" baseline="0" cap="none" i="0" spc="0" strike="noStrike" sz="1800" u="none" kumimoji="0" normalizeH="0">
+          <a:defRPr kumimoji="0" sz="1800" b="0" i="0" u="none" strike="noStrike" cap="none" spc="0" normalizeH="0" baseline="0">
             <a:ln>
               <a:noFill/>
             </a:ln>
@@ -4055,7 +4458,7 @@
           <a:buFontTx/>
           <a:buNone/>
           <a:tabLst/>
-          <a:defRPr b="0" baseline="0" cap="none" i="0" spc="0" strike="noStrike" sz="1800" u="none" kumimoji="0" normalizeH="0">
+          <a:defRPr kumimoji="0" sz="1800" b="0" i="0" u="none" strike="noStrike" cap="none" spc="0" normalizeH="0" baseline="0">
             <a:ln>
               <a:noFill/>
             </a:ln>
@@ -4068,12 +4471,19 @@
         </a:lvl9pPr>
       </a:lstStyle>
       <a:style>
-        <a:lnRef idx="0"/>
-        <a:fillRef idx="0"/>
-        <a:effectRef idx="0"/>
+        <a:lnRef idx="0">
+          <a:scrgbClr r="0" g="0" b="0"/>
+        </a:lnRef>
+        <a:fillRef idx="0">
+          <a:scrgbClr r="0" g="0" b="0"/>
+        </a:fillRef>
+        <a:effectRef idx="0">
+          <a:scrgbClr r="0" g="0" b="0"/>
+        </a:effectRef>
         <a:fontRef idx="none"/>
       </a:style>
     </a:txDef>
   </a:objectDefaults>
+  <a:extraClrSchemeLst/>
 </a:theme>
 </file>
</xml_diff>